<commit_message>
nginx 笔记  20190704  2310  home
</commit_message>
<xml_diff>
--- a/notebook/eshop/eshop笔记.docx
+++ b/notebook/eshop/eshop笔记.docx
@@ -1,6 +1,6 @@
 
 <file path=word/document.xml><?xml version="1.0" encoding="utf-8"?>
-<w:document xmlns:wpc="http://schemas.microsoft.com/office/word/2010/wordprocessingCanvas" xmlns:cx="http://schemas.microsoft.com/office/drawing/2014/chartex" xmlns:mc="http://schemas.openxmlformats.org/markup-compatibility/2006" xmlns:o="urn:schemas-microsoft-com:office:office" xmlns:r="http://schemas.openxmlformats.org/officeDocument/2006/relationships" xmlns:m="http://schemas.openxmlformats.org/officeDocument/2006/math" xmlns:v="urn:schemas-microsoft-com:vml" xmlns:wp14="http://schemas.microsoft.com/office/word/2010/wordprocessingDrawing" xmlns:wp="http://schemas.openxmlformats.org/drawingml/2006/wordprocessingDrawing" xmlns:w10="urn:schemas-microsoft-com:office:word" xmlns:w="http://schemas.openxmlformats.org/wordprocessingml/2006/main" xmlns:w14="http://schemas.microsoft.com/office/word/2010/wordml" xmlns:w15="http://schemas.microsoft.com/office/word/2012/wordml" xmlns:w16se="http://schemas.microsoft.com/office/word/2015/wordml/symex" xmlns:wpg="http://schemas.microsoft.com/office/word/2010/wordprocessingGroup" xmlns:wpi="http://schemas.microsoft.com/office/word/2010/wordprocessingInk" xmlns:wne="http://schemas.microsoft.com/office/word/2006/wordml" xmlns:wps="http://schemas.microsoft.com/office/word/2010/wordprocessingShape" mc:Ignorable="w14 w15 w16se wp14">
+<w:document xmlns:wpc="http://schemas.microsoft.com/office/word/2010/wordprocessingCanvas" xmlns:cx="http://schemas.microsoft.com/office/drawing/2014/chartex" xmlns:cx1="http://schemas.microsoft.com/office/drawing/2015/9/8/chartex" xmlns:cx2="http://schemas.microsoft.com/office/drawing/2015/10/21/chartex" xmlns:cx3="http://schemas.microsoft.com/office/drawing/2016/5/9/chartex" xmlns:cx4="http://schemas.microsoft.com/office/drawing/2016/5/10/chartex" xmlns:cx5="http://schemas.microsoft.com/office/drawing/2016/5/11/chartex" xmlns:cx6="http://schemas.microsoft.com/office/drawing/2016/5/12/chartex" xmlns:cx7="http://schemas.microsoft.com/office/drawing/2016/5/13/chartex" xmlns:cx8="http://schemas.microsoft.com/office/drawing/2016/5/14/chartex" xmlns:mc="http://schemas.openxmlformats.org/markup-compatibility/2006" xmlns:aink="http://schemas.microsoft.com/office/drawing/2016/ink" xmlns:am3d="http://schemas.microsoft.com/office/drawing/2017/model3d" xmlns:o="urn:schemas-microsoft-com:office:office" xmlns:r="http://schemas.openxmlformats.org/officeDocument/2006/relationships" xmlns:m="http://schemas.openxmlformats.org/officeDocument/2006/math" xmlns:v="urn:schemas-microsoft-com:vml" xmlns:wp14="http://schemas.microsoft.com/office/word/2010/wordprocessingDrawing" xmlns:wp="http://schemas.openxmlformats.org/drawingml/2006/wordprocessingDrawing" xmlns:w10="urn:schemas-microsoft-com:office:word" xmlns:w="http://schemas.openxmlformats.org/wordprocessingml/2006/main" xmlns:w14="http://schemas.microsoft.com/office/word/2010/wordml" xmlns:w15="http://schemas.microsoft.com/office/word/2012/wordml" xmlns:w16cid="http://schemas.microsoft.com/office/word/2016/wordml/cid" xmlns:w16se="http://schemas.microsoft.com/office/word/2015/wordml/symex" xmlns:wpg="http://schemas.microsoft.com/office/word/2010/wordprocessingGroup" xmlns:wpi="http://schemas.microsoft.com/office/word/2010/wordprocessingInk" xmlns:wne="http://schemas.microsoft.com/office/word/2006/wordml" xmlns:wps="http://schemas.microsoft.com/office/word/2010/wordprocessingShape" mc:Ignorable="w14 w15 w16se w16cid wp14">
   <w:body>
     <w:p>
       <w:pPr>
@@ -41,24 +41,28 @@
         </w:rPr>
         <w:t>约束可通过引用本地</w:t>
       </w:r>
+      <w:proofErr w:type="spellStart"/>
       <w:r>
         <w:rPr>
           <w:rFonts w:hint="eastAsia"/>
         </w:rPr>
         <w:t>xsd</w:t>
       </w:r>
+      <w:proofErr w:type="spellEnd"/>
       <w:r>
         <w:rPr>
           <w:rFonts w:hint="eastAsia"/>
         </w:rPr>
         <w:t>文件进行检验，下载</w:t>
       </w:r>
+      <w:proofErr w:type="spellStart"/>
       <w:r>
         <w:rPr>
           <w:rFonts w:hint="eastAsia"/>
         </w:rPr>
         <w:t>xsd</w:t>
       </w:r>
+      <w:proofErr w:type="spellEnd"/>
       <w:r>
         <w:rPr>
           <w:rFonts w:hint="eastAsia"/>
@@ -75,7 +79,21 @@
         <w:rPr>
           <w:rFonts w:hint="eastAsia"/>
         </w:rPr>
-        <w:t>文件上方在线约束网址进行下载，当在线网址访问不到时，可以在将检索的项目的</w:t>
+        <w:t>文件上方在线约束网址进行下载，当在线网址访问</w:t>
+      </w:r>
+      <w:proofErr w:type="gramStart"/>
+      <w:r>
+        <w:rPr>
+          <w:rFonts w:hint="eastAsia"/>
+        </w:rPr>
+        <w:t>不</w:t>
+      </w:r>
+      <w:proofErr w:type="gramEnd"/>
+      <w:r>
+        <w:rPr>
+          <w:rFonts w:hint="eastAsia"/>
+        </w:rPr>
+        <w:t>到时，可以在将检索的项目的</w:t>
       </w:r>
       <w:r>
         <w:rPr>
@@ -89,12 +107,14 @@
         </w:rPr>
         <w:t>解压，然后将</w:t>
       </w:r>
+      <w:proofErr w:type="spellStart"/>
       <w:r>
         <w:rPr>
           <w:rFonts w:hint="eastAsia"/>
         </w:rPr>
         <w:t>xsd</w:t>
       </w:r>
+      <w:proofErr w:type="spellEnd"/>
       <w:r>
         <w:rPr>
           <w:rFonts w:hint="eastAsia"/>
@@ -333,12 +353,14 @@
         </w:rPr>
         <w:t>关于</w:t>
       </w:r>
+      <w:proofErr w:type="spellStart"/>
       <w:r>
         <w:rPr>
           <w:rFonts w:hint="eastAsia"/>
         </w:rPr>
         <w:t>dubbo</w:t>
       </w:r>
+      <w:proofErr w:type="spellEnd"/>
       <w:r>
         <w:t xml:space="preserve"> </w:t>
       </w:r>
@@ -469,11 +491,19 @@
       <w:pPr>
         <w:pStyle w:val="2"/>
       </w:pPr>
-      <w:r>
-        <w:rPr>
-          <w:rFonts w:hint="eastAsia"/>
-        </w:rPr>
-        <w:t xml:space="preserve">nginx </w:t>
+      <w:proofErr w:type="spellStart"/>
+      <w:r>
+        <w:rPr>
+          <w:rFonts w:hint="eastAsia"/>
+        </w:rPr>
+        <w:t>nginx</w:t>
+      </w:r>
+      <w:proofErr w:type="spellEnd"/>
+      <w:r>
+        <w:rPr>
+          <w:rFonts w:hint="eastAsia"/>
+        </w:rPr>
+        <w:t xml:space="preserve"> </w:t>
       </w:r>
       <w:r>
         <w:rPr>
@@ -528,12 +558,14 @@
         </w:rPr>
         <w:t>协议返回到客户端，但这类资源是静态资源，</w:t>
       </w:r>
+      <w:proofErr w:type="spellStart"/>
       <w:r>
         <w:rPr>
           <w:rFonts w:hint="eastAsia"/>
         </w:rPr>
         <w:t>negix</w:t>
       </w:r>
+      <w:proofErr w:type="spellEnd"/>
       <w:r>
         <w:rPr>
           <w:rFonts w:hint="eastAsia"/>
@@ -576,12 +608,14 @@
         </w:rPr>
         <w:t>程序来生成动态资源内容，</w:t>
       </w:r>
+      <w:proofErr w:type="spellStart"/>
       <w:r>
         <w:rPr>
           <w:rFonts w:hint="eastAsia"/>
         </w:rPr>
         <w:t>Negix</w:t>
       </w:r>
+      <w:proofErr w:type="spellEnd"/>
       <w:r>
         <w:rPr>
           <w:rFonts w:hint="eastAsia"/>
@@ -624,12 +658,14 @@
         </w:rPr>
         <w:t>程序具有动态能力，</w:t>
       </w:r>
+      <w:proofErr w:type="spellStart"/>
       <w:r>
         <w:rPr>
           <w:rFonts w:hint="eastAsia"/>
         </w:rPr>
         <w:t>TomCat</w:t>
       </w:r>
+      <w:proofErr w:type="spellEnd"/>
       <w:r>
         <w:rPr>
           <w:rFonts w:hint="eastAsia"/>
@@ -640,8 +676,16 @@
         <w:rPr>
           <w:rFonts w:hint="eastAsia"/>
         </w:rPr>
-        <w:t>Servlet/Jsp</w:t>
-      </w:r>
+        <w:t>Servlet/</w:t>
+      </w:r>
+      <w:proofErr w:type="spellStart"/>
+      <w:r>
+        <w:rPr>
+          <w:rFonts w:hint="eastAsia"/>
+        </w:rPr>
+        <w:t>Jsp</w:t>
+      </w:r>
+      <w:proofErr w:type="spellEnd"/>
       <w:r>
         <w:rPr>
           <w:rFonts w:hint="eastAsia"/>
@@ -826,12 +870,14 @@
         </w:rPr>
         <w:t>实力进行水平拓展，而</w:t>
       </w:r>
+      <w:proofErr w:type="spellStart"/>
       <w:r>
         <w:rPr>
           <w:rFonts w:hint="eastAsia"/>
         </w:rPr>
         <w:t>Negix</w:t>
       </w:r>
+      <w:proofErr w:type="spellEnd"/>
       <w:r>
         <w:rPr>
           <w:rFonts w:hint="eastAsia"/>
@@ -888,7 +934,21 @@
         <w:rPr>
           <w:rFonts w:hint="eastAsia"/>
         </w:rPr>
-        <w:t>反向代理，代理对象代理服务端对外暴露统一的请求地址，将请求分发给服务器，客户端不知道真实</w:t>
+        <w:t>反向代理，代理对象代理服务</w:t>
+      </w:r>
+      <w:proofErr w:type="gramStart"/>
+      <w:r>
+        <w:rPr>
+          <w:rFonts w:hint="eastAsia"/>
+        </w:rPr>
+        <w:t>端对外</w:t>
+      </w:r>
+      <w:proofErr w:type="gramEnd"/>
+      <w:r>
+        <w:rPr>
+          <w:rFonts w:hint="eastAsia"/>
+        </w:rPr>
+        <w:t>暴露统一的请求地址，将请求分发给服务器，客户端不知道真实</w:t>
       </w:r>
       <w:r>
         <w:rPr>
@@ -1004,6 +1064,7 @@
           <w:strike/>
         </w:rPr>
       </w:pPr>
+      <w:proofErr w:type="spellStart"/>
       <w:r>
         <w:rPr>
           <w:strike/>
@@ -1017,6 +1078,7 @@
         </w:rPr>
         <w:t>sell</w:t>
       </w:r>
+      <w:proofErr w:type="spellEnd"/>
       <w:r>
         <w:rPr>
           <w:rFonts w:hint="eastAsia"/>
@@ -1124,11 +1186,19 @@
       </w:r>
     </w:p>
     <w:p>
-      <w:r>
-        <w:rPr>
-          <w:rFonts w:hint="eastAsia"/>
-        </w:rPr>
-        <w:t xml:space="preserve">./configure </w:t>
+      <w:proofErr w:type="gramStart"/>
+      <w:r>
+        <w:rPr>
+          <w:rFonts w:hint="eastAsia"/>
+        </w:rPr>
+        <w:t>./</w:t>
+      </w:r>
+      <w:proofErr w:type="gramEnd"/>
+      <w:r>
+        <w:rPr>
+          <w:rFonts w:hint="eastAsia"/>
+        </w:rPr>
+        <w:t xml:space="preserve">configure </w:t>
       </w:r>
       <w:r>
         <w:t>…</w:t>
@@ -1172,11 +1242,19 @@
         </w:rPr>
         <w:t>才能在</w:t>
       </w:r>
-      <w:r>
-        <w:rPr>
-          <w:rFonts w:hint="eastAsia"/>
-        </w:rPr>
-        <w:t xml:space="preserve">usr/local/  </w:t>
+      <w:proofErr w:type="spellStart"/>
+      <w:r>
+        <w:rPr>
+          <w:rFonts w:hint="eastAsia"/>
+        </w:rPr>
+        <w:t>usr</w:t>
+      </w:r>
+      <w:proofErr w:type="spellEnd"/>
+      <w:r>
+        <w:rPr>
+          <w:rFonts w:hint="eastAsia"/>
+        </w:rPr>
+        <w:t xml:space="preserve">/local/  </w:t>
       </w:r>
       <w:r>
         <w:rPr>
@@ -1184,12 +1262,14 @@
         </w:rPr>
         <w:t>看到</w:t>
       </w:r>
+      <w:proofErr w:type="spellStart"/>
       <w:r>
         <w:rPr>
           <w:rFonts w:hint="eastAsia"/>
         </w:rPr>
         <w:t>nginx</w:t>
       </w:r>
+      <w:proofErr w:type="spellEnd"/>
       <w:r>
         <w:rPr>
           <w:rFonts w:hint="eastAsia"/>
@@ -1618,11 +1698,6 @@
     <w:p/>
     <w:p/>
     <w:p>
-      <w:pPr>
-        <w:rPr>
-          <w:rFonts w:hint="eastAsia"/>
-        </w:rPr>
-      </w:pPr>
       <w:r>
         <w:lastRenderedPageBreak/>
         <w:t>L</w:t>
@@ -1695,12 +1770,14 @@
         </w:rPr>
         <w:t>关于</w:t>
       </w:r>
+      <w:proofErr w:type="spellStart"/>
       <w:r>
         <w:rPr>
           <w:rFonts w:hint="eastAsia"/>
         </w:rPr>
         <w:t>linux</w:t>
       </w:r>
+      <w:proofErr w:type="spellEnd"/>
       <w:r>
         <w:rPr>
           <w:rFonts w:hint="eastAsia"/>
@@ -2301,7 +2378,31 @@
           <w:sz w:val="21"/>
           <w:szCs w:val="21"/>
         </w:rPr>
-        <w:t>实例6：每晚的21:30重启smb </w:t>
+        <w:t>实例6：每晚的21:30重启</w:t>
+      </w:r>
+      <w:proofErr w:type="spellStart"/>
+      <w:r>
+        <w:rPr>
+          <w:rFonts w:hint="eastAsia"/>
+          <w:b/>
+          <w:bCs/>
+          <w:color w:val="333333"/>
+          <w:sz w:val="21"/>
+          <w:szCs w:val="21"/>
+        </w:rPr>
+        <w:t>smb</w:t>
+      </w:r>
+      <w:proofErr w:type="spellEnd"/>
+      <w:r>
+        <w:rPr>
+          <w:rFonts w:hint="eastAsia"/>
+          <w:b/>
+          <w:bCs/>
+          <w:color w:val="333333"/>
+          <w:sz w:val="21"/>
+          <w:szCs w:val="21"/>
+        </w:rPr>
+        <w:t> </w:t>
       </w:r>
     </w:p>
     <w:p>
@@ -2349,7 +2450,69 @@
           <w:sz w:val="21"/>
           <w:szCs w:val="21"/>
         </w:rPr>
-        <w:t>30 21 * * * /etc/init.d/smb restart</w:t>
+        <w:t>30 21 * * * /</w:t>
+      </w:r>
+      <w:proofErr w:type="spellStart"/>
+      <w:r>
+        <w:rPr>
+          <w:rFonts w:hint="eastAsia"/>
+          <w:color w:val="333333"/>
+          <w:sz w:val="21"/>
+          <w:szCs w:val="21"/>
+        </w:rPr>
+        <w:t>etc</w:t>
+      </w:r>
+      <w:proofErr w:type="spellEnd"/>
+      <w:r>
+        <w:rPr>
+          <w:rFonts w:hint="eastAsia"/>
+          <w:color w:val="333333"/>
+          <w:sz w:val="21"/>
+          <w:szCs w:val="21"/>
+        </w:rPr>
+        <w:t>/</w:t>
+      </w:r>
+      <w:proofErr w:type="spellStart"/>
+      <w:proofErr w:type="gramStart"/>
+      <w:r>
+        <w:rPr>
+          <w:rFonts w:hint="eastAsia"/>
+          <w:color w:val="333333"/>
+          <w:sz w:val="21"/>
+          <w:szCs w:val="21"/>
+        </w:rPr>
+        <w:t>init.d</w:t>
+      </w:r>
+      <w:proofErr w:type="spellEnd"/>
+      <w:proofErr w:type="gramEnd"/>
+      <w:r>
+        <w:rPr>
+          <w:rFonts w:hint="eastAsia"/>
+          <w:color w:val="333333"/>
+          <w:sz w:val="21"/>
+          <w:szCs w:val="21"/>
+        </w:rPr>
+        <w:t>/</w:t>
+      </w:r>
+      <w:proofErr w:type="spellStart"/>
+      <w:r>
+        <w:rPr>
+          <w:rFonts w:hint="eastAsia"/>
+          <w:color w:val="333333"/>
+          <w:sz w:val="21"/>
+          <w:szCs w:val="21"/>
+        </w:rPr>
+        <w:t>smb</w:t>
+      </w:r>
+      <w:proofErr w:type="spellEnd"/>
+      <w:r>
+        <w:rPr>
+          <w:rFonts w:hint="eastAsia"/>
+          <w:color w:val="333333"/>
+          <w:sz w:val="21"/>
+          <w:szCs w:val="21"/>
+        </w:rPr>
+        <w:t> restart</w:t>
       </w:r>
     </w:p>
     <w:p>
@@ -2397,7 +2560,31 @@
           <w:sz w:val="21"/>
           <w:szCs w:val="21"/>
         </w:rPr>
-        <w:t>实例7：每月1、10、22日的4 : 45重启smb </w:t>
+        <w:t>实例7：每月1、10、22日的4 : 45重启</w:t>
+      </w:r>
+      <w:proofErr w:type="spellStart"/>
+      <w:r>
+        <w:rPr>
+          <w:rFonts w:hint="eastAsia"/>
+          <w:b/>
+          <w:bCs/>
+          <w:color w:val="333333"/>
+          <w:sz w:val="21"/>
+          <w:szCs w:val="21"/>
+        </w:rPr>
+        <w:t>smb</w:t>
+      </w:r>
+      <w:proofErr w:type="spellEnd"/>
+      <w:r>
+        <w:rPr>
+          <w:rFonts w:hint="eastAsia"/>
+          <w:b/>
+          <w:bCs/>
+          <w:color w:val="333333"/>
+          <w:sz w:val="21"/>
+          <w:szCs w:val="21"/>
+        </w:rPr>
+        <w:t> </w:t>
       </w:r>
     </w:p>
     <w:p>
@@ -2445,7 +2632,69 @@
           <w:sz w:val="21"/>
           <w:szCs w:val="21"/>
         </w:rPr>
-        <w:t>45 4 1,10,22 * * /etc/init.d/smb restart</w:t>
+        <w:t>45 4 1,10,22 * * /</w:t>
+      </w:r>
+      <w:proofErr w:type="spellStart"/>
+      <w:r>
+        <w:rPr>
+          <w:rFonts w:hint="eastAsia"/>
+          <w:color w:val="333333"/>
+          <w:sz w:val="21"/>
+          <w:szCs w:val="21"/>
+        </w:rPr>
+        <w:t>etc</w:t>
+      </w:r>
+      <w:proofErr w:type="spellEnd"/>
+      <w:r>
+        <w:rPr>
+          <w:rFonts w:hint="eastAsia"/>
+          <w:color w:val="333333"/>
+          <w:sz w:val="21"/>
+          <w:szCs w:val="21"/>
+        </w:rPr>
+        <w:t>/</w:t>
+      </w:r>
+      <w:proofErr w:type="spellStart"/>
+      <w:proofErr w:type="gramStart"/>
+      <w:r>
+        <w:rPr>
+          <w:rFonts w:hint="eastAsia"/>
+          <w:color w:val="333333"/>
+          <w:sz w:val="21"/>
+          <w:szCs w:val="21"/>
+        </w:rPr>
+        <w:t>init.d</w:t>
+      </w:r>
+      <w:proofErr w:type="spellEnd"/>
+      <w:proofErr w:type="gramEnd"/>
+      <w:r>
+        <w:rPr>
+          <w:rFonts w:hint="eastAsia"/>
+          <w:color w:val="333333"/>
+          <w:sz w:val="21"/>
+          <w:szCs w:val="21"/>
+        </w:rPr>
+        <w:t>/</w:t>
+      </w:r>
+      <w:proofErr w:type="spellStart"/>
+      <w:r>
+        <w:rPr>
+          <w:rFonts w:hint="eastAsia"/>
+          <w:color w:val="333333"/>
+          <w:sz w:val="21"/>
+          <w:szCs w:val="21"/>
+        </w:rPr>
+        <w:t>smb</w:t>
+      </w:r>
+      <w:proofErr w:type="spellEnd"/>
+      <w:r>
+        <w:rPr>
+          <w:rFonts w:hint="eastAsia"/>
+          <w:color w:val="333333"/>
+          <w:sz w:val="21"/>
+          <w:szCs w:val="21"/>
+        </w:rPr>
+        <w:t> restart</w:t>
       </w:r>
     </w:p>
     <w:p>
@@ -2493,8 +2742,21 @@
           <w:sz w:val="21"/>
           <w:szCs w:val="21"/>
         </w:rPr>
-        <w:t>实例8：每周六、周日的1 : 10重启smb</w:t>
-      </w:r>
+        <w:t>实例8：每周六、周日的1 : 10重启</w:t>
+      </w:r>
+      <w:proofErr w:type="spellStart"/>
+      <w:r>
+        <w:rPr>
+          <w:rFonts w:hint="eastAsia"/>
+          <w:b/>
+          <w:bCs/>
+          <w:color w:val="333333"/>
+          <w:sz w:val="21"/>
+          <w:szCs w:val="21"/>
+        </w:rPr>
+        <w:t>smb</w:t>
+      </w:r>
+      <w:proofErr w:type="spellEnd"/>
     </w:p>
     <w:p>
       <w:pPr>
@@ -2541,7 +2803,69 @@
           <w:sz w:val="21"/>
           <w:szCs w:val="21"/>
         </w:rPr>
-        <w:t>10 1 * * 6,0 /etc/init.d/smb restart</w:t>
+        <w:t>10 1 * * 6,0 /</w:t>
+      </w:r>
+      <w:proofErr w:type="spellStart"/>
+      <w:r>
+        <w:rPr>
+          <w:rFonts w:hint="eastAsia"/>
+          <w:color w:val="333333"/>
+          <w:sz w:val="21"/>
+          <w:szCs w:val="21"/>
+        </w:rPr>
+        <w:t>etc</w:t>
+      </w:r>
+      <w:proofErr w:type="spellEnd"/>
+      <w:r>
+        <w:rPr>
+          <w:rFonts w:hint="eastAsia"/>
+          <w:color w:val="333333"/>
+          <w:sz w:val="21"/>
+          <w:szCs w:val="21"/>
+        </w:rPr>
+        <w:t>/</w:t>
+      </w:r>
+      <w:proofErr w:type="spellStart"/>
+      <w:proofErr w:type="gramStart"/>
+      <w:r>
+        <w:rPr>
+          <w:rFonts w:hint="eastAsia"/>
+          <w:color w:val="333333"/>
+          <w:sz w:val="21"/>
+          <w:szCs w:val="21"/>
+        </w:rPr>
+        <w:t>init.d</w:t>
+      </w:r>
+      <w:proofErr w:type="spellEnd"/>
+      <w:proofErr w:type="gramEnd"/>
+      <w:r>
+        <w:rPr>
+          <w:rFonts w:hint="eastAsia"/>
+          <w:color w:val="333333"/>
+          <w:sz w:val="21"/>
+          <w:szCs w:val="21"/>
+        </w:rPr>
+        <w:t>/</w:t>
+      </w:r>
+      <w:proofErr w:type="spellStart"/>
+      <w:r>
+        <w:rPr>
+          <w:rFonts w:hint="eastAsia"/>
+          <w:color w:val="333333"/>
+          <w:sz w:val="21"/>
+          <w:szCs w:val="21"/>
+        </w:rPr>
+        <w:t>smb</w:t>
+      </w:r>
+      <w:proofErr w:type="spellEnd"/>
+      <w:r>
+        <w:rPr>
+          <w:rFonts w:hint="eastAsia"/>
+          <w:color w:val="333333"/>
+          <w:sz w:val="21"/>
+          <w:szCs w:val="21"/>
+        </w:rPr>
+        <w:t> restart</w:t>
       </w:r>
     </w:p>
     <w:p>
@@ -2589,7 +2913,31 @@
           <w:sz w:val="21"/>
           <w:szCs w:val="21"/>
         </w:rPr>
-        <w:t>实例9：每天18 : 00至23 : 00之间每隔30分钟重启smb </w:t>
+        <w:t>实例9：每天18 : 00至23 : 00之间每隔30分钟重启</w:t>
+      </w:r>
+      <w:proofErr w:type="spellStart"/>
+      <w:r>
+        <w:rPr>
+          <w:rFonts w:hint="eastAsia"/>
+          <w:b/>
+          <w:bCs/>
+          <w:color w:val="333333"/>
+          <w:sz w:val="21"/>
+          <w:szCs w:val="21"/>
+        </w:rPr>
+        <w:t>smb</w:t>
+      </w:r>
+      <w:proofErr w:type="spellEnd"/>
+      <w:r>
+        <w:rPr>
+          <w:rFonts w:hint="eastAsia"/>
+          <w:b/>
+          <w:bCs/>
+          <w:color w:val="333333"/>
+          <w:sz w:val="21"/>
+          <w:szCs w:val="21"/>
+        </w:rPr>
+        <w:t> </w:t>
       </w:r>
     </w:p>
     <w:p>
@@ -2637,7 +2985,69 @@
           <w:sz w:val="21"/>
           <w:szCs w:val="21"/>
         </w:rPr>
-        <w:t>0,30 18-23 * * * /etc/init.d/smb restart</w:t>
+        <w:t>0,30 18-23 * * * /</w:t>
+      </w:r>
+      <w:proofErr w:type="spellStart"/>
+      <w:r>
+        <w:rPr>
+          <w:rFonts w:hint="eastAsia"/>
+          <w:color w:val="333333"/>
+          <w:sz w:val="21"/>
+          <w:szCs w:val="21"/>
+        </w:rPr>
+        <w:t>etc</w:t>
+      </w:r>
+      <w:proofErr w:type="spellEnd"/>
+      <w:r>
+        <w:rPr>
+          <w:rFonts w:hint="eastAsia"/>
+          <w:color w:val="333333"/>
+          <w:sz w:val="21"/>
+          <w:szCs w:val="21"/>
+        </w:rPr>
+        <w:t>/</w:t>
+      </w:r>
+      <w:proofErr w:type="spellStart"/>
+      <w:proofErr w:type="gramStart"/>
+      <w:r>
+        <w:rPr>
+          <w:rFonts w:hint="eastAsia"/>
+          <w:color w:val="333333"/>
+          <w:sz w:val="21"/>
+          <w:szCs w:val="21"/>
+        </w:rPr>
+        <w:t>init.d</w:t>
+      </w:r>
+      <w:proofErr w:type="spellEnd"/>
+      <w:proofErr w:type="gramEnd"/>
+      <w:r>
+        <w:rPr>
+          <w:rFonts w:hint="eastAsia"/>
+          <w:color w:val="333333"/>
+          <w:sz w:val="21"/>
+          <w:szCs w:val="21"/>
+        </w:rPr>
+        <w:t>/</w:t>
+      </w:r>
+      <w:proofErr w:type="spellStart"/>
+      <w:r>
+        <w:rPr>
+          <w:rFonts w:hint="eastAsia"/>
+          <w:color w:val="333333"/>
+          <w:sz w:val="21"/>
+          <w:szCs w:val="21"/>
+        </w:rPr>
+        <w:t>smb</w:t>
+      </w:r>
+      <w:proofErr w:type="spellEnd"/>
+      <w:r>
+        <w:rPr>
+          <w:rFonts w:hint="eastAsia"/>
+          <w:color w:val="333333"/>
+          <w:sz w:val="21"/>
+          <w:szCs w:val="21"/>
+        </w:rPr>
+        <w:t> restart</w:t>
       </w:r>
     </w:p>
     <w:p>
@@ -2685,7 +3095,31 @@
           <w:sz w:val="21"/>
           <w:szCs w:val="21"/>
         </w:rPr>
-        <w:t>实例10：每星期六的晚上11 : 00 pm重启smb </w:t>
+        <w:t>实例10：每星期六的晚上11 : 00 pm重启</w:t>
+      </w:r>
+      <w:proofErr w:type="spellStart"/>
+      <w:r>
+        <w:rPr>
+          <w:rFonts w:hint="eastAsia"/>
+          <w:b/>
+          <w:bCs/>
+          <w:color w:val="333333"/>
+          <w:sz w:val="21"/>
+          <w:szCs w:val="21"/>
+        </w:rPr>
+        <w:t>smb</w:t>
+      </w:r>
+      <w:proofErr w:type="spellEnd"/>
+      <w:r>
+        <w:rPr>
+          <w:rFonts w:hint="eastAsia"/>
+          <w:b/>
+          <w:bCs/>
+          <w:color w:val="333333"/>
+          <w:sz w:val="21"/>
+          <w:szCs w:val="21"/>
+        </w:rPr>
+        <w:t> </w:t>
       </w:r>
     </w:p>
     <w:p>
@@ -2733,7 +3167,69 @@
           <w:sz w:val="21"/>
           <w:szCs w:val="21"/>
         </w:rPr>
-        <w:t>0 23 * * 6 /etc/init.d/smb restart</w:t>
+        <w:t>0 23 * * 6 /</w:t>
+      </w:r>
+      <w:proofErr w:type="spellStart"/>
+      <w:r>
+        <w:rPr>
+          <w:rFonts w:hint="eastAsia"/>
+          <w:color w:val="333333"/>
+          <w:sz w:val="21"/>
+          <w:szCs w:val="21"/>
+        </w:rPr>
+        <w:t>etc</w:t>
+      </w:r>
+      <w:proofErr w:type="spellEnd"/>
+      <w:r>
+        <w:rPr>
+          <w:rFonts w:hint="eastAsia"/>
+          <w:color w:val="333333"/>
+          <w:sz w:val="21"/>
+          <w:szCs w:val="21"/>
+        </w:rPr>
+        <w:t>/</w:t>
+      </w:r>
+      <w:proofErr w:type="spellStart"/>
+      <w:proofErr w:type="gramStart"/>
+      <w:r>
+        <w:rPr>
+          <w:rFonts w:hint="eastAsia"/>
+          <w:color w:val="333333"/>
+          <w:sz w:val="21"/>
+          <w:szCs w:val="21"/>
+        </w:rPr>
+        <w:t>init.d</w:t>
+      </w:r>
+      <w:proofErr w:type="spellEnd"/>
+      <w:proofErr w:type="gramEnd"/>
+      <w:r>
+        <w:rPr>
+          <w:rFonts w:hint="eastAsia"/>
+          <w:color w:val="333333"/>
+          <w:sz w:val="21"/>
+          <w:szCs w:val="21"/>
+        </w:rPr>
+        <w:t>/</w:t>
+      </w:r>
+      <w:proofErr w:type="spellStart"/>
+      <w:r>
+        <w:rPr>
+          <w:rFonts w:hint="eastAsia"/>
+          <w:color w:val="333333"/>
+          <w:sz w:val="21"/>
+          <w:szCs w:val="21"/>
+        </w:rPr>
+        <w:t>smb</w:t>
+      </w:r>
+      <w:proofErr w:type="spellEnd"/>
+      <w:r>
+        <w:rPr>
+          <w:rFonts w:hint="eastAsia"/>
+          <w:color w:val="333333"/>
+          <w:sz w:val="21"/>
+          <w:szCs w:val="21"/>
+        </w:rPr>
+        <w:t> restart</w:t>
       </w:r>
     </w:p>
     <w:p>
@@ -2781,7 +3277,31 @@
           <w:sz w:val="21"/>
           <w:szCs w:val="21"/>
         </w:rPr>
-        <w:t>实例11：每一小时重启smb </w:t>
+        <w:t>实例11：每一小时重启</w:t>
+      </w:r>
+      <w:proofErr w:type="spellStart"/>
+      <w:r>
+        <w:rPr>
+          <w:rFonts w:hint="eastAsia"/>
+          <w:b/>
+          <w:bCs/>
+          <w:color w:val="333333"/>
+          <w:sz w:val="21"/>
+          <w:szCs w:val="21"/>
+        </w:rPr>
+        <w:t>smb</w:t>
+      </w:r>
+      <w:proofErr w:type="spellEnd"/>
+      <w:r>
+        <w:rPr>
+          <w:rFonts w:hint="eastAsia"/>
+          <w:b/>
+          <w:bCs/>
+          <w:color w:val="333333"/>
+          <w:sz w:val="21"/>
+          <w:szCs w:val="21"/>
+        </w:rPr>
+        <w:t> </w:t>
       </w:r>
     </w:p>
     <w:p>
@@ -2829,7 +3349,69 @@
           <w:sz w:val="21"/>
           <w:szCs w:val="21"/>
         </w:rPr>
-        <w:t>* */1 * * * /etc/init.d/smb restart</w:t>
+        <w:t>* */1 * * * /</w:t>
+      </w:r>
+      <w:proofErr w:type="spellStart"/>
+      <w:r>
+        <w:rPr>
+          <w:rFonts w:hint="eastAsia"/>
+          <w:color w:val="333333"/>
+          <w:sz w:val="21"/>
+          <w:szCs w:val="21"/>
+        </w:rPr>
+        <w:t>etc</w:t>
+      </w:r>
+      <w:proofErr w:type="spellEnd"/>
+      <w:r>
+        <w:rPr>
+          <w:rFonts w:hint="eastAsia"/>
+          <w:color w:val="333333"/>
+          <w:sz w:val="21"/>
+          <w:szCs w:val="21"/>
+        </w:rPr>
+        <w:t>/</w:t>
+      </w:r>
+      <w:proofErr w:type="spellStart"/>
+      <w:proofErr w:type="gramStart"/>
+      <w:r>
+        <w:rPr>
+          <w:rFonts w:hint="eastAsia"/>
+          <w:color w:val="333333"/>
+          <w:sz w:val="21"/>
+          <w:szCs w:val="21"/>
+        </w:rPr>
+        <w:t>init.d</w:t>
+      </w:r>
+      <w:proofErr w:type="spellEnd"/>
+      <w:proofErr w:type="gramEnd"/>
+      <w:r>
+        <w:rPr>
+          <w:rFonts w:hint="eastAsia"/>
+          <w:color w:val="333333"/>
+          <w:sz w:val="21"/>
+          <w:szCs w:val="21"/>
+        </w:rPr>
+        <w:t>/</w:t>
+      </w:r>
+      <w:proofErr w:type="spellStart"/>
+      <w:r>
+        <w:rPr>
+          <w:rFonts w:hint="eastAsia"/>
+          <w:color w:val="333333"/>
+          <w:sz w:val="21"/>
+          <w:szCs w:val="21"/>
+        </w:rPr>
+        <w:t>smb</w:t>
+      </w:r>
+      <w:proofErr w:type="spellEnd"/>
+      <w:r>
+        <w:rPr>
+          <w:rFonts w:hint="eastAsia"/>
+          <w:color w:val="333333"/>
+          <w:sz w:val="21"/>
+          <w:szCs w:val="21"/>
+        </w:rPr>
+        <w:t> restart</w:t>
       </w:r>
     </w:p>
     <w:p>
@@ -2877,7 +3459,31 @@
           <w:sz w:val="21"/>
           <w:szCs w:val="21"/>
         </w:rPr>
-        <w:t>实例12：晚上11点到早上7点之间，每隔一小时重启smb </w:t>
+        <w:t>实例12：晚上11点到早上7点之间，每隔一小时重启</w:t>
+      </w:r>
+      <w:proofErr w:type="spellStart"/>
+      <w:r>
+        <w:rPr>
+          <w:rFonts w:hint="eastAsia"/>
+          <w:b/>
+          <w:bCs/>
+          <w:color w:val="333333"/>
+          <w:sz w:val="21"/>
+          <w:szCs w:val="21"/>
+        </w:rPr>
+        <w:t>smb</w:t>
+      </w:r>
+      <w:proofErr w:type="spellEnd"/>
+      <w:r>
+        <w:rPr>
+          <w:rFonts w:hint="eastAsia"/>
+          <w:b/>
+          <w:bCs/>
+          <w:color w:val="333333"/>
+          <w:sz w:val="21"/>
+          <w:szCs w:val="21"/>
+        </w:rPr>
+        <w:t> </w:t>
       </w:r>
     </w:p>
     <w:p>
@@ -2925,7 +3531,69 @@
           <w:sz w:val="21"/>
           <w:szCs w:val="21"/>
         </w:rPr>
-        <w:t>* 23-7/1 * * * /etc/init.d/smb restart</w:t>
+        <w:t>* 23-7/1 * * * /</w:t>
+      </w:r>
+      <w:proofErr w:type="spellStart"/>
+      <w:r>
+        <w:rPr>
+          <w:rFonts w:hint="eastAsia"/>
+          <w:color w:val="333333"/>
+          <w:sz w:val="21"/>
+          <w:szCs w:val="21"/>
+        </w:rPr>
+        <w:t>etc</w:t>
+      </w:r>
+      <w:proofErr w:type="spellEnd"/>
+      <w:r>
+        <w:rPr>
+          <w:rFonts w:hint="eastAsia"/>
+          <w:color w:val="333333"/>
+          <w:sz w:val="21"/>
+          <w:szCs w:val="21"/>
+        </w:rPr>
+        <w:t>/</w:t>
+      </w:r>
+      <w:proofErr w:type="spellStart"/>
+      <w:proofErr w:type="gramStart"/>
+      <w:r>
+        <w:rPr>
+          <w:rFonts w:hint="eastAsia"/>
+          <w:color w:val="333333"/>
+          <w:sz w:val="21"/>
+          <w:szCs w:val="21"/>
+        </w:rPr>
+        <w:t>init.d</w:t>
+      </w:r>
+      <w:proofErr w:type="spellEnd"/>
+      <w:proofErr w:type="gramEnd"/>
+      <w:r>
+        <w:rPr>
+          <w:rFonts w:hint="eastAsia"/>
+          <w:color w:val="333333"/>
+          <w:sz w:val="21"/>
+          <w:szCs w:val="21"/>
+        </w:rPr>
+        <w:t>/</w:t>
+      </w:r>
+      <w:proofErr w:type="spellStart"/>
+      <w:r>
+        <w:rPr>
+          <w:rFonts w:hint="eastAsia"/>
+          <w:color w:val="333333"/>
+          <w:sz w:val="21"/>
+          <w:szCs w:val="21"/>
+        </w:rPr>
+        <w:t>smb</w:t>
+      </w:r>
+      <w:proofErr w:type="spellEnd"/>
+      <w:r>
+        <w:rPr>
+          <w:rFonts w:hint="eastAsia"/>
+          <w:color w:val="333333"/>
+          <w:sz w:val="21"/>
+          <w:szCs w:val="21"/>
+        </w:rPr>
+        <w:t> restart</w:t>
       </w:r>
     </w:p>
     <w:p>
@@ -2973,7 +3641,31 @@
           <w:sz w:val="21"/>
           <w:szCs w:val="21"/>
         </w:rPr>
-        <w:t>实例13：每月的4号与每周一到周三的11点重启smb </w:t>
+        <w:t>实例13：每月的4号与每周一到周三的11点重启</w:t>
+      </w:r>
+      <w:proofErr w:type="spellStart"/>
+      <w:r>
+        <w:rPr>
+          <w:rFonts w:hint="eastAsia"/>
+          <w:b/>
+          <w:bCs/>
+          <w:color w:val="333333"/>
+          <w:sz w:val="21"/>
+          <w:szCs w:val="21"/>
+        </w:rPr>
+        <w:t>smb</w:t>
+      </w:r>
+      <w:proofErr w:type="spellEnd"/>
+      <w:r>
+        <w:rPr>
+          <w:rFonts w:hint="eastAsia"/>
+          <w:b/>
+          <w:bCs/>
+          <w:color w:val="333333"/>
+          <w:sz w:val="21"/>
+          <w:szCs w:val="21"/>
+        </w:rPr>
+        <w:t> </w:t>
       </w:r>
     </w:p>
     <w:p>
@@ -3021,7 +3713,69 @@
           <w:sz w:val="21"/>
           <w:szCs w:val="21"/>
         </w:rPr>
-        <w:t>0 11 4 * mon-wed /etc/init.d/smb restart</w:t>
+        <w:t>0 11 4 * mon-wed /</w:t>
+      </w:r>
+      <w:proofErr w:type="spellStart"/>
+      <w:r>
+        <w:rPr>
+          <w:rFonts w:hint="eastAsia"/>
+          <w:color w:val="333333"/>
+          <w:sz w:val="21"/>
+          <w:szCs w:val="21"/>
+        </w:rPr>
+        <w:t>etc</w:t>
+      </w:r>
+      <w:proofErr w:type="spellEnd"/>
+      <w:r>
+        <w:rPr>
+          <w:rFonts w:hint="eastAsia"/>
+          <w:color w:val="333333"/>
+          <w:sz w:val="21"/>
+          <w:szCs w:val="21"/>
+        </w:rPr>
+        <w:t>/</w:t>
+      </w:r>
+      <w:proofErr w:type="spellStart"/>
+      <w:proofErr w:type="gramStart"/>
+      <w:r>
+        <w:rPr>
+          <w:rFonts w:hint="eastAsia"/>
+          <w:color w:val="333333"/>
+          <w:sz w:val="21"/>
+          <w:szCs w:val="21"/>
+        </w:rPr>
+        <w:t>init.d</w:t>
+      </w:r>
+      <w:proofErr w:type="spellEnd"/>
+      <w:proofErr w:type="gramEnd"/>
+      <w:r>
+        <w:rPr>
+          <w:rFonts w:hint="eastAsia"/>
+          <w:color w:val="333333"/>
+          <w:sz w:val="21"/>
+          <w:szCs w:val="21"/>
+        </w:rPr>
+        <w:t>/</w:t>
+      </w:r>
+      <w:proofErr w:type="spellStart"/>
+      <w:r>
+        <w:rPr>
+          <w:rFonts w:hint="eastAsia"/>
+          <w:color w:val="333333"/>
+          <w:sz w:val="21"/>
+          <w:szCs w:val="21"/>
+        </w:rPr>
+        <w:t>smb</w:t>
+      </w:r>
+      <w:proofErr w:type="spellEnd"/>
+      <w:r>
+        <w:rPr>
+          <w:rFonts w:hint="eastAsia"/>
+          <w:color w:val="333333"/>
+          <w:sz w:val="21"/>
+          <w:szCs w:val="21"/>
+        </w:rPr>
+        <w:t> restart</w:t>
       </w:r>
     </w:p>
     <w:p>
@@ -3069,7 +3823,31 @@
           <w:sz w:val="21"/>
           <w:szCs w:val="21"/>
         </w:rPr>
-        <w:t>实例14：一月一号的4点重启smb </w:t>
+        <w:t>实例14：一月一号的4点重启</w:t>
+      </w:r>
+      <w:proofErr w:type="spellStart"/>
+      <w:r>
+        <w:rPr>
+          <w:rFonts w:hint="eastAsia"/>
+          <w:b/>
+          <w:bCs/>
+          <w:color w:val="333333"/>
+          <w:sz w:val="21"/>
+          <w:szCs w:val="21"/>
+        </w:rPr>
+        <w:t>smb</w:t>
+      </w:r>
+      <w:proofErr w:type="spellEnd"/>
+      <w:r>
+        <w:rPr>
+          <w:rFonts w:hint="eastAsia"/>
+          <w:b/>
+          <w:bCs/>
+          <w:color w:val="333333"/>
+          <w:sz w:val="21"/>
+          <w:szCs w:val="21"/>
+        </w:rPr>
+        <w:t> </w:t>
       </w:r>
     </w:p>
     <w:p>
@@ -3117,7 +3895,89 @@
           <w:sz w:val="21"/>
           <w:szCs w:val="21"/>
         </w:rPr>
-        <w:t>0 4 1 jan * /etc/init.d/smb restart</w:t>
+        <w:t>0 4 1 </w:t>
+      </w:r>
+      <w:proofErr w:type="spellStart"/>
+      <w:r>
+        <w:rPr>
+          <w:rFonts w:hint="eastAsia"/>
+          <w:color w:val="333333"/>
+          <w:sz w:val="21"/>
+          <w:szCs w:val="21"/>
+        </w:rPr>
+        <w:t>jan</w:t>
+      </w:r>
+      <w:proofErr w:type="spellEnd"/>
+      <w:r>
+        <w:rPr>
+          <w:rFonts w:hint="eastAsia"/>
+          <w:color w:val="333333"/>
+          <w:sz w:val="21"/>
+          <w:szCs w:val="21"/>
+        </w:rPr>
+        <w:t> * /</w:t>
+      </w:r>
+      <w:proofErr w:type="spellStart"/>
+      <w:r>
+        <w:rPr>
+          <w:rFonts w:hint="eastAsia"/>
+          <w:color w:val="333333"/>
+          <w:sz w:val="21"/>
+          <w:szCs w:val="21"/>
+        </w:rPr>
+        <w:t>etc</w:t>
+      </w:r>
+      <w:proofErr w:type="spellEnd"/>
+      <w:r>
+        <w:rPr>
+          <w:rFonts w:hint="eastAsia"/>
+          <w:color w:val="333333"/>
+          <w:sz w:val="21"/>
+          <w:szCs w:val="21"/>
+        </w:rPr>
+        <w:t>/</w:t>
+      </w:r>
+      <w:proofErr w:type="spellStart"/>
+      <w:proofErr w:type="gramStart"/>
+      <w:r>
+        <w:rPr>
+          <w:rFonts w:hint="eastAsia"/>
+          <w:color w:val="333333"/>
+          <w:sz w:val="21"/>
+          <w:szCs w:val="21"/>
+        </w:rPr>
+        <w:t>init.d</w:t>
+      </w:r>
+      <w:proofErr w:type="spellEnd"/>
+      <w:proofErr w:type="gramEnd"/>
+      <w:r>
+        <w:rPr>
+          <w:rFonts w:hint="eastAsia"/>
+          <w:color w:val="333333"/>
+          <w:sz w:val="21"/>
+          <w:szCs w:val="21"/>
+        </w:rPr>
+        <w:t>/</w:t>
+      </w:r>
+      <w:proofErr w:type="spellStart"/>
+      <w:r>
+        <w:rPr>
+          <w:rFonts w:hint="eastAsia"/>
+          <w:color w:val="333333"/>
+          <w:sz w:val="21"/>
+          <w:szCs w:val="21"/>
+        </w:rPr>
+        <w:t>smb</w:t>
+      </w:r>
+      <w:proofErr w:type="spellEnd"/>
+      <w:r>
+        <w:rPr>
+          <w:rFonts w:hint="eastAsia"/>
+          <w:color w:val="333333"/>
+          <w:sz w:val="21"/>
+          <w:szCs w:val="21"/>
+        </w:rPr>
+        <w:t> restart</w:t>
       </w:r>
     </w:p>
     <w:p>
@@ -3142,7 +4002,55 @@
           <w:sz w:val="21"/>
           <w:szCs w:val="21"/>
         </w:rPr>
-        <w:t>实例15：每小时执行/etc/cron.hourly目录内的脚本</w:t>
+        <w:t>实例15：每小时执行/</w:t>
+      </w:r>
+      <w:proofErr w:type="spellStart"/>
+      <w:r>
+        <w:rPr>
+          <w:rFonts w:hint="eastAsia"/>
+          <w:b/>
+          <w:bCs/>
+          <w:color w:val="333333"/>
+          <w:sz w:val="21"/>
+          <w:szCs w:val="21"/>
+        </w:rPr>
+        <w:t>etc</w:t>
+      </w:r>
+      <w:proofErr w:type="spellEnd"/>
+      <w:r>
+        <w:rPr>
+          <w:rFonts w:hint="eastAsia"/>
+          <w:b/>
+          <w:bCs/>
+          <w:color w:val="333333"/>
+          <w:sz w:val="21"/>
+          <w:szCs w:val="21"/>
+        </w:rPr>
+        <w:t>/</w:t>
+      </w:r>
+      <w:proofErr w:type="spellStart"/>
+      <w:r>
+        <w:rPr>
+          <w:rFonts w:hint="eastAsia"/>
+          <w:b/>
+          <w:bCs/>
+          <w:color w:val="333333"/>
+          <w:sz w:val="21"/>
+          <w:szCs w:val="21"/>
+        </w:rPr>
+        <w:t>cron.hourly</w:t>
+      </w:r>
+      <w:proofErr w:type="spellEnd"/>
+      <w:r>
+        <w:rPr>
+          <w:rFonts w:hint="eastAsia"/>
+          <w:b/>
+          <w:bCs/>
+          <w:color w:val="333333"/>
+          <w:sz w:val="21"/>
+          <w:szCs w:val="21"/>
+        </w:rPr>
+        <w:t>目录内的脚本</w:t>
       </w:r>
     </w:p>
     <w:p>
@@ -3191,8 +4099,39 @@
           <w:sz w:val="21"/>
           <w:szCs w:val="21"/>
         </w:rPr>
-        <w:t>01   *   *   *   *     root run-parts /etc/cron.hourly</w:t>
-      </w:r>
+        <w:t>01   *   *   *   *     root run-parts /</w:t>
+      </w:r>
+      <w:proofErr w:type="spellStart"/>
+      <w:r>
+        <w:rPr>
+          <w:rFonts w:hint="eastAsia"/>
+          <w:color w:val="333333"/>
+          <w:sz w:val="21"/>
+          <w:szCs w:val="21"/>
+        </w:rPr>
+        <w:t>etc</w:t>
+      </w:r>
+      <w:proofErr w:type="spellEnd"/>
+      <w:r>
+        <w:rPr>
+          <w:rFonts w:hint="eastAsia"/>
+          <w:color w:val="333333"/>
+          <w:sz w:val="21"/>
+          <w:szCs w:val="21"/>
+        </w:rPr>
+        <w:t>/</w:t>
+      </w:r>
+      <w:proofErr w:type="spellStart"/>
+      <w:r>
+        <w:rPr>
+          <w:rFonts w:hint="eastAsia"/>
+          <w:color w:val="333333"/>
+          <w:sz w:val="21"/>
+          <w:szCs w:val="21"/>
+        </w:rPr>
+        <w:t>cron.hourly</w:t>
+      </w:r>
+      <w:proofErr w:type="spellEnd"/>
     </w:p>
     <w:p>
       <w:pPr>
@@ -3242,240 +4181,21 @@
         <w:t>run-parts这个参数了，如果去掉这个参数的话，后面就可以写要运行的某个脚本名，而不是目录名了</w:t>
       </w:r>
     </w:p>
-    <w:p/>
-    <w:p>
-      <w:r>
-        <w:rPr>
-          <w:rFonts w:hint="eastAsia"/>
-        </w:rPr>
-        <w:t>2019/07/03</w:t>
-      </w:r>
-      <w:r>
-        <w:t xml:space="preserve"> </w:t>
-      </w:r>
-      <w:r>
-        <w:rPr>
-          <w:rFonts w:hint="eastAsia"/>
-        </w:rPr>
-        <w:t>22:28</w:t>
-      </w:r>
-    </w:p>
-    <w:p>
-      <w:pPr>
-        <w:rPr>
-          <w:color w:val="FF0000"/>
-        </w:rPr>
-      </w:pPr>
-      <w:r>
-        <w:rPr>
-          <w:rFonts w:hint="eastAsia"/>
-          <w:color w:val="FF0000"/>
-        </w:rPr>
-        <w:t>***</w:t>
-      </w:r>
-      <w:r>
-        <w:rPr>
-          <w:rFonts w:hint="eastAsia"/>
-          <w:strike/>
-          <w:color w:val="FF0000"/>
-        </w:rPr>
-        <w:t>执行切分操作</w:t>
-      </w:r>
-      <w:r>
-        <w:rPr>
-          <w:rFonts w:hint="eastAsia"/>
-          <w:strike/>
-          <w:color w:val="FF0000"/>
-        </w:rPr>
-        <w:t xml:space="preserve">   </w:t>
-      </w:r>
-      <w:r>
-        <w:rPr>
-          <w:rFonts w:hint="eastAsia"/>
-          <w:strike/>
-          <w:color w:val="FF0000"/>
-        </w:rPr>
-        <w:t>每分钟备份一次</w:t>
-      </w:r>
-      <w:r>
-        <w:rPr>
-          <w:rFonts w:hint="eastAsia"/>
-          <w:color w:val="FF0000"/>
-        </w:rPr>
-        <w:t xml:space="preserve">   </w:t>
-      </w:r>
-      <w:r>
-        <w:rPr>
-          <w:rFonts w:hint="eastAsia"/>
-          <w:color w:val="FF0000"/>
-        </w:rPr>
-        <w:cr/>
-      </w:r>
-      <w:r>
-        <w:rPr>
-          <w:rFonts w:hint="eastAsia"/>
-          <w:color w:val="FF0000"/>
-        </w:rPr>
-        <w:t>熟悉</w:t>
-      </w:r>
-      <w:r>
-        <w:rPr>
-          <w:rFonts w:hint="eastAsia"/>
-          <w:color w:val="FF0000"/>
-        </w:rPr>
-        <w:t>linux</w:t>
-      </w:r>
-      <w:r>
-        <w:rPr>
-          <w:rFonts w:hint="eastAsia"/>
-          <w:color w:val="FF0000"/>
-        </w:rPr>
-        <w:t>授权文件给用户操作，</w:t>
-      </w:r>
-      <w:r>
-        <w:rPr>
-          <w:rFonts w:hint="eastAsia"/>
-          <w:strike/>
-          <w:color w:val="FF0000"/>
-        </w:rPr>
-        <w:t>熟悉定时任务的编写</w:t>
-      </w:r>
-    </w:p>
-    <w:p>
-      <w:bookmarkStart w:id="0" w:name="_GoBack"/>
-      <w:bookmarkEnd w:id="0"/>
-      <w:r>
-        <w:rPr>
-          <w:rFonts w:hint="eastAsia"/>
-        </w:rPr>
-        <w:t>关闭定时的任务</w:t>
-      </w:r>
-      <w:r>
-        <w:rPr>
-          <w:rFonts w:hint="eastAsia"/>
-        </w:rPr>
-        <w:t xml:space="preserve"> </w:t>
-      </w:r>
-      <w:r>
-        <w:t xml:space="preserve">   </w:t>
-      </w:r>
-      <w:r>
-        <w:rPr>
-          <w:rFonts w:hint="eastAsia"/>
-        </w:rPr>
-        <w:t>crontab</w:t>
-      </w:r>
-      <w:r>
-        <w:t xml:space="preserve"> -e </w:t>
-      </w:r>
-      <w:r>
-        <w:rPr>
-          <w:rFonts w:hint="eastAsia"/>
-        </w:rPr>
-        <w:t>打开任务列表，，删除任务，，</w:t>
-      </w:r>
-      <w:r>
-        <w:rPr>
-          <w:rFonts w:hint="eastAsia"/>
-        </w:rPr>
-        <w:t>wq</w:t>
-      </w:r>
-      <w:r>
-        <w:rPr>
-          <w:rFonts w:hint="eastAsia"/>
-        </w:rPr>
-        <w:t>保存退出即可</w:t>
-      </w:r>
-    </w:p>
-    <w:p>
-      <w:pPr>
-        <w:rPr>
-          <w:color w:val="FF0000"/>
-        </w:rPr>
-      </w:pPr>
-      <w:r>
-        <w:rPr>
-          <w:rFonts w:hint="eastAsia"/>
-          <w:color w:val="FF0000"/>
-        </w:rPr>
-        <w:t>配置静态文件的访问直接走</w:t>
-      </w:r>
-      <w:r>
-        <w:rPr>
-          <w:rFonts w:hint="eastAsia"/>
-          <w:color w:val="FF0000"/>
-        </w:rPr>
-        <w:t>nginx</w:t>
-      </w:r>
-      <w:r>
-        <w:rPr>
-          <w:rFonts w:hint="eastAsia"/>
-          <w:color w:val="FF0000"/>
-        </w:rPr>
-        <w:t>服务器，配置指定</w:t>
-      </w:r>
-      <w:r>
-        <w:rPr>
-          <w:rFonts w:hint="eastAsia"/>
-          <w:color w:val="FF0000"/>
-        </w:rPr>
-        <w:t>ip</w:t>
-      </w:r>
-      <w:r>
-        <w:rPr>
-          <w:rFonts w:hint="eastAsia"/>
-          <w:color w:val="FF0000"/>
-        </w:rPr>
-        <w:t>访问时，返回屏蔽页面</w:t>
-      </w:r>
-    </w:p>
-    <w:p>
-      <w:pPr>
-        <w:rPr>
-          <w:color w:val="FF0000"/>
-        </w:rPr>
-      </w:pPr>
-      <w:r>
-        <w:rPr>
-          <w:rFonts w:hint="eastAsia"/>
-          <w:color w:val="FF0000"/>
-        </w:rPr>
-        <w:t>指定浏览器（忽略</w:t>
-      </w:r>
-      <w:r>
-        <w:rPr>
-          <w:rFonts w:hint="eastAsia"/>
-          <w:color w:val="FF0000"/>
-        </w:rPr>
-        <w:t>agent</w:t>
-      </w:r>
-      <w:r>
-        <w:rPr>
-          <w:rFonts w:hint="eastAsia"/>
-          <w:color w:val="FF0000"/>
-        </w:rPr>
-        <w:t>大小写）</w:t>
-      </w:r>
-      <w:r>
-        <w:rPr>
-          <w:rFonts w:hint="eastAsia"/>
-          <w:color w:val="FF0000"/>
-        </w:rPr>
-        <w:t>r</w:t>
-      </w:r>
-      <w:r>
-        <w:rPr>
-          <w:color w:val="FF0000"/>
-        </w:rPr>
-        <w:t>edirect</w:t>
-      </w:r>
-      <w:r>
-        <w:rPr>
-          <w:rFonts w:hint="eastAsia"/>
-          <w:color w:val="FF0000"/>
-        </w:rPr>
-        <w:t>到指定页面</w:t>
-      </w:r>
+    <w:p>
+      <w:pPr>
+        <w:rPr>
+          <w:rFonts w:hint="eastAsia"/>
+          <w:color w:val="FF0000"/>
+        </w:rPr>
+      </w:pPr>
+    </w:p>
+    <w:p>
+      <w:pPr>
+        <w:rPr>
+          <w:rFonts w:hint="eastAsia"/>
+          <w:color w:val="FF0000"/>
+        </w:rPr>
+      </w:pPr>
     </w:p>
     <w:p>
       <w:pPr>
@@ -3586,42 +4306,14 @@
       </w:pPr>
       <w:r>
         <w:rPr>
-          <w:rFonts w:hint="eastAsia"/>
-          <w:color w:val="FF0000"/>
-        </w:rPr>
-        <w:t>-------------------------------------------------------------------------------44444-----</w:t>
-      </w:r>
-    </w:p>
-    <w:p>
-      <w:pPr>
-        <w:rPr>
-          <w:color w:val="FF0000"/>
-        </w:rPr>
-      </w:pPr>
-      <w:r>
-        <w:rPr>
-          <w:rFonts w:hint="eastAsia"/>
-          <w:color w:val="FF0000"/>
+          <w:noProof/>
         </w:rPr>
         <w:lastRenderedPageBreak/>
-        <w:t>185</w:t>
-      </w:r>
-    </w:p>
-    <w:p>
-      <w:pPr>
-        <w:rPr>
-          <w:color w:val="FF0000"/>
-        </w:rPr>
-      </w:pPr>
-      <w:r>
-        <w:rPr>
-          <w:noProof/>
-        </w:rPr>
         <w:drawing>
-          <wp:inline distT="0" distB="0" distL="0" distR="0" wp14:anchorId="21464A2A" wp14:editId="0280DBB4">
-            <wp:extent cx="5274310" cy="354965"/>
-            <wp:effectExtent l="0" t="0" r="2540" b="6985"/>
-            <wp:docPr id="18" name="图片 18"/>
+          <wp:inline distT="0" distB="0" distL="0" distR="0" wp14:anchorId="438482EE" wp14:editId="33854C86">
+            <wp:extent cx="5274310" cy="1886585"/>
+            <wp:effectExtent l="0" t="0" r="2540" b="0"/>
+            <wp:docPr id="20" name="图片 20"/>
             <wp:cNvGraphicFramePr>
               <a:graphicFrameLocks xmlns:a="http://schemas.openxmlformats.org/drawingml/2006/main" noChangeAspect="1"/>
             </wp:cNvGraphicFramePr>
@@ -3641,7 +4333,7 @@
                   <pic:spPr>
                     <a:xfrm>
                       <a:off x="0" y="0"/>
-                      <a:ext cx="5274310" cy="354965"/>
+                      <a:ext cx="5274310" cy="1886585"/>
                     </a:xfrm>
                     <a:prstGeom prst="rect">
                       <a:avLst/>
@@ -3660,6 +4352,1125 @@
           <w:color w:val="FF0000"/>
         </w:rPr>
       </w:pPr>
+    </w:p>
+    <w:p>
+      <w:pPr>
+        <w:rPr>
+          <w:color w:val="FF0000"/>
+        </w:rPr>
+      </w:pPr>
+      <w:r>
+        <w:rPr>
+          <w:noProof/>
+        </w:rPr>
+        <w:drawing>
+          <wp:inline distT="0" distB="0" distL="0" distR="0" wp14:anchorId="50D0D11C" wp14:editId="4A92F72F">
+            <wp:extent cx="5274310" cy="2023745"/>
+            <wp:effectExtent l="0" t="0" r="2540" b="0"/>
+            <wp:docPr id="21" name="图片 21"/>
+            <wp:cNvGraphicFramePr>
+              <a:graphicFrameLocks xmlns:a="http://schemas.openxmlformats.org/drawingml/2006/main" noChangeAspect="1"/>
+            </wp:cNvGraphicFramePr>
+            <a:graphic xmlns:a="http://schemas.openxmlformats.org/drawingml/2006/main">
+              <a:graphicData uri="http://schemas.openxmlformats.org/drawingml/2006/picture">
+                <pic:pic xmlns:pic="http://schemas.openxmlformats.org/drawingml/2006/picture">
+                  <pic:nvPicPr>
+                    <pic:cNvPr id="1" name=""/>
+                    <pic:cNvPicPr/>
+                  </pic:nvPicPr>
+                  <pic:blipFill>
+                    <a:blip r:embed="rId28"/>
+                    <a:stretch>
+                      <a:fillRect/>
+                    </a:stretch>
+                  </pic:blipFill>
+                  <pic:spPr>
+                    <a:xfrm>
+                      <a:off x="0" y="0"/>
+                      <a:ext cx="5274310" cy="2023745"/>
+                    </a:xfrm>
+                    <a:prstGeom prst="rect">
+                      <a:avLst/>
+                    </a:prstGeom>
+                  </pic:spPr>
+                </pic:pic>
+              </a:graphicData>
+            </a:graphic>
+          </wp:inline>
+        </w:drawing>
+      </w:r>
+    </w:p>
+    <w:p>
+      <w:pPr>
+        <w:rPr>
+          <w:rFonts w:hint="eastAsia"/>
+          <w:color w:val="FF0000"/>
+        </w:rPr>
+      </w:pPr>
+      <w:r>
+        <w:rPr>
+          <w:rFonts w:hint="eastAsia"/>
+          <w:color w:val="FF0000"/>
+        </w:rPr>
+        <w:t>配置文件中配置一个</w:t>
+      </w:r>
+      <w:r>
+        <w:rPr>
+          <w:rFonts w:hint="eastAsia"/>
+          <w:color w:val="FF0000"/>
+        </w:rPr>
+        <w:t>location</w:t>
+      </w:r>
+      <w:r>
+        <w:rPr>
+          <w:color w:val="FF0000"/>
+        </w:rPr>
+        <w:t xml:space="preserve">   </w:t>
+      </w:r>
+    </w:p>
+    <w:p>
+      <w:pPr>
+        <w:rPr>
+          <w:color w:val="FF0000"/>
+        </w:rPr>
+      </w:pPr>
+      <w:r>
+        <w:rPr>
+          <w:noProof/>
+        </w:rPr>
+        <w:drawing>
+          <wp:inline distT="0" distB="0" distL="0" distR="0" wp14:anchorId="6913EFD0" wp14:editId="49B3B689">
+            <wp:extent cx="5274310" cy="3724275"/>
+            <wp:effectExtent l="0" t="0" r="2540" b="9525"/>
+            <wp:docPr id="22" name="图片 22"/>
+            <wp:cNvGraphicFramePr>
+              <a:graphicFrameLocks xmlns:a="http://schemas.openxmlformats.org/drawingml/2006/main" noChangeAspect="1"/>
+            </wp:cNvGraphicFramePr>
+            <a:graphic xmlns:a="http://schemas.openxmlformats.org/drawingml/2006/main">
+              <a:graphicData uri="http://schemas.openxmlformats.org/drawingml/2006/picture">
+                <pic:pic xmlns:pic="http://schemas.openxmlformats.org/drawingml/2006/picture">
+                  <pic:nvPicPr>
+                    <pic:cNvPr id="1" name=""/>
+                    <pic:cNvPicPr/>
+                  </pic:nvPicPr>
+                  <pic:blipFill>
+                    <a:blip r:embed="rId29"/>
+                    <a:stretch>
+                      <a:fillRect/>
+                    </a:stretch>
+                  </pic:blipFill>
+                  <pic:spPr>
+                    <a:xfrm>
+                      <a:off x="0" y="0"/>
+                      <a:ext cx="5274310" cy="3724275"/>
+                    </a:xfrm>
+                    <a:prstGeom prst="rect">
+                      <a:avLst/>
+                    </a:prstGeom>
+                  </pic:spPr>
+                </pic:pic>
+              </a:graphicData>
+            </a:graphic>
+          </wp:inline>
+        </w:drawing>
+      </w:r>
+    </w:p>
+    <w:p>
+      <w:pPr>
+        <w:rPr>
+          <w:color w:val="FF0000"/>
+        </w:rPr>
+      </w:pPr>
+    </w:p>
+    <w:p>
+      <w:pPr>
+        <w:rPr>
+          <w:color w:val="FF0000"/>
+        </w:rPr>
+      </w:pPr>
+    </w:p>
+    <w:p>
+      <w:r>
+        <w:rPr>
+          <w:rFonts w:hint="eastAsia"/>
+        </w:rPr>
+        <w:lastRenderedPageBreak/>
+        <w:t>2019/07/03</w:t>
+      </w:r>
+      <w:r>
+        <w:t xml:space="preserve"> </w:t>
+      </w:r>
+      <w:r>
+        <w:rPr>
+          <w:rFonts w:hint="eastAsia"/>
+        </w:rPr>
+        <w:t>22:28</w:t>
+      </w:r>
+    </w:p>
+    <w:p>
+      <w:pPr>
+        <w:rPr>
+          <w:color w:val="FF0000"/>
+        </w:rPr>
+      </w:pPr>
+      <w:r>
+        <w:rPr>
+          <w:rFonts w:hint="eastAsia"/>
+          <w:color w:val="FF0000"/>
+        </w:rPr>
+        <w:t>***</w:t>
+      </w:r>
+      <w:r>
+        <w:rPr>
+          <w:rFonts w:hint="eastAsia"/>
+          <w:strike/>
+          <w:color w:val="FF0000"/>
+        </w:rPr>
+        <w:t>执行切分操作</w:t>
+      </w:r>
+      <w:r>
+        <w:rPr>
+          <w:rFonts w:hint="eastAsia"/>
+          <w:strike/>
+          <w:color w:val="FF0000"/>
+        </w:rPr>
+        <w:t xml:space="preserve">   </w:t>
+      </w:r>
+      <w:r>
+        <w:rPr>
+          <w:rFonts w:hint="eastAsia"/>
+          <w:strike/>
+          <w:color w:val="FF0000"/>
+        </w:rPr>
+        <w:t>每分钟备份一次</w:t>
+      </w:r>
+      <w:r>
+        <w:rPr>
+          <w:rFonts w:hint="eastAsia"/>
+          <w:color w:val="FF0000"/>
+        </w:rPr>
+        <w:t xml:space="preserve">   </w:t>
+      </w:r>
+      <w:r>
+        <w:rPr>
+          <w:rFonts w:hint="eastAsia"/>
+          <w:color w:val="FF0000"/>
+        </w:rPr>
+        <w:cr/>
+      </w:r>
+      <w:r>
+        <w:rPr>
+          <w:rFonts w:hint="eastAsia"/>
+          <w:color w:val="FF0000"/>
+        </w:rPr>
+        <w:t>熟悉</w:t>
+      </w:r>
+      <w:proofErr w:type="spellStart"/>
+      <w:r>
+        <w:rPr>
+          <w:rFonts w:hint="eastAsia"/>
+          <w:color w:val="FF0000"/>
+        </w:rPr>
+        <w:t>linux</w:t>
+      </w:r>
+      <w:proofErr w:type="spellEnd"/>
+      <w:r>
+        <w:rPr>
+          <w:rFonts w:hint="eastAsia"/>
+          <w:color w:val="FF0000"/>
+        </w:rPr>
+        <w:t>授权文件给用户操作，</w:t>
+      </w:r>
+      <w:r>
+        <w:rPr>
+          <w:rFonts w:hint="eastAsia"/>
+          <w:strike/>
+          <w:color w:val="FF0000"/>
+        </w:rPr>
+        <w:t>熟悉定时任务的编写</w:t>
+      </w:r>
+    </w:p>
+    <w:p>
+      <w:r>
+        <w:rPr>
+          <w:rFonts w:hint="eastAsia"/>
+        </w:rPr>
+        <w:t>关闭定时的任务</w:t>
+      </w:r>
+      <w:r>
+        <w:rPr>
+          <w:rFonts w:hint="eastAsia"/>
+        </w:rPr>
+        <w:t xml:space="preserve"> </w:t>
+      </w:r>
+      <w:r>
+        <w:t xml:space="preserve">   </w:t>
+      </w:r>
+      <w:r>
+        <w:rPr>
+          <w:rFonts w:hint="eastAsia"/>
+        </w:rPr>
+        <w:t>crontab</w:t>
+      </w:r>
+      <w:r>
+        <w:t xml:space="preserve"> -e </w:t>
+      </w:r>
+      <w:r>
+        <w:rPr>
+          <w:rFonts w:hint="eastAsia"/>
+        </w:rPr>
+        <w:t>打开任务列表，，删除任务，，</w:t>
+      </w:r>
+      <w:proofErr w:type="spellStart"/>
+      <w:r>
+        <w:rPr>
+          <w:rFonts w:hint="eastAsia"/>
+        </w:rPr>
+        <w:t>wq</w:t>
+      </w:r>
+      <w:proofErr w:type="spellEnd"/>
+      <w:r>
+        <w:rPr>
+          <w:rFonts w:hint="eastAsia"/>
+        </w:rPr>
+        <w:t>保存退出即可</w:t>
+      </w:r>
+    </w:p>
+    <w:p>
+      <w:pPr>
+        <w:rPr>
+          <w:color w:val="FF0000"/>
+        </w:rPr>
+      </w:pPr>
+      <w:r>
+        <w:rPr>
+          <w:rFonts w:hint="eastAsia"/>
+          <w:color w:val="FF0000"/>
+        </w:rPr>
+        <w:t>配置静态文件的访问直接走</w:t>
+      </w:r>
+      <w:proofErr w:type="spellStart"/>
+      <w:r>
+        <w:rPr>
+          <w:rFonts w:hint="eastAsia"/>
+          <w:color w:val="FF0000"/>
+        </w:rPr>
+        <w:t>nginx</w:t>
+      </w:r>
+      <w:proofErr w:type="spellEnd"/>
+      <w:r>
+        <w:rPr>
+          <w:rFonts w:hint="eastAsia"/>
+          <w:color w:val="FF0000"/>
+        </w:rPr>
+        <w:t>服务器，配置指定</w:t>
+      </w:r>
+      <w:proofErr w:type="spellStart"/>
+      <w:r>
+        <w:rPr>
+          <w:rFonts w:hint="eastAsia"/>
+          <w:color w:val="FF0000"/>
+        </w:rPr>
+        <w:t>ip</w:t>
+      </w:r>
+      <w:proofErr w:type="spellEnd"/>
+      <w:r>
+        <w:rPr>
+          <w:rFonts w:hint="eastAsia"/>
+          <w:color w:val="FF0000"/>
+        </w:rPr>
+        <w:t>访问时，返回屏蔽页面</w:t>
+      </w:r>
+    </w:p>
+    <w:p>
+      <w:pPr>
+        <w:rPr>
+          <w:color w:val="FF0000"/>
+        </w:rPr>
+      </w:pPr>
+      <w:r>
+        <w:rPr>
+          <w:rFonts w:hint="eastAsia"/>
+          <w:color w:val="FF0000"/>
+        </w:rPr>
+        <w:t>指定浏览器（忽略</w:t>
+      </w:r>
+      <w:r>
+        <w:rPr>
+          <w:rFonts w:hint="eastAsia"/>
+          <w:color w:val="FF0000"/>
+        </w:rPr>
+        <w:t>agent</w:t>
+      </w:r>
+      <w:r>
+        <w:rPr>
+          <w:rFonts w:hint="eastAsia"/>
+          <w:color w:val="FF0000"/>
+        </w:rPr>
+        <w:t>大小写）</w:t>
+      </w:r>
+      <w:r>
+        <w:rPr>
+          <w:rFonts w:hint="eastAsia"/>
+          <w:color w:val="FF0000"/>
+        </w:rPr>
+        <w:t>r</w:t>
+      </w:r>
+      <w:r>
+        <w:rPr>
+          <w:color w:val="FF0000"/>
+        </w:rPr>
+        <w:t>edirect</w:t>
+      </w:r>
+      <w:r>
+        <w:rPr>
+          <w:rFonts w:hint="eastAsia"/>
+          <w:color w:val="FF0000"/>
+        </w:rPr>
+        <w:t>到指定页面</w:t>
+      </w:r>
+    </w:p>
+    <w:p>
+      <w:pPr>
+        <w:rPr>
+          <w:color w:val="FF0000"/>
+        </w:rPr>
+      </w:pPr>
+      <w:r>
+        <w:rPr>
+          <w:rFonts w:hint="eastAsia"/>
+          <w:color w:val="FF0000"/>
+        </w:rPr>
+        <w:t>2019/07/04</w:t>
+      </w:r>
+      <w:r>
+        <w:rPr>
+          <w:color w:val="FF0000"/>
+        </w:rPr>
+        <w:t xml:space="preserve"> </w:t>
+      </w:r>
+      <w:r>
+        <w:rPr>
+          <w:rFonts w:hint="eastAsia"/>
+          <w:color w:val="FF0000"/>
+        </w:rPr>
+        <w:t>22:</w:t>
+      </w:r>
+      <w:r>
+        <w:rPr>
+          <w:color w:val="FF0000"/>
+        </w:rPr>
+        <w:t>46</w:t>
+      </w:r>
+    </w:p>
+    <w:p>
+      <w:pPr>
+        <w:rPr>
+          <w:color w:val="FF0000"/>
+        </w:rPr>
+      </w:pPr>
+      <w:r>
+        <w:rPr>
+          <w:rFonts w:hint="eastAsia"/>
+          <w:color w:val="FF0000"/>
+        </w:rPr>
+        <w:t>配置</w:t>
+      </w:r>
+      <w:proofErr w:type="spellStart"/>
+      <w:r>
+        <w:rPr>
+          <w:rFonts w:hint="eastAsia"/>
+          <w:color w:val="FF0000"/>
+        </w:rPr>
+        <w:t>nginx</w:t>
+      </w:r>
+      <w:proofErr w:type="spellEnd"/>
+      <w:r>
+        <w:rPr>
+          <w:rFonts w:hint="eastAsia"/>
+          <w:color w:val="FF0000"/>
+        </w:rPr>
+        <w:t>，将指定的请求重定向到</w:t>
+      </w:r>
+      <w:r>
+        <w:rPr>
+          <w:rFonts w:hint="eastAsia"/>
+          <w:color w:val="FF0000"/>
+        </w:rPr>
+        <w:t>tomcat</w:t>
+      </w:r>
+      <w:r>
+        <w:rPr>
+          <w:rFonts w:hint="eastAsia"/>
+          <w:color w:val="FF0000"/>
+        </w:rPr>
+        <w:t>上，页面中显示</w:t>
+      </w:r>
+      <w:proofErr w:type="spellStart"/>
+      <w:r>
+        <w:rPr>
+          <w:rFonts w:hint="eastAsia"/>
+          <w:color w:val="FF0000"/>
+        </w:rPr>
+        <w:t>nginx</w:t>
+      </w:r>
+      <w:proofErr w:type="spellEnd"/>
+      <w:r>
+        <w:rPr>
+          <w:rFonts w:hint="eastAsia"/>
+          <w:color w:val="FF0000"/>
+        </w:rPr>
+        <w:t>的</w:t>
+      </w:r>
+      <w:proofErr w:type="spellStart"/>
+      <w:r>
+        <w:rPr>
+          <w:rFonts w:hint="eastAsia"/>
+          <w:color w:val="FF0000"/>
+        </w:rPr>
+        <w:t>ip</w:t>
+      </w:r>
+      <w:proofErr w:type="spellEnd"/>
+      <w:r>
+        <w:rPr>
+          <w:rFonts w:hint="eastAsia"/>
+          <w:color w:val="FF0000"/>
+        </w:rPr>
+        <w:t>及真实的请求</w:t>
+      </w:r>
+      <w:proofErr w:type="spellStart"/>
+      <w:r>
+        <w:rPr>
+          <w:rFonts w:hint="eastAsia"/>
+          <w:color w:val="FF0000"/>
+        </w:rPr>
+        <w:t>ip</w:t>
+      </w:r>
+      <w:proofErr w:type="spellEnd"/>
+    </w:p>
+    <w:p>
+      <w:pPr>
+        <w:rPr>
+          <w:color w:val="FF0000"/>
+        </w:rPr>
+      </w:pPr>
+      <w:r>
+        <w:rPr>
+          <w:rFonts w:hint="eastAsia"/>
+          <w:color w:val="FF0000"/>
+        </w:rPr>
+        <w:t>记录详细步骤</w:t>
+      </w:r>
+    </w:p>
+    <w:p>
+      <w:pPr>
+        <w:rPr>
+          <w:color w:val="FF0000"/>
+        </w:rPr>
+      </w:pPr>
+      <w:r>
+        <w:rPr>
+          <w:rFonts w:hint="eastAsia"/>
+          <w:color w:val="FF0000"/>
+        </w:rPr>
+        <w:t>通过上面的学习已经可以做到特定请求跳转到特定的服务器进行处理</w:t>
+      </w:r>
+    </w:p>
+    <w:p>
+      <w:pPr>
+        <w:rPr>
+          <w:color w:val="FF0000"/>
+        </w:rPr>
+      </w:pPr>
+    </w:p>
+    <w:p>
+      <w:pPr>
+        <w:rPr>
+          <w:color w:val="FF0000"/>
+        </w:rPr>
+      </w:pPr>
+      <w:r>
+        <w:rPr>
+          <w:rFonts w:hint="eastAsia"/>
+          <w:color w:val="FF0000"/>
+        </w:rPr>
+        <w:t>负载均衡的实现</w:t>
+      </w:r>
+    </w:p>
+    <w:p>
+      <w:pPr>
+        <w:rPr>
+          <w:rFonts w:hint="eastAsia"/>
+          <w:color w:val="FF0000"/>
+        </w:rPr>
+      </w:pPr>
+      <w:r>
+        <w:rPr>
+          <w:rFonts w:hint="eastAsia"/>
+          <w:color w:val="FF0000"/>
+        </w:rPr>
+        <w:t>优化</w:t>
+      </w:r>
+      <w:bookmarkStart w:id="0" w:name="_GoBack"/>
+      <w:bookmarkEnd w:id="0"/>
+    </w:p>
+    <w:p>
+      <w:pPr>
+        <w:rPr>
+          <w:color w:val="FF0000"/>
+        </w:rPr>
+      </w:pPr>
+      <w:r>
+        <w:rPr>
+          <w:noProof/>
+        </w:rPr>
+        <w:drawing>
+          <wp:inline distT="0" distB="0" distL="0" distR="0" wp14:anchorId="08779C38" wp14:editId="6FB0C77D">
+            <wp:extent cx="3457575" cy="1590675"/>
+            <wp:effectExtent l="0" t="0" r="9525" b="9525"/>
+            <wp:docPr id="23" name="图片 23"/>
+            <wp:cNvGraphicFramePr>
+              <a:graphicFrameLocks xmlns:a="http://schemas.openxmlformats.org/drawingml/2006/main" noChangeAspect="1"/>
+            </wp:cNvGraphicFramePr>
+            <a:graphic xmlns:a="http://schemas.openxmlformats.org/drawingml/2006/main">
+              <a:graphicData uri="http://schemas.openxmlformats.org/drawingml/2006/picture">
+                <pic:pic xmlns:pic="http://schemas.openxmlformats.org/drawingml/2006/picture">
+                  <pic:nvPicPr>
+                    <pic:cNvPr id="1" name=""/>
+                    <pic:cNvPicPr/>
+                  </pic:nvPicPr>
+                  <pic:blipFill>
+                    <a:blip r:embed="rId30"/>
+                    <a:stretch>
+                      <a:fillRect/>
+                    </a:stretch>
+                  </pic:blipFill>
+                  <pic:spPr>
+                    <a:xfrm>
+                      <a:off x="0" y="0"/>
+                      <a:ext cx="3457575" cy="1590675"/>
+                    </a:xfrm>
+                    <a:prstGeom prst="rect">
+                      <a:avLst/>
+                    </a:prstGeom>
+                  </pic:spPr>
+                </pic:pic>
+              </a:graphicData>
+            </a:graphic>
+          </wp:inline>
+        </w:drawing>
+      </w:r>
+    </w:p>
+    <w:p>
+      <w:pPr>
+        <w:rPr>
+          <w:color w:val="FF0000"/>
+        </w:rPr>
+      </w:pPr>
+    </w:p>
+    <w:p>
+      <w:pPr>
+        <w:rPr>
+          <w:color w:val="000000" w:themeColor="text1"/>
+        </w:rPr>
+      </w:pPr>
+      <w:r>
+        <w:rPr>
+          <w:rFonts w:hint="eastAsia"/>
+          <w:color w:val="000000" w:themeColor="text1"/>
+        </w:rPr>
+        <w:t>负载均衡</w:t>
+      </w:r>
+      <w:r>
+        <w:rPr>
+          <w:rFonts w:hint="eastAsia"/>
+          <w:color w:val="000000" w:themeColor="text1"/>
+        </w:rPr>
+        <w:t>，配置与</w:t>
+      </w:r>
+      <w:r>
+        <w:rPr>
+          <w:rFonts w:hint="eastAsia"/>
+          <w:color w:val="000000" w:themeColor="text1"/>
+        </w:rPr>
+        <w:t>server</w:t>
+      </w:r>
+      <w:r>
+        <w:rPr>
+          <w:rFonts w:hint="eastAsia"/>
+          <w:color w:val="000000" w:themeColor="text1"/>
+        </w:rPr>
+        <w:t>平级</w:t>
+      </w:r>
+    </w:p>
+    <w:p>
+      <w:pPr>
+        <w:rPr>
+          <w:color w:val="000000" w:themeColor="text1"/>
+        </w:rPr>
+      </w:pPr>
+      <w:r>
+        <w:rPr>
+          <w:noProof/>
+        </w:rPr>
+        <w:drawing>
+          <wp:inline distT="0" distB="0" distL="0" distR="0" wp14:anchorId="60EB292A" wp14:editId="1B943FE1">
+            <wp:extent cx="5274310" cy="1838325"/>
+            <wp:effectExtent l="0" t="0" r="2540" b="9525"/>
+            <wp:docPr id="24" name="图片 24"/>
+            <wp:cNvGraphicFramePr>
+              <a:graphicFrameLocks xmlns:a="http://schemas.openxmlformats.org/drawingml/2006/main" noChangeAspect="1"/>
+            </wp:cNvGraphicFramePr>
+            <a:graphic xmlns:a="http://schemas.openxmlformats.org/drawingml/2006/main">
+              <a:graphicData uri="http://schemas.openxmlformats.org/drawingml/2006/picture">
+                <pic:pic xmlns:pic="http://schemas.openxmlformats.org/drawingml/2006/picture">
+                  <pic:nvPicPr>
+                    <pic:cNvPr id="1" name=""/>
+                    <pic:cNvPicPr/>
+                  </pic:nvPicPr>
+                  <pic:blipFill>
+                    <a:blip r:embed="rId31"/>
+                    <a:stretch>
+                      <a:fillRect/>
+                    </a:stretch>
+                  </pic:blipFill>
+                  <pic:spPr>
+                    <a:xfrm>
+                      <a:off x="0" y="0"/>
+                      <a:ext cx="5274310" cy="1838325"/>
+                    </a:xfrm>
+                    <a:prstGeom prst="rect">
+                      <a:avLst/>
+                    </a:prstGeom>
+                  </pic:spPr>
+                </pic:pic>
+              </a:graphicData>
+            </a:graphic>
+          </wp:inline>
+        </w:drawing>
+      </w:r>
+    </w:p>
+    <w:p>
+      <w:pPr>
+        <w:rPr>
+          <w:color w:val="000000" w:themeColor="text1"/>
+        </w:rPr>
+      </w:pPr>
+      <w:r>
+        <w:rPr>
+          <w:color w:val="000000" w:themeColor="text1"/>
+        </w:rPr>
+        <w:t>W</w:t>
+      </w:r>
+      <w:r>
+        <w:rPr>
+          <w:rFonts w:hint="eastAsia"/>
+          <w:color w:val="000000" w:themeColor="text1"/>
+        </w:rPr>
+        <w:t>eight</w:t>
+      </w:r>
+      <w:r>
+        <w:rPr>
+          <w:color w:val="000000" w:themeColor="text1"/>
+        </w:rPr>
+        <w:t xml:space="preserve">  </w:t>
+      </w:r>
+      <w:r>
+        <w:rPr>
+          <w:rFonts w:hint="eastAsia"/>
+          <w:color w:val="000000" w:themeColor="text1"/>
+        </w:rPr>
+        <w:t>权重</w:t>
+      </w:r>
+      <w:r>
+        <w:rPr>
+          <w:rFonts w:hint="eastAsia"/>
+          <w:color w:val="000000" w:themeColor="text1"/>
+        </w:rPr>
+        <w:t xml:space="preserve"> </w:t>
+      </w:r>
+      <w:r>
+        <w:rPr>
+          <w:color w:val="000000" w:themeColor="text1"/>
+        </w:rPr>
+        <w:t xml:space="preserve"> </w:t>
+      </w:r>
+      <w:r>
+        <w:rPr>
+          <w:rFonts w:hint="eastAsia"/>
+          <w:color w:val="000000" w:themeColor="text1"/>
+        </w:rPr>
+        <w:t>数值越大权重越大</w:t>
+      </w:r>
+      <w:r>
+        <w:rPr>
+          <w:rFonts w:hint="eastAsia"/>
+          <w:color w:val="000000" w:themeColor="text1"/>
+        </w:rPr>
+        <w:t xml:space="preserve"> </w:t>
+      </w:r>
+      <w:r>
+        <w:rPr>
+          <w:color w:val="000000" w:themeColor="text1"/>
+        </w:rPr>
+        <w:t xml:space="preserve"> </w:t>
+      </w:r>
+      <w:r>
+        <w:rPr>
+          <w:rFonts w:hint="eastAsia"/>
+          <w:color w:val="000000" w:themeColor="text1"/>
+        </w:rPr>
+        <w:t>接受请求越多</w:t>
+      </w:r>
+    </w:p>
+    <w:p>
+      <w:pPr>
+        <w:rPr>
+          <w:color w:val="000000" w:themeColor="text1"/>
+        </w:rPr>
+      </w:pPr>
+      <w:proofErr w:type="spellStart"/>
+      <w:r>
+        <w:rPr>
+          <w:color w:val="000000" w:themeColor="text1"/>
+        </w:rPr>
+        <w:t>M</w:t>
+      </w:r>
+      <w:r>
+        <w:rPr>
+          <w:rFonts w:hint="eastAsia"/>
+          <w:color w:val="000000" w:themeColor="text1"/>
+        </w:rPr>
+        <w:t>ax</w:t>
+      </w:r>
+      <w:r>
+        <w:rPr>
+          <w:color w:val="000000" w:themeColor="text1"/>
+        </w:rPr>
+        <w:t>_fails</w:t>
+      </w:r>
+      <w:proofErr w:type="spellEnd"/>
+      <w:r>
+        <w:rPr>
+          <w:color w:val="000000" w:themeColor="text1"/>
+        </w:rPr>
+        <w:t xml:space="preserve">  </w:t>
+      </w:r>
+      <w:r>
+        <w:rPr>
+          <w:rFonts w:hint="eastAsia"/>
+          <w:color w:val="000000" w:themeColor="text1"/>
+        </w:rPr>
+        <w:t>失败尝试次数</w:t>
+      </w:r>
+      <w:r>
+        <w:rPr>
+          <w:rFonts w:hint="eastAsia"/>
+          <w:color w:val="000000" w:themeColor="text1"/>
+        </w:rPr>
+        <w:t xml:space="preserve"> </w:t>
+      </w:r>
+      <w:r>
+        <w:rPr>
+          <w:color w:val="000000" w:themeColor="text1"/>
+        </w:rPr>
+        <w:t xml:space="preserve">  </w:t>
+      </w:r>
+      <w:r>
+        <w:rPr>
+          <w:rFonts w:hint="eastAsia"/>
+          <w:color w:val="000000" w:themeColor="text1"/>
+        </w:rPr>
+        <w:t>超出错误次数认为节点出现故障</w:t>
+      </w:r>
+    </w:p>
+    <w:p>
+      <w:pPr>
+        <w:rPr>
+          <w:color w:val="000000" w:themeColor="text1"/>
+        </w:rPr>
+      </w:pPr>
+      <w:proofErr w:type="spellStart"/>
+      <w:r>
+        <w:rPr>
+          <w:color w:val="000000" w:themeColor="text1"/>
+        </w:rPr>
+        <w:t>F</w:t>
+      </w:r>
+      <w:r>
+        <w:rPr>
+          <w:rFonts w:hint="eastAsia"/>
+          <w:color w:val="000000" w:themeColor="text1"/>
+        </w:rPr>
+        <w:t>ail</w:t>
+      </w:r>
+      <w:r>
+        <w:rPr>
+          <w:color w:val="000000" w:themeColor="text1"/>
+        </w:rPr>
+        <w:t>_timeout</w:t>
+      </w:r>
+      <w:proofErr w:type="spellEnd"/>
+      <w:r>
+        <w:rPr>
+          <w:color w:val="000000" w:themeColor="text1"/>
+        </w:rPr>
+        <w:t xml:space="preserve"> </w:t>
+      </w:r>
+      <w:r>
+        <w:rPr>
+          <w:rFonts w:hint="eastAsia"/>
+          <w:color w:val="000000" w:themeColor="text1"/>
+        </w:rPr>
+        <w:t>尝试连接最大时间</w:t>
+      </w:r>
+    </w:p>
+    <w:p>
+      <w:pPr>
+        <w:rPr>
+          <w:color w:val="000000" w:themeColor="text1"/>
+        </w:rPr>
+      </w:pPr>
+      <w:r>
+        <w:rPr>
+          <w:rFonts w:hint="eastAsia"/>
+          <w:color w:val="000000" w:themeColor="text1"/>
+        </w:rPr>
+        <w:t>除了添加</w:t>
+      </w:r>
+      <w:r>
+        <w:rPr>
+          <w:rFonts w:hint="eastAsia"/>
+          <w:color w:val="000000" w:themeColor="text1"/>
+        </w:rPr>
+        <w:t>upstream</w:t>
+      </w:r>
+      <w:r>
+        <w:rPr>
+          <w:rFonts w:hint="eastAsia"/>
+          <w:color w:val="000000" w:themeColor="text1"/>
+        </w:rPr>
+        <w:t>节点</w:t>
+      </w:r>
+      <w:r>
+        <w:rPr>
+          <w:rFonts w:hint="eastAsia"/>
+          <w:color w:val="000000" w:themeColor="text1"/>
+        </w:rPr>
+        <w:t xml:space="preserve"> </w:t>
+      </w:r>
+      <w:r>
+        <w:rPr>
+          <w:color w:val="000000" w:themeColor="text1"/>
+        </w:rPr>
+        <w:t xml:space="preserve"> </w:t>
+      </w:r>
+      <w:r>
+        <w:rPr>
+          <w:rFonts w:hint="eastAsia"/>
+          <w:color w:val="000000" w:themeColor="text1"/>
+        </w:rPr>
+        <w:t>还要添加对应</w:t>
+      </w:r>
+      <w:r>
+        <w:rPr>
+          <w:rFonts w:hint="eastAsia"/>
+          <w:color w:val="000000" w:themeColor="text1"/>
+        </w:rPr>
+        <w:t>location</w:t>
+      </w:r>
+      <w:r>
+        <w:rPr>
+          <w:color w:val="000000" w:themeColor="text1"/>
+        </w:rPr>
+        <w:t xml:space="preserve"> </w:t>
+      </w:r>
+      <w:r>
+        <w:rPr>
+          <w:rFonts w:hint="eastAsia"/>
+          <w:color w:val="000000" w:themeColor="text1"/>
+        </w:rPr>
+        <w:t>节点将访问</w:t>
+      </w:r>
+      <w:r>
+        <w:rPr>
+          <w:rFonts w:hint="eastAsia"/>
+          <w:color w:val="000000" w:themeColor="text1"/>
+        </w:rPr>
+        <w:t>负载到指定的节点中</w:t>
+      </w:r>
+    </w:p>
+    <w:p>
+      <w:pPr>
+        <w:rPr>
+          <w:color w:val="000000" w:themeColor="text1"/>
+        </w:rPr>
+      </w:pPr>
+      <w:r>
+        <w:rPr>
+          <w:noProof/>
+        </w:rPr>
+        <w:lastRenderedPageBreak/>
+        <w:drawing>
+          <wp:inline distT="0" distB="0" distL="0" distR="0" wp14:anchorId="28DC72CE" wp14:editId="565F4925">
+            <wp:extent cx="4476750" cy="1657350"/>
+            <wp:effectExtent l="0" t="0" r="0" b="0"/>
+            <wp:docPr id="25" name="图片 25"/>
+            <wp:cNvGraphicFramePr>
+              <a:graphicFrameLocks xmlns:a="http://schemas.openxmlformats.org/drawingml/2006/main" noChangeAspect="1"/>
+            </wp:cNvGraphicFramePr>
+            <a:graphic xmlns:a="http://schemas.openxmlformats.org/drawingml/2006/main">
+              <a:graphicData uri="http://schemas.openxmlformats.org/drawingml/2006/picture">
+                <pic:pic xmlns:pic="http://schemas.openxmlformats.org/drawingml/2006/picture">
+                  <pic:nvPicPr>
+                    <pic:cNvPr id="1" name=""/>
+                    <pic:cNvPicPr/>
+                  </pic:nvPicPr>
+                  <pic:blipFill>
+                    <a:blip r:embed="rId32"/>
+                    <a:stretch>
+                      <a:fillRect/>
+                    </a:stretch>
+                  </pic:blipFill>
+                  <pic:spPr>
+                    <a:xfrm>
+                      <a:off x="0" y="0"/>
+                      <a:ext cx="4476750" cy="1657350"/>
+                    </a:xfrm>
+                    <a:prstGeom prst="rect">
+                      <a:avLst/>
+                    </a:prstGeom>
+                  </pic:spPr>
+                </pic:pic>
+              </a:graphicData>
+            </a:graphic>
+          </wp:inline>
+        </w:drawing>
+      </w:r>
+    </w:p>
+    <w:p>
+      <w:pPr>
+        <w:rPr>
+          <w:color w:val="000000" w:themeColor="text1"/>
+        </w:rPr>
+      </w:pPr>
+      <w:r>
+        <w:rPr>
+          <w:noProof/>
+        </w:rPr>
+        <w:drawing>
+          <wp:inline distT="0" distB="0" distL="0" distR="0" wp14:anchorId="5471F699" wp14:editId="77A049BB">
+            <wp:extent cx="5274310" cy="647065"/>
+            <wp:effectExtent l="0" t="0" r="2540" b="635"/>
+            <wp:docPr id="26" name="图片 26"/>
+            <wp:cNvGraphicFramePr>
+              <a:graphicFrameLocks xmlns:a="http://schemas.openxmlformats.org/drawingml/2006/main" noChangeAspect="1"/>
+            </wp:cNvGraphicFramePr>
+            <a:graphic xmlns:a="http://schemas.openxmlformats.org/drawingml/2006/main">
+              <a:graphicData uri="http://schemas.openxmlformats.org/drawingml/2006/picture">
+                <pic:pic xmlns:pic="http://schemas.openxmlformats.org/drawingml/2006/picture">
+                  <pic:nvPicPr>
+                    <pic:cNvPr id="1" name=""/>
+                    <pic:cNvPicPr/>
+                  </pic:nvPicPr>
+                  <pic:blipFill>
+                    <a:blip r:embed="rId33"/>
+                    <a:stretch>
+                      <a:fillRect/>
+                    </a:stretch>
+                  </pic:blipFill>
+                  <pic:spPr>
+                    <a:xfrm>
+                      <a:off x="0" y="0"/>
+                      <a:ext cx="5274310" cy="647065"/>
+                    </a:xfrm>
+                    <a:prstGeom prst="rect">
+                      <a:avLst/>
+                    </a:prstGeom>
+                  </pic:spPr>
+                </pic:pic>
+              </a:graphicData>
+            </a:graphic>
+          </wp:inline>
+        </w:drawing>
+      </w:r>
+    </w:p>
+    <w:p>
+      <w:pPr>
+        <w:rPr>
+          <w:color w:val="000000" w:themeColor="text1"/>
+        </w:rPr>
+      </w:pPr>
+      <w:r>
+        <w:rPr>
+          <w:noProof/>
+        </w:rPr>
+        <w:drawing>
+          <wp:inline distT="0" distB="0" distL="0" distR="0" wp14:anchorId="52E0FAF6" wp14:editId="287C55D0">
+            <wp:extent cx="3286125" cy="819150"/>
+            <wp:effectExtent l="0" t="0" r="9525" b="0"/>
+            <wp:docPr id="27" name="图片 27"/>
+            <wp:cNvGraphicFramePr>
+              <a:graphicFrameLocks xmlns:a="http://schemas.openxmlformats.org/drawingml/2006/main" noChangeAspect="1"/>
+            </wp:cNvGraphicFramePr>
+            <a:graphic xmlns:a="http://schemas.openxmlformats.org/drawingml/2006/main">
+              <a:graphicData uri="http://schemas.openxmlformats.org/drawingml/2006/picture">
+                <pic:pic xmlns:pic="http://schemas.openxmlformats.org/drawingml/2006/picture">
+                  <pic:nvPicPr>
+                    <pic:cNvPr id="1" name=""/>
+                    <pic:cNvPicPr/>
+                  </pic:nvPicPr>
+                  <pic:blipFill>
+                    <a:blip r:embed="rId34"/>
+                    <a:stretch>
+                      <a:fillRect/>
+                    </a:stretch>
+                  </pic:blipFill>
+                  <pic:spPr>
+                    <a:xfrm>
+                      <a:off x="0" y="0"/>
+                      <a:ext cx="3286125" cy="819150"/>
+                    </a:xfrm>
+                    <a:prstGeom prst="rect">
+                      <a:avLst/>
+                    </a:prstGeom>
+                  </pic:spPr>
+                </pic:pic>
+              </a:graphicData>
+            </a:graphic>
+          </wp:inline>
+        </w:drawing>
+      </w:r>
+    </w:p>
+    <w:p>
+      <w:pPr>
+        <w:rPr>
+          <w:rFonts w:hint="eastAsia"/>
+          <w:color w:val="FF0000"/>
+        </w:rPr>
+      </w:pPr>
+      <w:proofErr w:type="spellStart"/>
+      <w:r>
+        <w:rPr>
+          <w:color w:val="FF0000"/>
+        </w:rPr>
+        <w:t>J</w:t>
+      </w:r>
+      <w:r>
+        <w:rPr>
+          <w:rFonts w:hint="eastAsia"/>
+          <w:color w:val="FF0000"/>
+        </w:rPr>
+        <w:t>ps</w:t>
+      </w:r>
+      <w:proofErr w:type="spellEnd"/>
+      <w:r>
+        <w:rPr>
+          <w:rFonts w:hint="eastAsia"/>
+          <w:color w:val="FF0000"/>
+        </w:rPr>
+        <w:t>命令含义</w:t>
+      </w:r>
     </w:p>
     <w:sectPr>
       <w:pgSz w:w="11906" w:h="16838"/>
@@ -3672,7 +5483,7 @@
 </file>
 
 <file path=word/endnotes.xml><?xml version="1.0" encoding="utf-8"?>
-<w:endnotes xmlns:wpc="http://schemas.microsoft.com/office/word/2010/wordprocessingCanvas" xmlns:cx="http://schemas.microsoft.com/office/drawing/2014/chartex" xmlns:mc="http://schemas.openxmlformats.org/markup-compatibility/2006" xmlns:o="urn:schemas-microsoft-com:office:office" xmlns:r="http://schemas.openxmlformats.org/officeDocument/2006/relationships" xmlns:m="http://schemas.openxmlformats.org/officeDocument/2006/math" xmlns:v="urn:schemas-microsoft-com:vml" xmlns:wp14="http://schemas.microsoft.com/office/word/2010/wordprocessingDrawing" xmlns:wp="http://schemas.openxmlformats.org/drawingml/2006/wordprocessingDrawing" xmlns:w10="urn:schemas-microsoft-com:office:word" xmlns:w="http://schemas.openxmlformats.org/wordprocessingml/2006/main" xmlns:w14="http://schemas.microsoft.com/office/word/2010/wordml" xmlns:w15="http://schemas.microsoft.com/office/word/2012/wordml" xmlns:w16se="http://schemas.microsoft.com/office/word/2015/wordml/symex" xmlns:wpg="http://schemas.microsoft.com/office/word/2010/wordprocessingGroup" xmlns:wpi="http://schemas.microsoft.com/office/word/2010/wordprocessingInk" xmlns:wne="http://schemas.microsoft.com/office/word/2006/wordml" xmlns:wps="http://schemas.microsoft.com/office/word/2010/wordprocessingShape" mc:Ignorable="w14 w15 w16se wp14">
+<w:endnotes xmlns:wpc="http://schemas.microsoft.com/office/word/2010/wordprocessingCanvas" xmlns:cx="http://schemas.microsoft.com/office/drawing/2014/chartex" xmlns:cx1="http://schemas.microsoft.com/office/drawing/2015/9/8/chartex" xmlns:cx2="http://schemas.microsoft.com/office/drawing/2015/10/21/chartex" xmlns:cx3="http://schemas.microsoft.com/office/drawing/2016/5/9/chartex" xmlns:cx4="http://schemas.microsoft.com/office/drawing/2016/5/10/chartex" xmlns:cx5="http://schemas.microsoft.com/office/drawing/2016/5/11/chartex" xmlns:cx6="http://schemas.microsoft.com/office/drawing/2016/5/12/chartex" xmlns:cx7="http://schemas.microsoft.com/office/drawing/2016/5/13/chartex" xmlns:cx8="http://schemas.microsoft.com/office/drawing/2016/5/14/chartex" xmlns:mc="http://schemas.openxmlformats.org/markup-compatibility/2006" xmlns:aink="http://schemas.microsoft.com/office/drawing/2016/ink" xmlns:am3d="http://schemas.microsoft.com/office/drawing/2017/model3d" xmlns:o="urn:schemas-microsoft-com:office:office" xmlns:r="http://schemas.openxmlformats.org/officeDocument/2006/relationships" xmlns:m="http://schemas.openxmlformats.org/officeDocument/2006/math" xmlns:v="urn:schemas-microsoft-com:vml" xmlns:wp14="http://schemas.microsoft.com/office/word/2010/wordprocessingDrawing" xmlns:wp="http://schemas.openxmlformats.org/drawingml/2006/wordprocessingDrawing" xmlns:w10="urn:schemas-microsoft-com:office:word" xmlns:w="http://schemas.openxmlformats.org/wordprocessingml/2006/main" xmlns:w14="http://schemas.microsoft.com/office/word/2010/wordml" xmlns:w15="http://schemas.microsoft.com/office/word/2012/wordml" xmlns:w16cid="http://schemas.microsoft.com/office/word/2016/wordml/cid" xmlns:w16se="http://schemas.microsoft.com/office/word/2015/wordml/symex" xmlns:wpg="http://schemas.microsoft.com/office/word/2010/wordprocessingGroup" xmlns:wpi="http://schemas.microsoft.com/office/word/2010/wordprocessingInk" xmlns:wne="http://schemas.microsoft.com/office/word/2006/wordml" xmlns:wps="http://schemas.microsoft.com/office/word/2010/wordprocessingShape" mc:Ignorable="w14 w15 w16se w16cid wp14">
   <w:endnote w:type="separator" w:id="-1">
     <w:p>
       <w:r>
@@ -3691,7 +5502,7 @@
 </file>
 
 <file path=word/footnotes.xml><?xml version="1.0" encoding="utf-8"?>
-<w:footnotes xmlns:wpc="http://schemas.microsoft.com/office/word/2010/wordprocessingCanvas" xmlns:cx="http://schemas.microsoft.com/office/drawing/2014/chartex" xmlns:mc="http://schemas.openxmlformats.org/markup-compatibility/2006" xmlns:o="urn:schemas-microsoft-com:office:office" xmlns:r="http://schemas.openxmlformats.org/officeDocument/2006/relationships" xmlns:m="http://schemas.openxmlformats.org/officeDocument/2006/math" xmlns:v="urn:schemas-microsoft-com:vml" xmlns:wp14="http://schemas.microsoft.com/office/word/2010/wordprocessingDrawing" xmlns:wp="http://schemas.openxmlformats.org/drawingml/2006/wordprocessingDrawing" xmlns:w10="urn:schemas-microsoft-com:office:word" xmlns:w="http://schemas.openxmlformats.org/wordprocessingml/2006/main" xmlns:w14="http://schemas.microsoft.com/office/word/2010/wordml" xmlns:w15="http://schemas.microsoft.com/office/word/2012/wordml" xmlns:w16se="http://schemas.microsoft.com/office/word/2015/wordml/symex" xmlns:wpg="http://schemas.microsoft.com/office/word/2010/wordprocessingGroup" xmlns:wpi="http://schemas.microsoft.com/office/word/2010/wordprocessingInk" xmlns:wne="http://schemas.microsoft.com/office/word/2006/wordml" xmlns:wps="http://schemas.microsoft.com/office/word/2010/wordprocessingShape" mc:Ignorable="w14 w15 w16se wp14">
+<w:footnotes xmlns:wpc="http://schemas.microsoft.com/office/word/2010/wordprocessingCanvas" xmlns:cx="http://schemas.microsoft.com/office/drawing/2014/chartex" xmlns:cx1="http://schemas.microsoft.com/office/drawing/2015/9/8/chartex" xmlns:cx2="http://schemas.microsoft.com/office/drawing/2015/10/21/chartex" xmlns:cx3="http://schemas.microsoft.com/office/drawing/2016/5/9/chartex" xmlns:cx4="http://schemas.microsoft.com/office/drawing/2016/5/10/chartex" xmlns:cx5="http://schemas.microsoft.com/office/drawing/2016/5/11/chartex" xmlns:cx6="http://schemas.microsoft.com/office/drawing/2016/5/12/chartex" xmlns:cx7="http://schemas.microsoft.com/office/drawing/2016/5/13/chartex" xmlns:cx8="http://schemas.microsoft.com/office/drawing/2016/5/14/chartex" xmlns:mc="http://schemas.openxmlformats.org/markup-compatibility/2006" xmlns:aink="http://schemas.microsoft.com/office/drawing/2016/ink" xmlns:am3d="http://schemas.microsoft.com/office/drawing/2017/model3d" xmlns:o="urn:schemas-microsoft-com:office:office" xmlns:r="http://schemas.openxmlformats.org/officeDocument/2006/relationships" xmlns:m="http://schemas.openxmlformats.org/officeDocument/2006/math" xmlns:v="urn:schemas-microsoft-com:vml" xmlns:wp14="http://schemas.microsoft.com/office/word/2010/wordprocessingDrawing" xmlns:wp="http://schemas.openxmlformats.org/drawingml/2006/wordprocessingDrawing" xmlns:w10="urn:schemas-microsoft-com:office:word" xmlns:w="http://schemas.openxmlformats.org/wordprocessingml/2006/main" xmlns:w14="http://schemas.microsoft.com/office/word/2010/wordml" xmlns:w15="http://schemas.microsoft.com/office/word/2012/wordml" xmlns:w16cid="http://schemas.microsoft.com/office/word/2016/wordml/cid" xmlns:w16se="http://schemas.microsoft.com/office/word/2015/wordml/symex" xmlns:wpg="http://schemas.microsoft.com/office/word/2010/wordprocessingGroup" xmlns:wpi="http://schemas.microsoft.com/office/word/2010/wordprocessingInk" xmlns:wne="http://schemas.microsoft.com/office/word/2006/wordml" xmlns:wps="http://schemas.microsoft.com/office/word/2010/wordprocessingShape" mc:Ignorable="w14 w15 w16se w16cid wp14">
   <w:footnote w:type="separator" w:id="-1">
     <w:p>
       <w:r>
@@ -3710,7 +5521,7 @@
 </file>
 
 <file path=word/numbering.xml><?xml version="1.0" encoding="utf-8"?>
-<w:numbering xmlns:wpc="http://schemas.microsoft.com/office/word/2010/wordprocessingCanvas" xmlns:cx="http://schemas.microsoft.com/office/drawing/2014/chartex" xmlns:mc="http://schemas.openxmlformats.org/markup-compatibility/2006" xmlns:o="urn:schemas-microsoft-com:office:office" xmlns:r="http://schemas.openxmlformats.org/officeDocument/2006/relationships" xmlns:m="http://schemas.openxmlformats.org/officeDocument/2006/math" xmlns:v="urn:schemas-microsoft-com:vml" xmlns:wp14="http://schemas.microsoft.com/office/word/2010/wordprocessingDrawing" xmlns:wp="http://schemas.openxmlformats.org/drawingml/2006/wordprocessingDrawing" xmlns:w10="urn:schemas-microsoft-com:office:word" xmlns:w="http://schemas.openxmlformats.org/wordprocessingml/2006/main" xmlns:w14="http://schemas.microsoft.com/office/word/2010/wordml" xmlns:w15="http://schemas.microsoft.com/office/word/2012/wordml" xmlns:w16se="http://schemas.microsoft.com/office/word/2015/wordml/symex" xmlns:wpg="http://schemas.microsoft.com/office/word/2010/wordprocessingGroup" xmlns:wpi="http://schemas.microsoft.com/office/word/2010/wordprocessingInk" xmlns:wne="http://schemas.microsoft.com/office/word/2006/wordml" xmlns:wps="http://schemas.microsoft.com/office/word/2010/wordprocessingShape" mc:Ignorable="w14 w15 w16se wp14">
+<w:numbering xmlns:wpc="http://schemas.microsoft.com/office/word/2010/wordprocessingCanvas" xmlns:cx="http://schemas.microsoft.com/office/drawing/2014/chartex" xmlns:cx1="http://schemas.microsoft.com/office/drawing/2015/9/8/chartex" xmlns:cx2="http://schemas.microsoft.com/office/drawing/2015/10/21/chartex" xmlns:cx3="http://schemas.microsoft.com/office/drawing/2016/5/9/chartex" xmlns:cx4="http://schemas.microsoft.com/office/drawing/2016/5/10/chartex" xmlns:cx5="http://schemas.microsoft.com/office/drawing/2016/5/11/chartex" xmlns:cx6="http://schemas.microsoft.com/office/drawing/2016/5/12/chartex" xmlns:cx7="http://schemas.microsoft.com/office/drawing/2016/5/13/chartex" xmlns:cx8="http://schemas.microsoft.com/office/drawing/2016/5/14/chartex" xmlns:mc="http://schemas.openxmlformats.org/markup-compatibility/2006" xmlns:aink="http://schemas.microsoft.com/office/drawing/2016/ink" xmlns:am3d="http://schemas.microsoft.com/office/drawing/2017/model3d" xmlns:o="urn:schemas-microsoft-com:office:office" xmlns:r="http://schemas.openxmlformats.org/officeDocument/2006/relationships" xmlns:m="http://schemas.openxmlformats.org/officeDocument/2006/math" xmlns:v="urn:schemas-microsoft-com:vml" xmlns:wp14="http://schemas.microsoft.com/office/word/2010/wordprocessingDrawing" xmlns:wp="http://schemas.openxmlformats.org/drawingml/2006/wordprocessingDrawing" xmlns:w10="urn:schemas-microsoft-com:office:word" xmlns:w="http://schemas.openxmlformats.org/wordprocessingml/2006/main" xmlns:w14="http://schemas.microsoft.com/office/word/2010/wordml" xmlns:w15="http://schemas.microsoft.com/office/word/2012/wordml" xmlns:w16cid="http://schemas.microsoft.com/office/word/2016/wordml/cid" xmlns:w16se="http://schemas.microsoft.com/office/word/2015/wordml/symex" xmlns:wpg="http://schemas.microsoft.com/office/word/2010/wordprocessingGroup" xmlns:wpi="http://schemas.microsoft.com/office/word/2010/wordprocessingInk" xmlns:wne="http://schemas.microsoft.com/office/word/2006/wordml" xmlns:wps="http://schemas.microsoft.com/office/word/2010/wordprocessingShape" mc:Ignorable="w14 w15 w16se w16cid wp14">
   <w:abstractNum w:abstractNumId="0" w15:restartNumberingAfterBreak="0">
     <w:nsid w:val="6E7D7635"/>
     <w:multiLevelType w:val="hybridMultilevel"/>
@@ -3831,7 +5642,7 @@
 </file>
 
 <file path=word/styles.xml><?xml version="1.0" encoding="utf-8"?>
-<w:styles xmlns:mc="http://schemas.openxmlformats.org/markup-compatibility/2006" xmlns:r="http://schemas.openxmlformats.org/officeDocument/2006/relationships" xmlns:w="http://schemas.openxmlformats.org/wordprocessingml/2006/main" xmlns:w14="http://schemas.microsoft.com/office/word/2010/wordml" xmlns:w15="http://schemas.microsoft.com/office/word/2012/wordml" xmlns:w16se="http://schemas.microsoft.com/office/word/2015/wordml/symex" mc:Ignorable="w14 w15 w16se">
+<w:styles xmlns:mc="http://schemas.openxmlformats.org/markup-compatibility/2006" xmlns:r="http://schemas.openxmlformats.org/officeDocument/2006/relationships" xmlns:w="http://schemas.openxmlformats.org/wordprocessingml/2006/main" xmlns:w14="http://schemas.microsoft.com/office/word/2010/wordml" xmlns:w15="http://schemas.microsoft.com/office/word/2012/wordml" xmlns:w16cid="http://schemas.microsoft.com/office/word/2016/wordml/cid" xmlns:w16se="http://schemas.microsoft.com/office/word/2015/wordml/symex" mc:Ignorable="w14 w15 w16se w16cid">
   <w:docDefaults>
     <w:rPrDefault>
       <w:rPr>
@@ -3844,7 +5655,7 @@
     </w:rPrDefault>
     <w:pPrDefault/>
   </w:docDefaults>
-  <w:latentStyles w:defLockedState="0" w:defUIPriority="99" w:defSemiHidden="0" w:defUnhideWhenUsed="0" w:defQFormat="0" w:count="371">
+  <w:latentStyles w:defLockedState="0" w:defUIPriority="99" w:defSemiHidden="0" w:defUnhideWhenUsed="0" w:defQFormat="0" w:count="375">
     <w:lsdException w:name="Normal" w:uiPriority="0" w:qFormat="1"/>
     <w:lsdException w:name="heading 1" w:uiPriority="9" w:qFormat="1"/>
     <w:lsdException w:name="heading 2" w:semiHidden="1" w:uiPriority="9" w:unhideWhenUsed="1" w:qFormat="1"/>
@@ -3950,7 +5761,6 @@
     <w:lsdException w:name="HTML Sample" w:semiHidden="1" w:unhideWhenUsed="1"/>
     <w:lsdException w:name="HTML Typewriter" w:semiHidden="1" w:unhideWhenUsed="1"/>
     <w:lsdException w:name="HTML Variable" w:semiHidden="1" w:unhideWhenUsed="1"/>
-    <w:lsdException w:name="Normal Table" w:semiHidden="1" w:unhideWhenUsed="1"/>
     <w:lsdException w:name="annotation subject" w:semiHidden="1" w:unhideWhenUsed="1"/>
     <w:lsdException w:name="No List" w:semiHidden="1" w:unhideWhenUsed="1"/>
     <w:lsdException w:name="Outline List 1" w:semiHidden="1" w:unhideWhenUsed="1"/>
@@ -3994,10 +5804,8 @@
     <w:lsdException w:name="Table Elegant" w:semiHidden="1" w:unhideWhenUsed="1"/>
     <w:lsdException w:name="Table Professional" w:semiHidden="1" w:unhideWhenUsed="1"/>
     <w:lsdException w:name="Table Subtle 1" w:semiHidden="1" w:unhideWhenUsed="1"/>
-    <w:lsdException w:name="Table Subtle 2" w:semiHidden="1" w:unhideWhenUsed="1"/>
     <w:lsdException w:name="Table Web 1" w:semiHidden="1" w:unhideWhenUsed="1"/>
     <w:lsdException w:name="Table Web 2" w:semiHidden="1" w:unhideWhenUsed="1"/>
-    <w:lsdException w:name="Table Web 3" w:semiHidden="1" w:unhideWhenUsed="1"/>
     <w:lsdException w:name="Balloon Text" w:semiHidden="1" w:unhideWhenUsed="1"/>
     <w:lsdException w:name="Table Grid" w:uiPriority="39"/>
     <w:lsdException w:name="Table Theme" w:semiHidden="1" w:unhideWhenUsed="1"/>
@@ -4216,6 +6024,10 @@
     <w:lsdException w:name="List Table 5 Dark Accent 6" w:uiPriority="50"/>
     <w:lsdException w:name="List Table 6 Colorful Accent 6" w:uiPriority="51"/>
     <w:lsdException w:name="List Table 7 Colorful Accent 6" w:uiPriority="52"/>
+    <w:lsdException w:name="Mention" w:semiHidden="1" w:unhideWhenUsed="1"/>
+    <w:lsdException w:name="Smart Hyperlink" w:semiHidden="1" w:unhideWhenUsed="1"/>
+    <w:lsdException w:name="Hashtag" w:semiHidden="1" w:unhideWhenUsed="1"/>
+    <w:lsdException w:name="Unresolved Mention" w:semiHidden="1" w:unhideWhenUsed="1"/>
   </w:latentStyles>
   <w:style w:type="paragraph" w:default="1" w:styleId="a">
     <w:name w:val="Normal"/>
@@ -4394,6 +6206,27 @@
       <w:sz w:val="24"/>
       <w:szCs w:val="24"/>
     </w:rPr>
+  </w:style>
+  <w:style w:type="paragraph" w:styleId="aa">
+    <w:name w:val="Date"/>
+    <w:basedOn w:val="a"/>
+    <w:next w:val="a"/>
+    <w:link w:val="ab"/>
+    <w:uiPriority w:val="99"/>
+    <w:semiHidden/>
+    <w:unhideWhenUsed/>
+    <w:rsid w:val="00793174"/>
+    <w:pPr>
+      <w:ind w:leftChars="2500" w:left="100"/>
+    </w:pPr>
+  </w:style>
+  <w:style w:type="character" w:customStyle="1" w:styleId="ab">
+    <w:name w:val="日期 字符"/>
+    <w:basedOn w:val="a0"/>
+    <w:link w:val="aa"/>
+    <w:uiPriority w:val="99"/>
+    <w:semiHidden/>
+    <w:rsid w:val="00793174"/>
   </w:style>
 </w:styles>
 </file>
@@ -4664,7 +6497,7 @@
 </file>
 
 <file path=customXml/itemProps1.xml><?xml version="1.0" encoding="utf-8"?>
-<ds:datastoreItem xmlns:ds="http://schemas.openxmlformats.org/officeDocument/2006/customXml" ds:itemID="{10A473EF-6521-4F73-95F7-8A1031B8A7F8}">
+<ds:datastoreItem xmlns:ds="http://schemas.openxmlformats.org/officeDocument/2006/customXml" ds:itemID="{79B4AC8B-76A3-4F62-B54A-52722AA69B50}">
   <ds:schemaRefs>
     <ds:schemaRef ds:uri="http://schemas.openxmlformats.org/officeDocument/2006/bibliography"/>
   </ds:schemaRefs>

</xml_diff>

<commit_message>
nginx 负载均衡  20190708 18：50  company
</commit_message>
<xml_diff>
--- a/notebook/eshop/eshop笔记.docx
+++ b/notebook/eshop/eshop笔记.docx
@@ -1,6 +1,6 @@
 
 <file path=word/document.xml><?xml version="1.0" encoding="utf-8"?>
-<w:document xmlns:wpc="http://schemas.microsoft.com/office/word/2010/wordprocessingCanvas" xmlns:cx="http://schemas.microsoft.com/office/drawing/2014/chartex" xmlns:cx1="http://schemas.microsoft.com/office/drawing/2015/9/8/chartex" xmlns:cx2="http://schemas.microsoft.com/office/drawing/2015/10/21/chartex" xmlns:cx3="http://schemas.microsoft.com/office/drawing/2016/5/9/chartex" xmlns:cx4="http://schemas.microsoft.com/office/drawing/2016/5/10/chartex" xmlns:cx5="http://schemas.microsoft.com/office/drawing/2016/5/11/chartex" xmlns:cx6="http://schemas.microsoft.com/office/drawing/2016/5/12/chartex" xmlns:cx7="http://schemas.microsoft.com/office/drawing/2016/5/13/chartex" xmlns:cx8="http://schemas.microsoft.com/office/drawing/2016/5/14/chartex" xmlns:mc="http://schemas.openxmlformats.org/markup-compatibility/2006" xmlns:aink="http://schemas.microsoft.com/office/drawing/2016/ink" xmlns:am3d="http://schemas.microsoft.com/office/drawing/2017/model3d" xmlns:o="urn:schemas-microsoft-com:office:office" xmlns:r="http://schemas.openxmlformats.org/officeDocument/2006/relationships" xmlns:m="http://schemas.openxmlformats.org/officeDocument/2006/math" xmlns:v="urn:schemas-microsoft-com:vml" xmlns:wp14="http://schemas.microsoft.com/office/word/2010/wordprocessingDrawing" xmlns:wp="http://schemas.openxmlformats.org/drawingml/2006/wordprocessingDrawing" xmlns:w10="urn:schemas-microsoft-com:office:word" xmlns:w="http://schemas.openxmlformats.org/wordprocessingml/2006/main" xmlns:w14="http://schemas.microsoft.com/office/word/2010/wordml" xmlns:w15="http://schemas.microsoft.com/office/word/2012/wordml" xmlns:w16cid="http://schemas.microsoft.com/office/word/2016/wordml/cid" xmlns:w16se="http://schemas.microsoft.com/office/word/2015/wordml/symex" xmlns:wpg="http://schemas.microsoft.com/office/word/2010/wordprocessingGroup" xmlns:wpi="http://schemas.microsoft.com/office/word/2010/wordprocessingInk" xmlns:wne="http://schemas.microsoft.com/office/word/2006/wordml" xmlns:wps="http://schemas.microsoft.com/office/word/2010/wordprocessingShape" mc:Ignorable="w14 w15 w16se w16cid wp14">
+<w:document xmlns:wpc="http://schemas.microsoft.com/office/word/2010/wordprocessingCanvas" xmlns:cx="http://schemas.microsoft.com/office/drawing/2014/chartex" xmlns:mc="http://schemas.openxmlformats.org/markup-compatibility/2006" xmlns:o="urn:schemas-microsoft-com:office:office" xmlns:r="http://schemas.openxmlformats.org/officeDocument/2006/relationships" xmlns:m="http://schemas.openxmlformats.org/officeDocument/2006/math" xmlns:v="urn:schemas-microsoft-com:vml" xmlns:wp14="http://schemas.microsoft.com/office/word/2010/wordprocessingDrawing" xmlns:wp="http://schemas.openxmlformats.org/drawingml/2006/wordprocessingDrawing" xmlns:w10="urn:schemas-microsoft-com:office:word" xmlns:w="http://schemas.openxmlformats.org/wordprocessingml/2006/main" xmlns:w14="http://schemas.microsoft.com/office/word/2010/wordml" xmlns:w15="http://schemas.microsoft.com/office/word/2012/wordml" xmlns:w16se="http://schemas.microsoft.com/office/word/2015/wordml/symex" xmlns:wpg="http://schemas.microsoft.com/office/word/2010/wordprocessingGroup" xmlns:wpi="http://schemas.microsoft.com/office/word/2010/wordprocessingInk" xmlns:wne="http://schemas.microsoft.com/office/word/2006/wordml" xmlns:wps="http://schemas.microsoft.com/office/word/2010/wordprocessingShape" mc:Ignorable="w14 w15 w16se wp14">
   <w:body>
     <w:p>
       <w:pPr>
@@ -41,28 +41,24 @@
         </w:rPr>
         <w:t>约束可通过引用本地</w:t>
       </w:r>
-      <w:proofErr w:type="spellStart"/>
       <w:r>
         <w:rPr>
           <w:rFonts w:hint="eastAsia"/>
         </w:rPr>
         <w:t>xsd</w:t>
       </w:r>
-      <w:proofErr w:type="spellEnd"/>
       <w:r>
         <w:rPr>
           <w:rFonts w:hint="eastAsia"/>
         </w:rPr>
         <w:t>文件进行检验，下载</w:t>
       </w:r>
-      <w:proofErr w:type="spellStart"/>
       <w:r>
         <w:rPr>
           <w:rFonts w:hint="eastAsia"/>
         </w:rPr>
         <w:t>xsd</w:t>
       </w:r>
-      <w:proofErr w:type="spellEnd"/>
       <w:r>
         <w:rPr>
           <w:rFonts w:hint="eastAsia"/>
@@ -79,21 +75,7 @@
         <w:rPr>
           <w:rFonts w:hint="eastAsia"/>
         </w:rPr>
-        <w:t>文件上方在线约束网址进行下载，当在线网址访问</w:t>
-      </w:r>
-      <w:proofErr w:type="gramStart"/>
-      <w:r>
-        <w:rPr>
-          <w:rFonts w:hint="eastAsia"/>
-        </w:rPr>
-        <w:t>不</w:t>
-      </w:r>
-      <w:proofErr w:type="gramEnd"/>
-      <w:r>
-        <w:rPr>
-          <w:rFonts w:hint="eastAsia"/>
-        </w:rPr>
-        <w:t>到时，可以在将检索的项目的</w:t>
+        <w:t>文件上方在线约束网址进行下载，当在线网址访问不到时，可以在将检索的项目的</w:t>
       </w:r>
       <w:r>
         <w:rPr>
@@ -107,14 +89,12 @@
         </w:rPr>
         <w:t>解压，然后将</w:t>
       </w:r>
-      <w:proofErr w:type="spellStart"/>
       <w:r>
         <w:rPr>
           <w:rFonts w:hint="eastAsia"/>
         </w:rPr>
         <w:t>xsd</w:t>
       </w:r>
-      <w:proofErr w:type="spellEnd"/>
       <w:r>
         <w:rPr>
           <w:rFonts w:hint="eastAsia"/>
@@ -353,14 +333,12 @@
         </w:rPr>
         <w:t>关于</w:t>
       </w:r>
-      <w:proofErr w:type="spellStart"/>
       <w:r>
         <w:rPr>
           <w:rFonts w:hint="eastAsia"/>
         </w:rPr>
         <w:t>dubbo</w:t>
       </w:r>
-      <w:proofErr w:type="spellEnd"/>
       <w:r>
         <w:t xml:space="preserve"> </w:t>
       </w:r>
@@ -491,47 +469,39 @@
       <w:pPr>
         <w:pStyle w:val="2"/>
       </w:pPr>
-      <w:proofErr w:type="spellStart"/>
-      <w:r>
-        <w:rPr>
-          <w:rFonts w:hint="eastAsia"/>
-        </w:rPr>
-        <w:t>nginx</w:t>
-      </w:r>
-      <w:proofErr w:type="spellEnd"/>
-      <w:r>
-        <w:rPr>
-          <w:rFonts w:hint="eastAsia"/>
-        </w:rPr>
+      <w:r>
+        <w:rPr>
+          <w:rFonts w:hint="eastAsia"/>
+        </w:rPr>
+        <w:t xml:space="preserve">nginx </w:t>
+      </w:r>
+      <w:r>
+        <w:rPr>
+          <w:rFonts w:hint="eastAsia"/>
+        </w:rPr>
+        <w:t>与</w:t>
+      </w:r>
+      <w:r>
+        <w:rPr>
+          <w:rFonts w:hint="eastAsia"/>
+        </w:rPr>
+        <w:t>tomcat</w:t>
+      </w:r>
+    </w:p>
+    <w:p>
+      <w:r>
+        <w:rPr>
+          <w:rFonts w:hint="eastAsia"/>
+        </w:rPr>
+        <w:t>Nginx</w:t>
+      </w:r>
+      <w:r>
         <w:t xml:space="preserve"> </w:t>
       </w:r>
       <w:r>
         <w:rPr>
           <w:rFonts w:hint="eastAsia"/>
         </w:rPr>
-        <w:t>与</w:t>
-      </w:r>
-      <w:r>
-        <w:rPr>
-          <w:rFonts w:hint="eastAsia"/>
-        </w:rPr>
-        <w:t>tomcat</w:t>
-      </w:r>
-    </w:p>
-    <w:p>
-      <w:r>
-        <w:rPr>
-          <w:rFonts w:hint="eastAsia"/>
-        </w:rPr>
-        <w:t>Nginx</w:t>
-      </w:r>
-      <w:r>
-        <w:t xml:space="preserve"> </w:t>
-      </w:r>
-      <w:r>
-        <w:rPr>
-          <w:rFonts w:hint="eastAsia"/>
-        </w:rPr>
         <w:t>本身也是一种</w:t>
       </w:r>
       <w:r>
@@ -558,14 +528,12 @@
         </w:rPr>
         <w:t>协议返回到客户端，但这类资源是静态资源，</w:t>
       </w:r>
-      <w:proofErr w:type="spellStart"/>
       <w:r>
         <w:rPr>
           <w:rFonts w:hint="eastAsia"/>
         </w:rPr>
         <w:t>negix</w:t>
       </w:r>
-      <w:proofErr w:type="spellEnd"/>
       <w:r>
         <w:rPr>
           <w:rFonts w:hint="eastAsia"/>
@@ -608,14 +576,12 @@
         </w:rPr>
         <w:t>程序来生成动态资源内容，</w:t>
       </w:r>
-      <w:proofErr w:type="spellStart"/>
       <w:r>
         <w:rPr>
           <w:rFonts w:hint="eastAsia"/>
         </w:rPr>
         <w:t>Negix</w:t>
       </w:r>
-      <w:proofErr w:type="spellEnd"/>
       <w:r>
         <w:rPr>
           <w:rFonts w:hint="eastAsia"/>
@@ -658,14 +624,12 @@
         </w:rPr>
         <w:t>程序具有动态能力，</w:t>
       </w:r>
-      <w:proofErr w:type="spellStart"/>
       <w:r>
         <w:rPr>
           <w:rFonts w:hint="eastAsia"/>
         </w:rPr>
         <w:t>TomCat</w:t>
       </w:r>
-      <w:proofErr w:type="spellEnd"/>
       <w:r>
         <w:rPr>
           <w:rFonts w:hint="eastAsia"/>
@@ -676,16 +640,8 @@
         <w:rPr>
           <w:rFonts w:hint="eastAsia"/>
         </w:rPr>
-        <w:t>Servlet/</w:t>
-      </w:r>
-      <w:proofErr w:type="spellStart"/>
-      <w:r>
-        <w:rPr>
-          <w:rFonts w:hint="eastAsia"/>
-        </w:rPr>
-        <w:t>Jsp</w:t>
-      </w:r>
-      <w:proofErr w:type="spellEnd"/>
+        <w:t>Servlet/Jsp</w:t>
+      </w:r>
       <w:r>
         <w:rPr>
           <w:rFonts w:hint="eastAsia"/>
@@ -870,14 +826,12 @@
         </w:rPr>
         <w:t>实力进行水平拓展，而</w:t>
       </w:r>
-      <w:proofErr w:type="spellStart"/>
       <w:r>
         <w:rPr>
           <w:rFonts w:hint="eastAsia"/>
         </w:rPr>
         <w:t>Negix</w:t>
       </w:r>
-      <w:proofErr w:type="spellEnd"/>
       <w:r>
         <w:rPr>
           <w:rFonts w:hint="eastAsia"/>
@@ -934,21 +888,7 @@
         <w:rPr>
           <w:rFonts w:hint="eastAsia"/>
         </w:rPr>
-        <w:t>反向代理，代理对象代理服务</w:t>
-      </w:r>
-      <w:proofErr w:type="gramStart"/>
-      <w:r>
-        <w:rPr>
-          <w:rFonts w:hint="eastAsia"/>
-        </w:rPr>
-        <w:t>端对外</w:t>
-      </w:r>
-      <w:proofErr w:type="gramEnd"/>
-      <w:r>
-        <w:rPr>
-          <w:rFonts w:hint="eastAsia"/>
-        </w:rPr>
-        <w:t>暴露统一的请求地址，将请求分发给服务器，客户端不知道真实</w:t>
+        <w:t>反向代理，代理对象代理服务端对外暴露统一的请求地址，将请求分发给服务器，客户端不知道真实</w:t>
       </w:r>
       <w:r>
         <w:rPr>
@@ -1064,7 +1004,6 @@
           <w:strike/>
         </w:rPr>
       </w:pPr>
-      <w:proofErr w:type="spellStart"/>
       <w:r>
         <w:rPr>
           <w:strike/>
@@ -1078,7 +1017,6 @@
         </w:rPr>
         <w:t>sell</w:t>
       </w:r>
-      <w:proofErr w:type="spellEnd"/>
       <w:r>
         <w:rPr>
           <w:rFonts w:hint="eastAsia"/>
@@ -1186,19 +1124,11 @@
       </w:r>
     </w:p>
     <w:p>
-      <w:proofErr w:type="gramStart"/>
-      <w:r>
-        <w:rPr>
-          <w:rFonts w:hint="eastAsia"/>
-        </w:rPr>
-        <w:t>./</w:t>
-      </w:r>
-      <w:proofErr w:type="gramEnd"/>
-      <w:r>
-        <w:rPr>
-          <w:rFonts w:hint="eastAsia"/>
-        </w:rPr>
-        <w:t xml:space="preserve">configure </w:t>
+      <w:r>
+        <w:rPr>
+          <w:rFonts w:hint="eastAsia"/>
+        </w:rPr>
+        <w:t xml:space="preserve">./configure </w:t>
       </w:r>
       <w:r>
         <w:t>…</w:t>
@@ -1242,19 +1172,11 @@
         </w:rPr>
         <w:t>才能在</w:t>
       </w:r>
-      <w:proofErr w:type="spellStart"/>
-      <w:r>
-        <w:rPr>
-          <w:rFonts w:hint="eastAsia"/>
-        </w:rPr>
-        <w:t>usr</w:t>
-      </w:r>
-      <w:proofErr w:type="spellEnd"/>
-      <w:r>
-        <w:rPr>
-          <w:rFonts w:hint="eastAsia"/>
-        </w:rPr>
-        <w:t xml:space="preserve">/local/  </w:t>
+      <w:r>
+        <w:rPr>
+          <w:rFonts w:hint="eastAsia"/>
+        </w:rPr>
+        <w:t xml:space="preserve">usr/local/  </w:t>
       </w:r>
       <w:r>
         <w:rPr>
@@ -1262,14 +1184,12 @@
         </w:rPr>
         <w:t>看到</w:t>
       </w:r>
-      <w:proofErr w:type="spellStart"/>
       <w:r>
         <w:rPr>
           <w:rFonts w:hint="eastAsia"/>
         </w:rPr>
         <w:t>nginx</w:t>
       </w:r>
-      <w:proofErr w:type="spellEnd"/>
       <w:r>
         <w:rPr>
           <w:rFonts w:hint="eastAsia"/>
@@ -1470,7 +1390,7 @@
     <w:p/>
     <w:p>
       <w:pPr>
-        <w:pStyle w:val="2"/>
+        <w:pStyle w:val="3"/>
       </w:pPr>
       <w:r>
         <w:lastRenderedPageBreak/>
@@ -1642,7 +1562,7 @@
     </w:p>
     <w:p>
       <w:pPr>
-        <w:pStyle w:val="2"/>
+        <w:pStyle w:val="3"/>
       </w:pPr>
       <w:r>
         <w:rPr>
@@ -1770,14 +1690,12 @@
         </w:rPr>
         <w:t>关于</w:t>
       </w:r>
-      <w:proofErr w:type="spellStart"/>
       <w:r>
         <w:rPr>
           <w:rFonts w:hint="eastAsia"/>
         </w:rPr>
         <w:t>linux</w:t>
       </w:r>
-      <w:proofErr w:type="spellEnd"/>
       <w:r>
         <w:rPr>
           <w:rFonts w:hint="eastAsia"/>
@@ -2378,31 +2296,7 @@
           <w:sz w:val="21"/>
           <w:szCs w:val="21"/>
         </w:rPr>
-        <w:t>实例6：每晚的21:30重启</w:t>
-      </w:r>
-      <w:proofErr w:type="spellStart"/>
-      <w:r>
-        <w:rPr>
-          <w:rFonts w:hint="eastAsia"/>
-          <w:b/>
-          <w:bCs/>
-          <w:color w:val="333333"/>
-          <w:sz w:val="21"/>
-          <w:szCs w:val="21"/>
-        </w:rPr>
-        <w:t>smb</w:t>
-      </w:r>
-      <w:proofErr w:type="spellEnd"/>
-      <w:r>
-        <w:rPr>
-          <w:rFonts w:hint="eastAsia"/>
-          <w:b/>
-          <w:bCs/>
-          <w:color w:val="333333"/>
-          <w:sz w:val="21"/>
-          <w:szCs w:val="21"/>
-        </w:rPr>
-        <w:t> </w:t>
+        <w:t>实例6：每晚的21:30重启smb </w:t>
       </w:r>
     </w:p>
     <w:p>
@@ -2450,69 +2344,7 @@
           <w:sz w:val="21"/>
           <w:szCs w:val="21"/>
         </w:rPr>
-        <w:t>30 21 * * * /</w:t>
-      </w:r>
-      <w:proofErr w:type="spellStart"/>
-      <w:r>
-        <w:rPr>
-          <w:rFonts w:hint="eastAsia"/>
-          <w:color w:val="333333"/>
-          <w:sz w:val="21"/>
-          <w:szCs w:val="21"/>
-        </w:rPr>
-        <w:t>etc</w:t>
-      </w:r>
-      <w:proofErr w:type="spellEnd"/>
-      <w:r>
-        <w:rPr>
-          <w:rFonts w:hint="eastAsia"/>
-          <w:color w:val="333333"/>
-          <w:sz w:val="21"/>
-          <w:szCs w:val="21"/>
-        </w:rPr>
-        <w:t>/</w:t>
-      </w:r>
-      <w:proofErr w:type="spellStart"/>
-      <w:proofErr w:type="gramStart"/>
-      <w:r>
-        <w:rPr>
-          <w:rFonts w:hint="eastAsia"/>
-          <w:color w:val="333333"/>
-          <w:sz w:val="21"/>
-          <w:szCs w:val="21"/>
-        </w:rPr>
-        <w:t>init.d</w:t>
-      </w:r>
-      <w:proofErr w:type="spellEnd"/>
-      <w:proofErr w:type="gramEnd"/>
-      <w:r>
-        <w:rPr>
-          <w:rFonts w:hint="eastAsia"/>
-          <w:color w:val="333333"/>
-          <w:sz w:val="21"/>
-          <w:szCs w:val="21"/>
-        </w:rPr>
-        <w:t>/</w:t>
-      </w:r>
-      <w:proofErr w:type="spellStart"/>
-      <w:r>
-        <w:rPr>
-          <w:rFonts w:hint="eastAsia"/>
-          <w:color w:val="333333"/>
-          <w:sz w:val="21"/>
-          <w:szCs w:val="21"/>
-        </w:rPr>
-        <w:t>smb</w:t>
-      </w:r>
-      <w:proofErr w:type="spellEnd"/>
-      <w:r>
-        <w:rPr>
-          <w:rFonts w:hint="eastAsia"/>
-          <w:color w:val="333333"/>
-          <w:sz w:val="21"/>
-          <w:szCs w:val="21"/>
-        </w:rPr>
-        <w:t> restart</w:t>
+        <w:t>30 21 * * * /etc/init.d/smb restart</w:t>
       </w:r>
     </w:p>
     <w:p>
@@ -2560,31 +2392,7 @@
           <w:sz w:val="21"/>
           <w:szCs w:val="21"/>
         </w:rPr>
-        <w:t>实例7：每月1、10、22日的4 : 45重启</w:t>
-      </w:r>
-      <w:proofErr w:type="spellStart"/>
-      <w:r>
-        <w:rPr>
-          <w:rFonts w:hint="eastAsia"/>
-          <w:b/>
-          <w:bCs/>
-          <w:color w:val="333333"/>
-          <w:sz w:val="21"/>
-          <w:szCs w:val="21"/>
-        </w:rPr>
-        <w:t>smb</w:t>
-      </w:r>
-      <w:proofErr w:type="spellEnd"/>
-      <w:r>
-        <w:rPr>
-          <w:rFonts w:hint="eastAsia"/>
-          <w:b/>
-          <w:bCs/>
-          <w:color w:val="333333"/>
-          <w:sz w:val="21"/>
-          <w:szCs w:val="21"/>
-        </w:rPr>
-        <w:t> </w:t>
+        <w:t>实例7：每月1、10、22日的4 : 45重启smb </w:t>
       </w:r>
     </w:p>
     <w:p>
@@ -2632,69 +2440,7 @@
           <w:sz w:val="21"/>
           <w:szCs w:val="21"/>
         </w:rPr>
-        <w:t>45 4 1,10,22 * * /</w:t>
-      </w:r>
-      <w:proofErr w:type="spellStart"/>
-      <w:r>
-        <w:rPr>
-          <w:rFonts w:hint="eastAsia"/>
-          <w:color w:val="333333"/>
-          <w:sz w:val="21"/>
-          <w:szCs w:val="21"/>
-        </w:rPr>
-        <w:t>etc</w:t>
-      </w:r>
-      <w:proofErr w:type="spellEnd"/>
-      <w:r>
-        <w:rPr>
-          <w:rFonts w:hint="eastAsia"/>
-          <w:color w:val="333333"/>
-          <w:sz w:val="21"/>
-          <w:szCs w:val="21"/>
-        </w:rPr>
-        <w:t>/</w:t>
-      </w:r>
-      <w:proofErr w:type="spellStart"/>
-      <w:proofErr w:type="gramStart"/>
-      <w:r>
-        <w:rPr>
-          <w:rFonts w:hint="eastAsia"/>
-          <w:color w:val="333333"/>
-          <w:sz w:val="21"/>
-          <w:szCs w:val="21"/>
-        </w:rPr>
-        <w:t>init.d</w:t>
-      </w:r>
-      <w:proofErr w:type="spellEnd"/>
-      <w:proofErr w:type="gramEnd"/>
-      <w:r>
-        <w:rPr>
-          <w:rFonts w:hint="eastAsia"/>
-          <w:color w:val="333333"/>
-          <w:sz w:val="21"/>
-          <w:szCs w:val="21"/>
-        </w:rPr>
-        <w:t>/</w:t>
-      </w:r>
-      <w:proofErr w:type="spellStart"/>
-      <w:r>
-        <w:rPr>
-          <w:rFonts w:hint="eastAsia"/>
-          <w:color w:val="333333"/>
-          <w:sz w:val="21"/>
-          <w:szCs w:val="21"/>
-        </w:rPr>
-        <w:t>smb</w:t>
-      </w:r>
-      <w:proofErr w:type="spellEnd"/>
-      <w:r>
-        <w:rPr>
-          <w:rFonts w:hint="eastAsia"/>
-          <w:color w:val="333333"/>
-          <w:sz w:val="21"/>
-          <w:szCs w:val="21"/>
-        </w:rPr>
-        <w:t> restart</w:t>
+        <w:t>45 4 1,10,22 * * /etc/init.d/smb restart</w:t>
       </w:r>
     </w:p>
     <w:p>
@@ -2742,21 +2488,8 @@
           <w:sz w:val="21"/>
           <w:szCs w:val="21"/>
         </w:rPr>
-        <w:t>实例8：每周六、周日的1 : 10重启</w:t>
-      </w:r>
-      <w:proofErr w:type="spellStart"/>
-      <w:r>
-        <w:rPr>
-          <w:rFonts w:hint="eastAsia"/>
-          <w:b/>
-          <w:bCs/>
-          <w:color w:val="333333"/>
-          <w:sz w:val="21"/>
-          <w:szCs w:val="21"/>
-        </w:rPr>
-        <w:t>smb</w:t>
-      </w:r>
-      <w:proofErr w:type="spellEnd"/>
+        <w:t>实例8：每周六、周日的1 : 10重启smb</w:t>
+      </w:r>
     </w:p>
     <w:p>
       <w:pPr>
@@ -2803,69 +2536,7 @@
           <w:sz w:val="21"/>
           <w:szCs w:val="21"/>
         </w:rPr>
-        <w:t>10 1 * * 6,0 /</w:t>
-      </w:r>
-      <w:proofErr w:type="spellStart"/>
-      <w:r>
-        <w:rPr>
-          <w:rFonts w:hint="eastAsia"/>
-          <w:color w:val="333333"/>
-          <w:sz w:val="21"/>
-          <w:szCs w:val="21"/>
-        </w:rPr>
-        <w:t>etc</w:t>
-      </w:r>
-      <w:proofErr w:type="spellEnd"/>
-      <w:r>
-        <w:rPr>
-          <w:rFonts w:hint="eastAsia"/>
-          <w:color w:val="333333"/>
-          <w:sz w:val="21"/>
-          <w:szCs w:val="21"/>
-        </w:rPr>
-        <w:t>/</w:t>
-      </w:r>
-      <w:proofErr w:type="spellStart"/>
-      <w:proofErr w:type="gramStart"/>
-      <w:r>
-        <w:rPr>
-          <w:rFonts w:hint="eastAsia"/>
-          <w:color w:val="333333"/>
-          <w:sz w:val="21"/>
-          <w:szCs w:val="21"/>
-        </w:rPr>
-        <w:t>init.d</w:t>
-      </w:r>
-      <w:proofErr w:type="spellEnd"/>
-      <w:proofErr w:type="gramEnd"/>
-      <w:r>
-        <w:rPr>
-          <w:rFonts w:hint="eastAsia"/>
-          <w:color w:val="333333"/>
-          <w:sz w:val="21"/>
-          <w:szCs w:val="21"/>
-        </w:rPr>
-        <w:t>/</w:t>
-      </w:r>
-      <w:proofErr w:type="spellStart"/>
-      <w:r>
-        <w:rPr>
-          <w:rFonts w:hint="eastAsia"/>
-          <w:color w:val="333333"/>
-          <w:sz w:val="21"/>
-          <w:szCs w:val="21"/>
-        </w:rPr>
-        <w:t>smb</w:t>
-      </w:r>
-      <w:proofErr w:type="spellEnd"/>
-      <w:r>
-        <w:rPr>
-          <w:rFonts w:hint="eastAsia"/>
-          <w:color w:val="333333"/>
-          <w:sz w:val="21"/>
-          <w:szCs w:val="21"/>
-        </w:rPr>
-        <w:t> restart</w:t>
+        <w:t>10 1 * * 6,0 /etc/init.d/smb restart</w:t>
       </w:r>
     </w:p>
     <w:p>
@@ -2913,31 +2584,7 @@
           <w:sz w:val="21"/>
           <w:szCs w:val="21"/>
         </w:rPr>
-        <w:t>实例9：每天18 : 00至23 : 00之间每隔30分钟重启</w:t>
-      </w:r>
-      <w:proofErr w:type="spellStart"/>
-      <w:r>
-        <w:rPr>
-          <w:rFonts w:hint="eastAsia"/>
-          <w:b/>
-          <w:bCs/>
-          <w:color w:val="333333"/>
-          <w:sz w:val="21"/>
-          <w:szCs w:val="21"/>
-        </w:rPr>
-        <w:t>smb</w:t>
-      </w:r>
-      <w:proofErr w:type="spellEnd"/>
-      <w:r>
-        <w:rPr>
-          <w:rFonts w:hint="eastAsia"/>
-          <w:b/>
-          <w:bCs/>
-          <w:color w:val="333333"/>
-          <w:sz w:val="21"/>
-          <w:szCs w:val="21"/>
-        </w:rPr>
-        <w:t> </w:t>
+        <w:t>实例9：每天18 : 00至23 : 00之间每隔30分钟重启smb </w:t>
       </w:r>
     </w:p>
     <w:p>
@@ -2985,69 +2632,7 @@
           <w:sz w:val="21"/>
           <w:szCs w:val="21"/>
         </w:rPr>
-        <w:t>0,30 18-23 * * * /</w:t>
-      </w:r>
-      <w:proofErr w:type="spellStart"/>
-      <w:r>
-        <w:rPr>
-          <w:rFonts w:hint="eastAsia"/>
-          <w:color w:val="333333"/>
-          <w:sz w:val="21"/>
-          <w:szCs w:val="21"/>
-        </w:rPr>
-        <w:t>etc</w:t>
-      </w:r>
-      <w:proofErr w:type="spellEnd"/>
-      <w:r>
-        <w:rPr>
-          <w:rFonts w:hint="eastAsia"/>
-          <w:color w:val="333333"/>
-          <w:sz w:val="21"/>
-          <w:szCs w:val="21"/>
-        </w:rPr>
-        <w:t>/</w:t>
-      </w:r>
-      <w:proofErr w:type="spellStart"/>
-      <w:proofErr w:type="gramStart"/>
-      <w:r>
-        <w:rPr>
-          <w:rFonts w:hint="eastAsia"/>
-          <w:color w:val="333333"/>
-          <w:sz w:val="21"/>
-          <w:szCs w:val="21"/>
-        </w:rPr>
-        <w:t>init.d</w:t>
-      </w:r>
-      <w:proofErr w:type="spellEnd"/>
-      <w:proofErr w:type="gramEnd"/>
-      <w:r>
-        <w:rPr>
-          <w:rFonts w:hint="eastAsia"/>
-          <w:color w:val="333333"/>
-          <w:sz w:val="21"/>
-          <w:szCs w:val="21"/>
-        </w:rPr>
-        <w:t>/</w:t>
-      </w:r>
-      <w:proofErr w:type="spellStart"/>
-      <w:r>
-        <w:rPr>
-          <w:rFonts w:hint="eastAsia"/>
-          <w:color w:val="333333"/>
-          <w:sz w:val="21"/>
-          <w:szCs w:val="21"/>
-        </w:rPr>
-        <w:t>smb</w:t>
-      </w:r>
-      <w:proofErr w:type="spellEnd"/>
-      <w:r>
-        <w:rPr>
-          <w:rFonts w:hint="eastAsia"/>
-          <w:color w:val="333333"/>
-          <w:sz w:val="21"/>
-          <w:szCs w:val="21"/>
-        </w:rPr>
-        <w:t> restart</w:t>
+        <w:t>0,30 18-23 * * * /etc/init.d/smb restart</w:t>
       </w:r>
     </w:p>
     <w:p>
@@ -3095,31 +2680,7 @@
           <w:sz w:val="21"/>
           <w:szCs w:val="21"/>
         </w:rPr>
-        <w:t>实例10：每星期六的晚上11 : 00 pm重启</w:t>
-      </w:r>
-      <w:proofErr w:type="spellStart"/>
-      <w:r>
-        <w:rPr>
-          <w:rFonts w:hint="eastAsia"/>
-          <w:b/>
-          <w:bCs/>
-          <w:color w:val="333333"/>
-          <w:sz w:val="21"/>
-          <w:szCs w:val="21"/>
-        </w:rPr>
-        <w:t>smb</w:t>
-      </w:r>
-      <w:proofErr w:type="spellEnd"/>
-      <w:r>
-        <w:rPr>
-          <w:rFonts w:hint="eastAsia"/>
-          <w:b/>
-          <w:bCs/>
-          <w:color w:val="333333"/>
-          <w:sz w:val="21"/>
-          <w:szCs w:val="21"/>
-        </w:rPr>
-        <w:t> </w:t>
+        <w:t>实例10：每星期六的晚上11 : 00 pm重启smb </w:t>
       </w:r>
     </w:p>
     <w:p>
@@ -3167,69 +2728,7 @@
           <w:sz w:val="21"/>
           <w:szCs w:val="21"/>
         </w:rPr>
-        <w:t>0 23 * * 6 /</w:t>
-      </w:r>
-      <w:proofErr w:type="spellStart"/>
-      <w:r>
-        <w:rPr>
-          <w:rFonts w:hint="eastAsia"/>
-          <w:color w:val="333333"/>
-          <w:sz w:val="21"/>
-          <w:szCs w:val="21"/>
-        </w:rPr>
-        <w:t>etc</w:t>
-      </w:r>
-      <w:proofErr w:type="spellEnd"/>
-      <w:r>
-        <w:rPr>
-          <w:rFonts w:hint="eastAsia"/>
-          <w:color w:val="333333"/>
-          <w:sz w:val="21"/>
-          <w:szCs w:val="21"/>
-        </w:rPr>
-        <w:t>/</w:t>
-      </w:r>
-      <w:proofErr w:type="spellStart"/>
-      <w:proofErr w:type="gramStart"/>
-      <w:r>
-        <w:rPr>
-          <w:rFonts w:hint="eastAsia"/>
-          <w:color w:val="333333"/>
-          <w:sz w:val="21"/>
-          <w:szCs w:val="21"/>
-        </w:rPr>
-        <w:t>init.d</w:t>
-      </w:r>
-      <w:proofErr w:type="spellEnd"/>
-      <w:proofErr w:type="gramEnd"/>
-      <w:r>
-        <w:rPr>
-          <w:rFonts w:hint="eastAsia"/>
-          <w:color w:val="333333"/>
-          <w:sz w:val="21"/>
-          <w:szCs w:val="21"/>
-        </w:rPr>
-        <w:t>/</w:t>
-      </w:r>
-      <w:proofErr w:type="spellStart"/>
-      <w:r>
-        <w:rPr>
-          <w:rFonts w:hint="eastAsia"/>
-          <w:color w:val="333333"/>
-          <w:sz w:val="21"/>
-          <w:szCs w:val="21"/>
-        </w:rPr>
-        <w:t>smb</w:t>
-      </w:r>
-      <w:proofErr w:type="spellEnd"/>
-      <w:r>
-        <w:rPr>
-          <w:rFonts w:hint="eastAsia"/>
-          <w:color w:val="333333"/>
-          <w:sz w:val="21"/>
-          <w:szCs w:val="21"/>
-        </w:rPr>
-        <w:t> restart</w:t>
+        <w:t>0 23 * * 6 /etc/init.d/smb restart</w:t>
       </w:r>
     </w:p>
     <w:p>
@@ -3277,31 +2776,7 @@
           <w:sz w:val="21"/>
           <w:szCs w:val="21"/>
         </w:rPr>
-        <w:t>实例11：每一小时重启</w:t>
-      </w:r>
-      <w:proofErr w:type="spellStart"/>
-      <w:r>
-        <w:rPr>
-          <w:rFonts w:hint="eastAsia"/>
-          <w:b/>
-          <w:bCs/>
-          <w:color w:val="333333"/>
-          <w:sz w:val="21"/>
-          <w:szCs w:val="21"/>
-        </w:rPr>
-        <w:t>smb</w:t>
-      </w:r>
-      <w:proofErr w:type="spellEnd"/>
-      <w:r>
-        <w:rPr>
-          <w:rFonts w:hint="eastAsia"/>
-          <w:b/>
-          <w:bCs/>
-          <w:color w:val="333333"/>
-          <w:sz w:val="21"/>
-          <w:szCs w:val="21"/>
-        </w:rPr>
-        <w:t> </w:t>
+        <w:t>实例11：每一小时重启smb </w:t>
       </w:r>
     </w:p>
     <w:p>
@@ -3349,69 +2824,7 @@
           <w:sz w:val="21"/>
           <w:szCs w:val="21"/>
         </w:rPr>
-        <w:t>* */1 * * * /</w:t>
-      </w:r>
-      <w:proofErr w:type="spellStart"/>
-      <w:r>
-        <w:rPr>
-          <w:rFonts w:hint="eastAsia"/>
-          <w:color w:val="333333"/>
-          <w:sz w:val="21"/>
-          <w:szCs w:val="21"/>
-        </w:rPr>
-        <w:t>etc</w:t>
-      </w:r>
-      <w:proofErr w:type="spellEnd"/>
-      <w:r>
-        <w:rPr>
-          <w:rFonts w:hint="eastAsia"/>
-          <w:color w:val="333333"/>
-          <w:sz w:val="21"/>
-          <w:szCs w:val="21"/>
-        </w:rPr>
-        <w:t>/</w:t>
-      </w:r>
-      <w:proofErr w:type="spellStart"/>
-      <w:proofErr w:type="gramStart"/>
-      <w:r>
-        <w:rPr>
-          <w:rFonts w:hint="eastAsia"/>
-          <w:color w:val="333333"/>
-          <w:sz w:val="21"/>
-          <w:szCs w:val="21"/>
-        </w:rPr>
-        <w:t>init.d</w:t>
-      </w:r>
-      <w:proofErr w:type="spellEnd"/>
-      <w:proofErr w:type="gramEnd"/>
-      <w:r>
-        <w:rPr>
-          <w:rFonts w:hint="eastAsia"/>
-          <w:color w:val="333333"/>
-          <w:sz w:val="21"/>
-          <w:szCs w:val="21"/>
-        </w:rPr>
-        <w:t>/</w:t>
-      </w:r>
-      <w:proofErr w:type="spellStart"/>
-      <w:r>
-        <w:rPr>
-          <w:rFonts w:hint="eastAsia"/>
-          <w:color w:val="333333"/>
-          <w:sz w:val="21"/>
-          <w:szCs w:val="21"/>
-        </w:rPr>
-        <w:t>smb</w:t>
-      </w:r>
-      <w:proofErr w:type="spellEnd"/>
-      <w:r>
-        <w:rPr>
-          <w:rFonts w:hint="eastAsia"/>
-          <w:color w:val="333333"/>
-          <w:sz w:val="21"/>
-          <w:szCs w:val="21"/>
-        </w:rPr>
-        <w:t> restart</w:t>
+        <w:t>* */1 * * * /etc/init.d/smb restart</w:t>
       </w:r>
     </w:p>
     <w:p>
@@ -3459,31 +2872,7 @@
           <w:sz w:val="21"/>
           <w:szCs w:val="21"/>
         </w:rPr>
-        <w:t>实例12：晚上11点到早上7点之间，每隔一小时重启</w:t>
-      </w:r>
-      <w:proofErr w:type="spellStart"/>
-      <w:r>
-        <w:rPr>
-          <w:rFonts w:hint="eastAsia"/>
-          <w:b/>
-          <w:bCs/>
-          <w:color w:val="333333"/>
-          <w:sz w:val="21"/>
-          <w:szCs w:val="21"/>
-        </w:rPr>
-        <w:t>smb</w:t>
-      </w:r>
-      <w:proofErr w:type="spellEnd"/>
-      <w:r>
-        <w:rPr>
-          <w:rFonts w:hint="eastAsia"/>
-          <w:b/>
-          <w:bCs/>
-          <w:color w:val="333333"/>
-          <w:sz w:val="21"/>
-          <w:szCs w:val="21"/>
-        </w:rPr>
-        <w:t> </w:t>
+        <w:t>实例12：晚上11点到早上7点之间，每隔一小时重启smb </w:t>
       </w:r>
     </w:p>
     <w:p>
@@ -3531,69 +2920,7 @@
           <w:sz w:val="21"/>
           <w:szCs w:val="21"/>
         </w:rPr>
-        <w:t>* 23-7/1 * * * /</w:t>
-      </w:r>
-      <w:proofErr w:type="spellStart"/>
-      <w:r>
-        <w:rPr>
-          <w:rFonts w:hint="eastAsia"/>
-          <w:color w:val="333333"/>
-          <w:sz w:val="21"/>
-          <w:szCs w:val="21"/>
-        </w:rPr>
-        <w:t>etc</w:t>
-      </w:r>
-      <w:proofErr w:type="spellEnd"/>
-      <w:r>
-        <w:rPr>
-          <w:rFonts w:hint="eastAsia"/>
-          <w:color w:val="333333"/>
-          <w:sz w:val="21"/>
-          <w:szCs w:val="21"/>
-        </w:rPr>
-        <w:t>/</w:t>
-      </w:r>
-      <w:proofErr w:type="spellStart"/>
-      <w:proofErr w:type="gramStart"/>
-      <w:r>
-        <w:rPr>
-          <w:rFonts w:hint="eastAsia"/>
-          <w:color w:val="333333"/>
-          <w:sz w:val="21"/>
-          <w:szCs w:val="21"/>
-        </w:rPr>
-        <w:t>init.d</w:t>
-      </w:r>
-      <w:proofErr w:type="spellEnd"/>
-      <w:proofErr w:type="gramEnd"/>
-      <w:r>
-        <w:rPr>
-          <w:rFonts w:hint="eastAsia"/>
-          <w:color w:val="333333"/>
-          <w:sz w:val="21"/>
-          <w:szCs w:val="21"/>
-        </w:rPr>
-        <w:t>/</w:t>
-      </w:r>
-      <w:proofErr w:type="spellStart"/>
-      <w:r>
-        <w:rPr>
-          <w:rFonts w:hint="eastAsia"/>
-          <w:color w:val="333333"/>
-          <w:sz w:val="21"/>
-          <w:szCs w:val="21"/>
-        </w:rPr>
-        <w:t>smb</w:t>
-      </w:r>
-      <w:proofErr w:type="spellEnd"/>
-      <w:r>
-        <w:rPr>
-          <w:rFonts w:hint="eastAsia"/>
-          <w:color w:val="333333"/>
-          <w:sz w:val="21"/>
-          <w:szCs w:val="21"/>
-        </w:rPr>
-        <w:t> restart</w:t>
+        <w:t>* 23-7/1 * * * /etc/init.d/smb restart</w:t>
       </w:r>
     </w:p>
     <w:p>
@@ -3641,31 +2968,7 @@
           <w:sz w:val="21"/>
           <w:szCs w:val="21"/>
         </w:rPr>
-        <w:t>实例13：每月的4号与每周一到周三的11点重启</w:t>
-      </w:r>
-      <w:proofErr w:type="spellStart"/>
-      <w:r>
-        <w:rPr>
-          <w:rFonts w:hint="eastAsia"/>
-          <w:b/>
-          <w:bCs/>
-          <w:color w:val="333333"/>
-          <w:sz w:val="21"/>
-          <w:szCs w:val="21"/>
-        </w:rPr>
-        <w:t>smb</w:t>
-      </w:r>
-      <w:proofErr w:type="spellEnd"/>
-      <w:r>
-        <w:rPr>
-          <w:rFonts w:hint="eastAsia"/>
-          <w:b/>
-          <w:bCs/>
-          <w:color w:val="333333"/>
-          <w:sz w:val="21"/>
-          <w:szCs w:val="21"/>
-        </w:rPr>
-        <w:t> </w:t>
+        <w:t>实例13：每月的4号与每周一到周三的11点重启smb </w:t>
       </w:r>
     </w:p>
     <w:p>
@@ -3713,69 +3016,7 @@
           <w:sz w:val="21"/>
           <w:szCs w:val="21"/>
         </w:rPr>
-        <w:t>0 11 4 * mon-wed /</w:t>
-      </w:r>
-      <w:proofErr w:type="spellStart"/>
-      <w:r>
-        <w:rPr>
-          <w:rFonts w:hint="eastAsia"/>
-          <w:color w:val="333333"/>
-          <w:sz w:val="21"/>
-          <w:szCs w:val="21"/>
-        </w:rPr>
-        <w:t>etc</w:t>
-      </w:r>
-      <w:proofErr w:type="spellEnd"/>
-      <w:r>
-        <w:rPr>
-          <w:rFonts w:hint="eastAsia"/>
-          <w:color w:val="333333"/>
-          <w:sz w:val="21"/>
-          <w:szCs w:val="21"/>
-        </w:rPr>
-        <w:t>/</w:t>
-      </w:r>
-      <w:proofErr w:type="spellStart"/>
-      <w:proofErr w:type="gramStart"/>
-      <w:r>
-        <w:rPr>
-          <w:rFonts w:hint="eastAsia"/>
-          <w:color w:val="333333"/>
-          <w:sz w:val="21"/>
-          <w:szCs w:val="21"/>
-        </w:rPr>
-        <w:t>init.d</w:t>
-      </w:r>
-      <w:proofErr w:type="spellEnd"/>
-      <w:proofErr w:type="gramEnd"/>
-      <w:r>
-        <w:rPr>
-          <w:rFonts w:hint="eastAsia"/>
-          <w:color w:val="333333"/>
-          <w:sz w:val="21"/>
-          <w:szCs w:val="21"/>
-        </w:rPr>
-        <w:t>/</w:t>
-      </w:r>
-      <w:proofErr w:type="spellStart"/>
-      <w:r>
-        <w:rPr>
-          <w:rFonts w:hint="eastAsia"/>
-          <w:color w:val="333333"/>
-          <w:sz w:val="21"/>
-          <w:szCs w:val="21"/>
-        </w:rPr>
-        <w:t>smb</w:t>
-      </w:r>
-      <w:proofErr w:type="spellEnd"/>
-      <w:r>
-        <w:rPr>
-          <w:rFonts w:hint="eastAsia"/>
-          <w:color w:val="333333"/>
-          <w:sz w:val="21"/>
-          <w:szCs w:val="21"/>
-        </w:rPr>
-        <w:t> restart</w:t>
+        <w:t>0 11 4 * mon-wed /etc/init.d/smb restart</w:t>
       </w:r>
     </w:p>
     <w:p>
@@ -3823,31 +3064,7 @@
           <w:sz w:val="21"/>
           <w:szCs w:val="21"/>
         </w:rPr>
-        <w:t>实例14：一月一号的4点重启</w:t>
-      </w:r>
-      <w:proofErr w:type="spellStart"/>
-      <w:r>
-        <w:rPr>
-          <w:rFonts w:hint="eastAsia"/>
-          <w:b/>
-          <w:bCs/>
-          <w:color w:val="333333"/>
-          <w:sz w:val="21"/>
-          <w:szCs w:val="21"/>
-        </w:rPr>
-        <w:t>smb</w:t>
-      </w:r>
-      <w:proofErr w:type="spellEnd"/>
-      <w:r>
-        <w:rPr>
-          <w:rFonts w:hint="eastAsia"/>
-          <w:b/>
-          <w:bCs/>
-          <w:color w:val="333333"/>
-          <w:sz w:val="21"/>
-          <w:szCs w:val="21"/>
-        </w:rPr>
-        <w:t> </w:t>
+        <w:t>实例14：一月一号的4点重启smb </w:t>
       </w:r>
     </w:p>
     <w:p>
@@ -3895,89 +3112,7 @@
           <w:sz w:val="21"/>
           <w:szCs w:val="21"/>
         </w:rPr>
-        <w:t>0 4 1 </w:t>
-      </w:r>
-      <w:proofErr w:type="spellStart"/>
-      <w:r>
-        <w:rPr>
-          <w:rFonts w:hint="eastAsia"/>
-          <w:color w:val="333333"/>
-          <w:sz w:val="21"/>
-          <w:szCs w:val="21"/>
-        </w:rPr>
-        <w:t>jan</w:t>
-      </w:r>
-      <w:proofErr w:type="spellEnd"/>
-      <w:r>
-        <w:rPr>
-          <w:rFonts w:hint="eastAsia"/>
-          <w:color w:val="333333"/>
-          <w:sz w:val="21"/>
-          <w:szCs w:val="21"/>
-        </w:rPr>
-        <w:t> * /</w:t>
-      </w:r>
-      <w:proofErr w:type="spellStart"/>
-      <w:r>
-        <w:rPr>
-          <w:rFonts w:hint="eastAsia"/>
-          <w:color w:val="333333"/>
-          <w:sz w:val="21"/>
-          <w:szCs w:val="21"/>
-        </w:rPr>
-        <w:t>etc</w:t>
-      </w:r>
-      <w:proofErr w:type="spellEnd"/>
-      <w:r>
-        <w:rPr>
-          <w:rFonts w:hint="eastAsia"/>
-          <w:color w:val="333333"/>
-          <w:sz w:val="21"/>
-          <w:szCs w:val="21"/>
-        </w:rPr>
-        <w:t>/</w:t>
-      </w:r>
-      <w:proofErr w:type="spellStart"/>
-      <w:proofErr w:type="gramStart"/>
-      <w:r>
-        <w:rPr>
-          <w:rFonts w:hint="eastAsia"/>
-          <w:color w:val="333333"/>
-          <w:sz w:val="21"/>
-          <w:szCs w:val="21"/>
-        </w:rPr>
-        <w:t>init.d</w:t>
-      </w:r>
-      <w:proofErr w:type="spellEnd"/>
-      <w:proofErr w:type="gramEnd"/>
-      <w:r>
-        <w:rPr>
-          <w:rFonts w:hint="eastAsia"/>
-          <w:color w:val="333333"/>
-          <w:sz w:val="21"/>
-          <w:szCs w:val="21"/>
-        </w:rPr>
-        <w:t>/</w:t>
-      </w:r>
-      <w:proofErr w:type="spellStart"/>
-      <w:r>
-        <w:rPr>
-          <w:rFonts w:hint="eastAsia"/>
-          <w:color w:val="333333"/>
-          <w:sz w:val="21"/>
-          <w:szCs w:val="21"/>
-        </w:rPr>
-        <w:t>smb</w:t>
-      </w:r>
-      <w:proofErr w:type="spellEnd"/>
-      <w:r>
-        <w:rPr>
-          <w:rFonts w:hint="eastAsia"/>
-          <w:color w:val="333333"/>
-          <w:sz w:val="21"/>
-          <w:szCs w:val="21"/>
-        </w:rPr>
-        <w:t> restart</w:t>
+        <w:t>0 4 1 jan * /etc/init.d/smb restart</w:t>
       </w:r>
     </w:p>
     <w:p>
@@ -4002,55 +3137,7 @@
           <w:sz w:val="21"/>
           <w:szCs w:val="21"/>
         </w:rPr>
-        <w:t>实例15：每小时执行/</w:t>
-      </w:r>
-      <w:proofErr w:type="spellStart"/>
-      <w:r>
-        <w:rPr>
-          <w:rFonts w:hint="eastAsia"/>
-          <w:b/>
-          <w:bCs/>
-          <w:color w:val="333333"/>
-          <w:sz w:val="21"/>
-          <w:szCs w:val="21"/>
-        </w:rPr>
-        <w:t>etc</w:t>
-      </w:r>
-      <w:proofErr w:type="spellEnd"/>
-      <w:r>
-        <w:rPr>
-          <w:rFonts w:hint="eastAsia"/>
-          <w:b/>
-          <w:bCs/>
-          <w:color w:val="333333"/>
-          <w:sz w:val="21"/>
-          <w:szCs w:val="21"/>
-        </w:rPr>
-        <w:t>/</w:t>
-      </w:r>
-      <w:proofErr w:type="spellStart"/>
-      <w:r>
-        <w:rPr>
-          <w:rFonts w:hint="eastAsia"/>
-          <w:b/>
-          <w:bCs/>
-          <w:color w:val="333333"/>
-          <w:sz w:val="21"/>
-          <w:szCs w:val="21"/>
-        </w:rPr>
-        <w:t>cron.hourly</w:t>
-      </w:r>
-      <w:proofErr w:type="spellEnd"/>
-      <w:r>
-        <w:rPr>
-          <w:rFonts w:hint="eastAsia"/>
-          <w:b/>
-          <w:bCs/>
-          <w:color w:val="333333"/>
-          <w:sz w:val="21"/>
-          <w:szCs w:val="21"/>
-        </w:rPr>
-        <w:t>目录内的脚本</w:t>
+        <w:t>实例15：每小时执行/etc/cron.hourly目录内的脚本</w:t>
       </w:r>
     </w:p>
     <w:p>
@@ -4099,39 +3186,8 @@
           <w:sz w:val="21"/>
           <w:szCs w:val="21"/>
         </w:rPr>
-        <w:t>01   *   *   *   *     root run-parts /</w:t>
-      </w:r>
-      <w:proofErr w:type="spellStart"/>
-      <w:r>
-        <w:rPr>
-          <w:rFonts w:hint="eastAsia"/>
-          <w:color w:val="333333"/>
-          <w:sz w:val="21"/>
-          <w:szCs w:val="21"/>
-        </w:rPr>
-        <w:t>etc</w:t>
-      </w:r>
-      <w:proofErr w:type="spellEnd"/>
-      <w:r>
-        <w:rPr>
-          <w:rFonts w:hint="eastAsia"/>
-          <w:color w:val="333333"/>
-          <w:sz w:val="21"/>
-          <w:szCs w:val="21"/>
-        </w:rPr>
-        <w:t>/</w:t>
-      </w:r>
-      <w:proofErr w:type="spellStart"/>
-      <w:r>
-        <w:rPr>
-          <w:rFonts w:hint="eastAsia"/>
-          <w:color w:val="333333"/>
-          <w:sz w:val="21"/>
-          <w:szCs w:val="21"/>
-        </w:rPr>
-        <w:t>cron.hourly</w:t>
-      </w:r>
-      <w:proofErr w:type="spellEnd"/>
+        <w:t>01   *   *   *   *     root run-parts /etc/cron.hourly</w:t>
+      </w:r>
     </w:p>
     <w:p>
       <w:pPr>
@@ -4184,7 +3240,6 @@
     <w:p>
       <w:pPr>
         <w:rPr>
-          <w:rFonts w:hint="eastAsia"/>
           <w:color w:val="FF0000"/>
         </w:rPr>
       </w:pPr>
@@ -4192,7 +3247,6 @@
     <w:p>
       <w:pPr>
         <w:rPr>
-          <w:rFonts w:hint="eastAsia"/>
           <w:color w:val="FF0000"/>
         </w:rPr>
       </w:pPr>
@@ -4403,7 +3457,6 @@
     <w:p>
       <w:pPr>
         <w:rPr>
-          <w:rFonts w:hint="eastAsia"/>
           <w:color w:val="FF0000"/>
         </w:rPr>
       </w:pPr>
@@ -4510,23 +3563,16 @@
     <w:p>
       <w:pPr>
         <w:rPr>
-          <w:color w:val="FF0000"/>
-        </w:rPr>
-      </w:pPr>
-      <w:r>
-        <w:rPr>
-          <w:rFonts w:hint="eastAsia"/>
-          <w:color w:val="FF0000"/>
-        </w:rPr>
-        <w:t>***</w:t>
-      </w:r>
-      <w:r>
-        <w:rPr>
-          <w:rFonts w:hint="eastAsia"/>
           <w:strike/>
           <w:color w:val="FF0000"/>
         </w:rPr>
-        <w:t>执行切分操作</w:t>
+      </w:pPr>
+      <w:r>
+        <w:rPr>
+          <w:rFonts w:hint="eastAsia"/>
+          <w:color w:val="FF0000"/>
+        </w:rPr>
+        <w:t>***</w:t>
       </w:r>
       <w:r>
         <w:rPr>
@@ -4534,7 +3580,7 @@
           <w:strike/>
           <w:color w:val="FF0000"/>
         </w:rPr>
-        <w:t xml:space="preserve">   </w:t>
+        <w:t>执行切分操作</w:t>
       </w:r>
       <w:r>
         <w:rPr>
@@ -4542,44 +3588,7 @@
           <w:strike/>
           <w:color w:val="FF0000"/>
         </w:rPr>
-        <w:t>每分钟备份一次</w:t>
-      </w:r>
-      <w:r>
-        <w:rPr>
-          <w:rFonts w:hint="eastAsia"/>
-          <w:color w:val="FF0000"/>
-        </w:rPr>
         <w:t xml:space="preserve">   </w:t>
-      </w:r>
-      <w:r>
-        <w:rPr>
-          <w:rFonts w:hint="eastAsia"/>
-          <w:color w:val="FF0000"/>
-        </w:rPr>
-        <w:cr/>
-      </w:r>
-      <w:r>
-        <w:rPr>
-          <w:rFonts w:hint="eastAsia"/>
-          <w:color w:val="FF0000"/>
-        </w:rPr>
-        <w:t>熟悉</w:t>
-      </w:r>
-      <w:proofErr w:type="spellStart"/>
-      <w:r>
-        <w:rPr>
-          <w:rFonts w:hint="eastAsia"/>
-          <w:color w:val="FF0000"/>
-        </w:rPr>
-        <w:t>linux</w:t>
-      </w:r>
-      <w:proofErr w:type="spellEnd"/>
-      <w:r>
-        <w:rPr>
-          <w:rFonts w:hint="eastAsia"/>
-          <w:color w:val="FF0000"/>
-        </w:rPr>
-        <w:t>授权文件给用户操作，</w:t>
       </w:r>
       <w:r>
         <w:rPr>
@@ -4587,10 +3596,61 @@
           <w:strike/>
           <w:color w:val="FF0000"/>
         </w:rPr>
+        <w:t>每分钟备份一次</w:t>
+      </w:r>
+      <w:r>
+        <w:rPr>
+          <w:rFonts w:hint="eastAsia"/>
+          <w:color w:val="FF0000"/>
+        </w:rPr>
+        <w:t xml:space="preserve">   </w:t>
+      </w:r>
+      <w:r>
+        <w:rPr>
+          <w:rFonts w:hint="eastAsia"/>
+          <w:color w:val="FF0000"/>
+        </w:rPr>
+        <w:cr/>
+      </w:r>
+      <w:r>
+        <w:rPr>
+          <w:rFonts w:hint="eastAsia"/>
+          <w:color w:val="FF0000"/>
+        </w:rPr>
+        <w:t>熟悉</w:t>
+      </w:r>
+      <w:r>
+        <w:rPr>
+          <w:rFonts w:hint="eastAsia"/>
+          <w:color w:val="FF0000"/>
+        </w:rPr>
+        <w:t>linux</w:t>
+      </w:r>
+      <w:r>
+        <w:rPr>
+          <w:rFonts w:hint="eastAsia"/>
+          <w:color w:val="FF0000"/>
+        </w:rPr>
+        <w:t>授权文件给用户操作，</w:t>
+      </w:r>
+      <w:r>
+        <w:rPr>
+          <w:rFonts w:hint="eastAsia"/>
+          <w:strike/>
+          <w:color w:val="FF0000"/>
+        </w:rPr>
         <w:t>熟悉定时任务的编写</w:t>
       </w:r>
     </w:p>
     <w:p>
+      <w:pPr>
+        <w:rPr>
+          <w:rFonts w:hint="eastAsia"/>
+          <w:color w:val="FF0000"/>
+        </w:rPr>
+      </w:pPr>
+    </w:p>
+    <w:p>
       <w:r>
         <w:rPr>
           <w:rFonts w:hint="eastAsia"/>
@@ -4621,14 +3681,12 @@
         </w:rPr>
         <w:t>打开任务列表，，删除任务，，</w:t>
       </w:r>
-      <w:proofErr w:type="spellStart"/>
       <w:r>
         <w:rPr>
           <w:rFonts w:hint="eastAsia"/>
         </w:rPr>
         <w:t>wq</w:t>
       </w:r>
-      <w:proofErr w:type="spellEnd"/>
       <w:r>
         <w:rPr>
           <w:rFonts w:hint="eastAsia"/>
@@ -4649,7 +3707,6 @@
         </w:rPr>
         <w:t>配置静态文件的访问直接走</w:t>
       </w:r>
-      <w:proofErr w:type="spellStart"/>
       <w:r>
         <w:rPr>
           <w:rFonts w:hint="eastAsia"/>
@@ -4657,7 +3714,6 @@
         </w:rPr>
         <w:t>nginx</w:t>
       </w:r>
-      <w:proofErr w:type="spellEnd"/>
       <w:r>
         <w:rPr>
           <w:rFonts w:hint="eastAsia"/>
@@ -4665,7 +3721,6 @@
         </w:rPr>
         <w:t>服务器，配置指定</w:t>
       </w:r>
-      <w:proofErr w:type="spellStart"/>
       <w:r>
         <w:rPr>
           <w:rFonts w:hint="eastAsia"/>
@@ -4673,7 +3728,6 @@
         </w:rPr>
         <w:t>ip</w:t>
       </w:r>
-      <w:proofErr w:type="spellEnd"/>
       <w:r>
         <w:rPr>
           <w:rFonts w:hint="eastAsia"/>
@@ -4776,7 +3830,6 @@
         </w:rPr>
         <w:t>配置</w:t>
       </w:r>
-      <w:proofErr w:type="spellStart"/>
       <w:r>
         <w:rPr>
           <w:rFonts w:hint="eastAsia"/>
@@ -4784,7 +3837,6 @@
         </w:rPr>
         <w:t>nginx</w:t>
       </w:r>
-      <w:proofErr w:type="spellEnd"/>
       <w:r>
         <w:rPr>
           <w:rFonts w:hint="eastAsia"/>
@@ -4806,7 +3858,6 @@
         </w:rPr>
         <w:t>上，页面中显示</w:t>
       </w:r>
-      <w:proofErr w:type="spellStart"/>
       <w:r>
         <w:rPr>
           <w:rFonts w:hint="eastAsia"/>
@@ -4814,7 +3865,6 @@
         </w:rPr>
         <w:t>nginx</w:t>
       </w:r>
-      <w:proofErr w:type="spellEnd"/>
       <w:r>
         <w:rPr>
           <w:rFonts w:hint="eastAsia"/>
@@ -4822,7 +3872,6 @@
         </w:rPr>
         <w:t>的</w:t>
       </w:r>
-      <w:proofErr w:type="spellStart"/>
       <w:r>
         <w:rPr>
           <w:rFonts w:hint="eastAsia"/>
@@ -4830,7 +3879,6 @@
         </w:rPr>
         <w:t>ip</w:t>
       </w:r>
-      <w:proofErr w:type="spellEnd"/>
       <w:r>
         <w:rPr>
           <w:rFonts w:hint="eastAsia"/>
@@ -4838,7 +3886,6 @@
         </w:rPr>
         <w:t>及真实的请求</w:t>
       </w:r>
-      <w:proofErr w:type="spellStart"/>
       <w:r>
         <w:rPr>
           <w:rFonts w:hint="eastAsia"/>
@@ -4846,7 +3893,6 @@
         </w:rPr>
         <w:t>ip</w:t>
       </w:r>
-      <w:proofErr w:type="spellEnd"/>
     </w:p>
     <w:p>
       <w:pPr>
@@ -4885,50 +3931,1371 @@
     </w:p>
     <w:p>
       <w:pPr>
-        <w:rPr>
-          <w:color w:val="FF0000"/>
-        </w:rPr>
-      </w:pPr>
-      <w:r>
-        <w:rPr>
-          <w:rFonts w:hint="eastAsia"/>
-          <w:color w:val="FF0000"/>
-        </w:rPr>
-        <w:t>负载均衡的实现</w:t>
-      </w:r>
-    </w:p>
-    <w:p>
-      <w:pPr>
-        <w:rPr>
-          <w:rFonts w:hint="eastAsia"/>
-          <w:color w:val="FF0000"/>
-        </w:rPr>
-      </w:pPr>
-      <w:r>
-        <w:rPr>
-          <w:rFonts w:hint="eastAsia"/>
-          <w:color w:val="FF0000"/>
-        </w:rPr>
-        <w:t>优化</w:t>
-      </w:r>
-      <w:bookmarkStart w:id="0" w:name="_GoBack"/>
-      <w:bookmarkEnd w:id="0"/>
-    </w:p>
-    <w:p>
-      <w:pPr>
-        <w:rPr>
-          <w:color w:val="FF0000"/>
-        </w:rPr>
-      </w:pPr>
-      <w:r>
-        <w:rPr>
+        <w:pStyle w:val="3"/>
+      </w:pPr>
+      <w:r>
+        <w:rPr>
+          <w:rFonts w:hint="eastAsia"/>
+        </w:rPr>
+        <w:t>负载均衡</w:t>
+      </w:r>
+    </w:p>
+    <w:p>
+      <w:r>
+        <w:rPr>
+          <w:rFonts w:hint="eastAsia"/>
+        </w:rPr>
+        <w:t>内置负载均衡策略</w:t>
+      </w:r>
+    </w:p>
+    <w:p>
+      <w:pPr>
+        <w:pStyle w:val="a8"/>
+        <w:numPr>
+          <w:ilvl w:val="0"/>
+          <w:numId w:val="2"/>
+        </w:numPr>
+        <w:ind w:firstLineChars="0"/>
+      </w:pPr>
+      <w:r>
+        <w:rPr>
+          <w:rFonts w:hint="eastAsia"/>
+        </w:rPr>
+        <w:t>轮询（默认）</w:t>
+      </w:r>
+      <w:r>
+        <w:rPr>
+          <w:rFonts w:hint="eastAsia"/>
+        </w:rPr>
+        <w:t xml:space="preserve"> </w:t>
+      </w:r>
+      <w:r>
+        <w:rPr>
+          <w:rFonts w:hint="eastAsia"/>
+        </w:rPr>
+        <w:t>根据请求次数均匀分配到各个服务器上</w:t>
+      </w:r>
+    </w:p>
+    <w:p>
+      <w:pPr>
+        <w:pStyle w:val="a8"/>
+        <w:numPr>
+          <w:ilvl w:val="0"/>
+          <w:numId w:val="2"/>
+        </w:numPr>
+        <w:ind w:firstLineChars="0"/>
+      </w:pPr>
+      <w:r>
+        <w:rPr>
+          <w:rFonts w:hint="eastAsia"/>
+        </w:rPr>
+        <w:t>最少连接</w:t>
+      </w:r>
+      <w:r>
+        <w:rPr>
+          <w:rFonts w:hint="eastAsia"/>
+        </w:rPr>
+        <w:t xml:space="preserve"> </w:t>
+      </w:r>
+      <w:r>
+        <w:rPr>
+          <w:rFonts w:hint="eastAsia"/>
+        </w:rPr>
+        <w:t>将请求分配给连接数最少的服务器</w:t>
+      </w:r>
+    </w:p>
+    <w:p>
+      <w:pPr>
+        <w:pStyle w:val="a8"/>
+        <w:numPr>
+          <w:ilvl w:val="0"/>
+          <w:numId w:val="2"/>
+        </w:numPr>
+        <w:ind w:firstLineChars="0"/>
+      </w:pPr>
+      <w:r>
+        <w:rPr>
+          <w:rFonts w:hint="eastAsia"/>
+        </w:rPr>
+        <w:t>Ip</w:t>
+      </w:r>
+      <w:r>
+        <w:t xml:space="preserve"> Hash </w:t>
+      </w:r>
+      <w:r>
+        <w:rPr>
+          <w:rFonts w:hint="eastAsia"/>
+        </w:rPr>
+        <w:t>根据用户</w:t>
+      </w:r>
+      <w:r>
+        <w:rPr>
+          <w:rFonts w:hint="eastAsia"/>
+        </w:rPr>
+        <w:t>ip</w:t>
+      </w:r>
+      <w:r>
+        <w:rPr>
+          <w:rFonts w:hint="eastAsia"/>
+        </w:rPr>
+        <w:t>计算</w:t>
+      </w:r>
+      <w:r>
+        <w:rPr>
+          <w:rFonts w:hint="eastAsia"/>
+        </w:rPr>
+        <w:t>hash</w:t>
+      </w:r>
+      <w:r>
+        <w:rPr>
+          <w:rFonts w:hint="eastAsia"/>
+        </w:rPr>
+        <w:t>值，将请求分配给某一服务器，后面该客户端的所有请求，都通过</w:t>
+      </w:r>
+      <w:r>
+        <w:rPr>
+          <w:rFonts w:hint="eastAsia"/>
+        </w:rPr>
+        <w:t>hash</w:t>
+      </w:r>
+      <w:r>
+        <w:rPr>
+          <w:rFonts w:hint="eastAsia"/>
+        </w:rPr>
+        <w:t>算法，映射到同一台服务器上处理，保证了统一客户端多次请求都由同一个服务器去处理</w:t>
+      </w:r>
+    </w:p>
+    <w:p>
+      <w:pPr>
+        <w:pStyle w:val="a8"/>
+        <w:ind w:left="420" w:firstLineChars="0" w:firstLine="0"/>
+      </w:pPr>
+      <w:r>
+        <w:rPr>
+          <w:rFonts w:hint="eastAsia"/>
+        </w:rPr>
+        <w:t>后两种需要安装第三方的依赖包</w:t>
+      </w:r>
+    </w:p>
+    <w:p>
+      <w:pPr>
+        <w:pStyle w:val="a8"/>
+        <w:ind w:left="420" w:firstLineChars="0" w:firstLine="0"/>
+      </w:pPr>
+    </w:p>
+    <w:p>
+      <w:pPr>
+        <w:pStyle w:val="a8"/>
+        <w:ind w:left="420" w:firstLineChars="0" w:firstLine="0"/>
+      </w:pPr>
+      <w:r>
+        <w:rPr>
+          <w:rFonts w:hint="eastAsia"/>
+        </w:rPr>
+        <w:t>配置：</w:t>
+      </w:r>
+    </w:p>
+    <w:p>
+      <w:pPr>
+        <w:pStyle w:val="a8"/>
+        <w:ind w:left="420" w:firstLine="482"/>
+        <w:rPr>
+          <w:b/>
+          <w:sz w:val="24"/>
+        </w:rPr>
+      </w:pPr>
+      <w:r>
+        <w:rPr>
+          <w:b/>
+          <w:sz w:val="24"/>
+        </w:rPr>
+        <w:t>http {</w:t>
+      </w:r>
+      <w:r>
+        <w:rPr>
+          <w:b/>
+          <w:sz w:val="24"/>
+        </w:rPr>
+        <w:t xml:space="preserve">                                         </w:t>
+      </w:r>
+    </w:p>
+    <w:p>
+      <w:pPr>
+        <w:pStyle w:val="a8"/>
+        <w:ind w:left="420" w:firstLine="482"/>
+        <w:rPr>
+          <w:b/>
+          <w:sz w:val="24"/>
+        </w:rPr>
+      </w:pPr>
+    </w:p>
+    <w:p>
+      <w:pPr>
+        <w:pStyle w:val="a8"/>
+        <w:ind w:left="420" w:firstLine="482"/>
+        <w:rPr>
+          <w:rFonts w:hint="eastAsia"/>
+          <w:b/>
+          <w:sz w:val="24"/>
+        </w:rPr>
+      </w:pPr>
+      <w:r>
+        <w:rPr>
+          <w:rFonts w:hint="eastAsia"/>
+          <w:b/>
+          <w:sz w:val="24"/>
+        </w:rPr>
+        <w:t xml:space="preserve">    # ... </w:t>
+      </w:r>
+      <w:r>
+        <w:rPr>
+          <w:rFonts w:hint="eastAsia"/>
+          <w:b/>
+          <w:sz w:val="24"/>
+        </w:rPr>
+        <w:t>省略其它配置</w:t>
+      </w:r>
+      <w:r>
+        <w:rPr>
+          <w:rFonts w:hint="eastAsia"/>
+          <w:b/>
+          <w:sz w:val="24"/>
+        </w:rPr>
+        <w:t xml:space="preserve">                         </w:t>
+      </w:r>
+    </w:p>
+    <w:p>
+      <w:pPr>
+        <w:pStyle w:val="a8"/>
+        <w:ind w:left="420" w:firstLine="482"/>
+        <w:rPr>
+          <w:b/>
+          <w:sz w:val="24"/>
+        </w:rPr>
+      </w:pPr>
+    </w:p>
+    <w:p>
+      <w:pPr>
+        <w:pStyle w:val="a8"/>
+        <w:ind w:left="420" w:firstLine="482"/>
+        <w:rPr>
+          <w:b/>
+          <w:sz w:val="24"/>
+        </w:rPr>
+      </w:pPr>
+      <w:r>
+        <w:rPr>
+          <w:b/>
+          <w:sz w:val="24"/>
+        </w:rPr>
+        <w:t xml:space="preserve">    upstream tomcats {</w:t>
+      </w:r>
+      <w:r>
+        <w:rPr>
+          <w:b/>
+          <w:sz w:val="24"/>
+        </w:rPr>
+        <w:t xml:space="preserve">                         </w:t>
+      </w:r>
+    </w:p>
+    <w:p>
+      <w:pPr>
+        <w:pStyle w:val="a8"/>
+        <w:ind w:left="420" w:firstLine="482"/>
+        <w:rPr>
+          <w:b/>
+          <w:sz w:val="24"/>
+        </w:rPr>
+      </w:pPr>
+      <w:r>
+        <w:rPr>
+          <w:b/>
+          <w:sz w:val="24"/>
+        </w:rPr>
+        <w:t xml:space="preserve">        server 192.168.0.100:8080;</w:t>
+      </w:r>
+      <w:r>
+        <w:rPr>
+          <w:b/>
+          <w:sz w:val="24"/>
+        </w:rPr>
+        <w:t xml:space="preserve">              </w:t>
+      </w:r>
+    </w:p>
+    <w:p>
+      <w:pPr>
+        <w:pStyle w:val="a8"/>
+        <w:ind w:left="420" w:firstLine="482"/>
+        <w:rPr>
+          <w:b/>
+          <w:sz w:val="24"/>
+        </w:rPr>
+      </w:pPr>
+      <w:r>
+        <w:rPr>
+          <w:b/>
+          <w:sz w:val="24"/>
+        </w:rPr>
+        <w:t xml:space="preserve">        server 192.168.0.101:8080;</w:t>
+      </w:r>
+      <w:r>
+        <w:rPr>
+          <w:b/>
+          <w:sz w:val="24"/>
+        </w:rPr>
+        <w:t xml:space="preserve">             </w:t>
+      </w:r>
+    </w:p>
+    <w:p>
+      <w:pPr>
+        <w:pStyle w:val="a8"/>
+        <w:ind w:left="420" w:firstLine="482"/>
+        <w:rPr>
+          <w:b/>
+          <w:sz w:val="24"/>
+        </w:rPr>
+      </w:pPr>
+      <w:r>
+        <w:rPr>
+          <w:b/>
+          <w:sz w:val="24"/>
+        </w:rPr>
+        <w:t xml:space="preserve">        server example.com:8080;</w:t>
+      </w:r>
+      <w:r>
+        <w:rPr>
+          <w:b/>
+          <w:sz w:val="24"/>
+        </w:rPr>
+        <w:t xml:space="preserve">              </w:t>
+      </w:r>
+    </w:p>
+    <w:p>
+      <w:pPr>
+        <w:pStyle w:val="a8"/>
+        <w:ind w:left="420" w:firstLine="482"/>
+        <w:rPr>
+          <w:b/>
+          <w:sz w:val="24"/>
+        </w:rPr>
+      </w:pPr>
+      <w:r>
+        <w:rPr>
+          <w:b/>
+          <w:sz w:val="24"/>
+        </w:rPr>
+        <w:t xml:space="preserve">    }</w:t>
+      </w:r>
+      <w:r>
+        <w:rPr>
+          <w:b/>
+          <w:sz w:val="24"/>
+        </w:rPr>
+        <w:t xml:space="preserve">                                         </w:t>
+      </w:r>
+    </w:p>
+    <w:p>
+      <w:pPr>
+        <w:pStyle w:val="a8"/>
+        <w:ind w:left="420" w:firstLine="482"/>
+        <w:rPr>
+          <w:b/>
+          <w:sz w:val="24"/>
+        </w:rPr>
+      </w:pPr>
+    </w:p>
+    <w:p>
+      <w:pPr>
+        <w:pStyle w:val="a8"/>
+        <w:ind w:left="420" w:firstLine="482"/>
+        <w:rPr>
+          <w:b/>
+          <w:sz w:val="24"/>
+        </w:rPr>
+      </w:pPr>
+      <w:r>
+        <w:rPr>
+          <w:b/>
+          <w:sz w:val="24"/>
+        </w:rPr>
+        <w:t xml:space="preserve">    server {</w:t>
+      </w:r>
+      <w:r>
+        <w:rPr>
+          <w:b/>
+          <w:sz w:val="24"/>
+        </w:rPr>
+        <w:t xml:space="preserve">                                   </w:t>
+      </w:r>
+    </w:p>
+    <w:p>
+      <w:pPr>
+        <w:pStyle w:val="a8"/>
+        <w:ind w:left="420" w:firstLine="482"/>
+        <w:rPr>
+          <w:b/>
+          <w:sz w:val="24"/>
+        </w:rPr>
+      </w:pPr>
+      <w:r>
+        <w:rPr>
+          <w:b/>
+          <w:sz w:val="24"/>
+        </w:rPr>
+        <w:t xml:space="preserve">        listen 80;</w:t>
+      </w:r>
+      <w:r>
+        <w:rPr>
+          <w:b/>
+          <w:sz w:val="24"/>
+        </w:rPr>
+        <w:t xml:space="preserve">                             </w:t>
+      </w:r>
+    </w:p>
+    <w:p>
+      <w:pPr>
+        <w:pStyle w:val="a8"/>
+        <w:ind w:left="420" w:firstLine="482"/>
+        <w:rPr>
+          <w:b/>
+          <w:sz w:val="24"/>
+        </w:rPr>
+      </w:pPr>
+    </w:p>
+    <w:p>
+      <w:pPr>
+        <w:pStyle w:val="a8"/>
+        <w:ind w:left="420" w:firstLine="482"/>
+        <w:rPr>
+          <w:b/>
+          <w:sz w:val="24"/>
+        </w:rPr>
+      </w:pPr>
+      <w:r>
+        <w:rPr>
+          <w:b/>
+          <w:sz w:val="24"/>
+        </w:rPr>
+        <w:t xml:space="preserve">        location / {</w:t>
+      </w:r>
+      <w:r>
+        <w:rPr>
+          <w:b/>
+          <w:sz w:val="24"/>
+        </w:rPr>
+        <w:t xml:space="preserve">                             </w:t>
+      </w:r>
+    </w:p>
+    <w:p>
+      <w:pPr>
+        <w:pStyle w:val="a8"/>
+        <w:ind w:left="420" w:firstLine="482"/>
+        <w:rPr>
+          <w:b/>
+          <w:sz w:val="24"/>
+        </w:rPr>
+      </w:pPr>
+      <w:r>
+        <w:rPr>
+          <w:b/>
+          <w:sz w:val="24"/>
+        </w:rPr>
+        <w:t xml:space="preserve">            proxy_pass </w:t>
+      </w:r>
+      <w:hyperlink r:id="rId30" w:history="1">
+        <w:r>
+          <w:rPr>
+            <w:rStyle w:val="a7"/>
+            <w:b/>
+            <w:sz w:val="24"/>
+          </w:rPr>
+          <w:t>http://tomcats</w:t>
+        </w:r>
+      </w:hyperlink>
+      <w:r>
+        <w:rPr>
+          <w:b/>
+          <w:sz w:val="24"/>
+        </w:rPr>
+        <w:t>;</w:t>
+      </w:r>
+      <w:r>
+        <w:rPr>
+          <w:b/>
+          <w:sz w:val="24"/>
+        </w:rPr>
+        <w:t xml:space="preserve">            </w:t>
+      </w:r>
+    </w:p>
+    <w:p>
+      <w:pPr>
+        <w:pStyle w:val="a8"/>
+        <w:ind w:left="420" w:firstLine="482"/>
+        <w:rPr>
+          <w:b/>
+          <w:sz w:val="24"/>
+        </w:rPr>
+      </w:pPr>
+      <w:r>
+        <w:rPr>
+          <w:b/>
+          <w:sz w:val="24"/>
+        </w:rPr>
+        <w:t xml:space="preserve">        }</w:t>
+      </w:r>
+      <w:r>
+        <w:rPr>
+          <w:b/>
+          <w:sz w:val="24"/>
+        </w:rPr>
+        <w:t xml:space="preserve">                                   </w:t>
+      </w:r>
+    </w:p>
+    <w:p>
+      <w:pPr>
+        <w:pStyle w:val="a8"/>
+        <w:ind w:left="420" w:firstLine="482"/>
+        <w:rPr>
+          <w:b/>
+          <w:sz w:val="24"/>
+        </w:rPr>
+      </w:pPr>
+      <w:r>
+        <w:rPr>
+          <w:b/>
+          <w:sz w:val="24"/>
+        </w:rPr>
+        <w:t xml:space="preserve">    }</w:t>
+      </w:r>
+      <w:r>
+        <w:rPr>
+          <w:b/>
+          <w:sz w:val="24"/>
+        </w:rPr>
+        <w:t xml:space="preserve">                                         </w:t>
+      </w:r>
+    </w:p>
+    <w:p>
+      <w:pPr>
+        <w:pStyle w:val="a8"/>
+        <w:ind w:left="420" w:firstLine="482"/>
+        <w:rPr>
+          <w:b/>
+          <w:sz w:val="24"/>
+        </w:rPr>
+      </w:pPr>
+      <w:r>
+        <w:rPr>
+          <w:rFonts w:hint="eastAsia"/>
+          <w:b/>
+          <w:sz w:val="24"/>
+        </w:rPr>
+        <w:t xml:space="preserve">                                          </w:t>
+      </w:r>
+    </w:p>
+    <w:p>
+      <w:pPr>
+        <w:pStyle w:val="a8"/>
+        <w:ind w:left="420" w:firstLine="482"/>
+        <w:rPr>
+          <w:rFonts w:hint="eastAsia"/>
+          <w:b/>
+          <w:sz w:val="24"/>
+        </w:rPr>
+      </w:pPr>
+      <w:r>
+        <w:rPr>
+          <w:rFonts w:hint="eastAsia"/>
+          <w:b/>
+          <w:sz w:val="24"/>
+        </w:rPr>
+        <w:t xml:space="preserve">    # ... </w:t>
+      </w:r>
+      <w:r>
+        <w:rPr>
+          <w:rFonts w:hint="eastAsia"/>
+          <w:b/>
+          <w:sz w:val="24"/>
+        </w:rPr>
+        <w:t>省略其它配置</w:t>
+      </w:r>
+      <w:r>
+        <w:rPr>
+          <w:rFonts w:hint="eastAsia"/>
+          <w:b/>
+          <w:sz w:val="24"/>
+        </w:rPr>
+        <w:t xml:space="preserve">                        </w:t>
+      </w:r>
+    </w:p>
+    <w:p>
+      <w:pPr>
+        <w:pStyle w:val="a8"/>
+        <w:ind w:left="420" w:firstLine="482"/>
+      </w:pPr>
+      <w:r>
+        <w:rPr>
+          <w:b/>
+          <w:sz w:val="24"/>
+        </w:rPr>
+        <w:t>}</w:t>
+      </w:r>
+      <w:r>
+        <w:rPr>
+          <w:b/>
+          <w:sz w:val="24"/>
+        </w:rPr>
+        <w:t xml:space="preserve">  </w:t>
+      </w:r>
+      <w:r>
+        <w:t xml:space="preserve">                                    </w:t>
+      </w:r>
+    </w:p>
+    <w:p>
+      <w:pPr>
+        <w:pStyle w:val="a8"/>
+        <w:ind w:left="420" w:firstLineChars="0" w:firstLine="0"/>
+      </w:pPr>
+      <w:r>
+        <w:rPr>
+          <w:rFonts w:hint="eastAsia"/>
+        </w:rPr>
+        <w:lastRenderedPageBreak/>
+        <w:t>参数说明：</w:t>
+      </w:r>
+    </w:p>
+    <w:p>
+      <w:pPr>
+        <w:pStyle w:val="a8"/>
+        <w:ind w:left="420" w:firstLineChars="0" w:firstLine="0"/>
+      </w:pPr>
+      <w:r>
+        <w:t>U</w:t>
+      </w:r>
+      <w:r>
+        <w:rPr>
+          <w:rFonts w:hint="eastAsia"/>
+        </w:rPr>
+        <w:t>pstream</w:t>
+      </w:r>
+      <w:r>
+        <w:rPr>
+          <w:rFonts w:hint="eastAsia"/>
+        </w:rPr>
+        <w:t>模块：配置反向代理服务器组，</w:t>
+      </w:r>
+      <w:r>
+        <w:rPr>
+          <w:rFonts w:hint="eastAsia"/>
+        </w:rPr>
+        <w:t>Nginx</w:t>
+      </w:r>
+      <w:r>
+        <w:rPr>
+          <w:rFonts w:hint="eastAsia"/>
+        </w:rPr>
+        <w:t>会根据配置。将请求分发给组里的某一台服务器，</w:t>
+      </w:r>
+      <w:r>
+        <w:rPr>
+          <w:rFonts w:hint="eastAsia"/>
+        </w:rPr>
+        <w:t>tomcats</w:t>
+      </w:r>
+      <w:r>
+        <w:rPr>
+          <w:rFonts w:hint="eastAsia"/>
+        </w:rPr>
+        <w:t>是服务器组的名称</w:t>
+      </w:r>
+    </w:p>
+    <w:p>
+      <w:pPr>
+        <w:pStyle w:val="a8"/>
+        <w:ind w:left="420" w:firstLineChars="0" w:firstLine="0"/>
+      </w:pPr>
+      <w:r>
+        <w:t>U</w:t>
+      </w:r>
+      <w:r>
+        <w:rPr>
+          <w:rFonts w:hint="eastAsia"/>
+        </w:rPr>
+        <w:t>pstream</w:t>
+      </w:r>
+      <w:r>
+        <w:t xml:space="preserve"> </w:t>
+      </w:r>
+      <w:r>
+        <w:sym w:font="Wingdings" w:char="F0E0"/>
+      </w:r>
+      <w:r>
+        <w:t xml:space="preserve"> server : </w:t>
+      </w:r>
+      <w:r>
+        <w:rPr>
+          <w:rFonts w:hint="eastAsia"/>
+        </w:rPr>
+        <w:t>配置处理请求的服务器</w:t>
+      </w:r>
+      <w:r>
+        <w:rPr>
+          <w:rFonts w:hint="eastAsia"/>
+        </w:rPr>
+        <w:t>ip</w:t>
+      </w:r>
+      <w:r>
+        <w:rPr>
+          <w:rFonts w:hint="eastAsia"/>
+        </w:rPr>
+        <w:t>或者域名，端口可选，默认</w:t>
+      </w:r>
+      <w:r>
+        <w:rPr>
+          <w:rFonts w:hint="eastAsia"/>
+        </w:rPr>
+        <w:t xml:space="preserve">80 </w:t>
+      </w:r>
+      <w:r>
+        <w:rPr>
+          <w:rFonts w:hint="eastAsia"/>
+        </w:rPr>
+        <w:t>可以通过配置策略来实现不同的分发方式：</w:t>
+      </w:r>
+    </w:p>
+    <w:p>
+      <w:pPr>
+        <w:pStyle w:val="a8"/>
+        <w:numPr>
+          <w:ilvl w:val="0"/>
+          <w:numId w:val="3"/>
+        </w:numPr>
+        <w:ind w:firstLineChars="0"/>
+      </w:pPr>
+      <w:r>
+        <w:t>W</w:t>
+      </w:r>
+      <w:r>
+        <w:rPr>
+          <w:rFonts w:hint="eastAsia"/>
+        </w:rPr>
+        <w:t>eight</w:t>
+      </w:r>
+      <w:r>
+        <w:t xml:space="preserve"> </w:t>
+      </w:r>
+      <w:r>
+        <w:rPr>
+          <w:rFonts w:hint="eastAsia"/>
+        </w:rPr>
+        <w:t>权重</w:t>
+      </w:r>
+      <w:r>
+        <w:rPr>
+          <w:rFonts w:hint="eastAsia"/>
+        </w:rPr>
+        <w:t xml:space="preserve"> </w:t>
+      </w:r>
+      <w:r>
+        <w:rPr>
+          <w:rFonts w:hint="eastAsia"/>
+        </w:rPr>
+        <w:t>默认为</w:t>
+      </w:r>
+      <w:r>
+        <w:rPr>
+          <w:rFonts w:hint="eastAsia"/>
+        </w:rPr>
+        <w:t xml:space="preserve">1 </w:t>
+      </w:r>
+    </w:p>
+    <w:p>
+      <w:pPr>
+        <w:ind w:left="420"/>
+        <w:rPr>
+          <w:b/>
+        </w:rPr>
+      </w:pPr>
+      <w:r>
+        <w:rPr>
+          <w:b/>
+        </w:rPr>
+        <w:t>upstream tomcats {</w:t>
+      </w:r>
+    </w:p>
+    <w:p>
+      <w:pPr>
+        <w:ind w:left="420"/>
+        <w:rPr>
+          <w:rFonts w:hint="eastAsia"/>
+          <w:b/>
+        </w:rPr>
+      </w:pPr>
+      <w:r>
+        <w:rPr>
+          <w:rFonts w:hint="eastAsia"/>
+          <w:b/>
+        </w:rPr>
+        <w:t xml:space="preserve">    server 192.168.0.100:8080 weight=2;  # 2/6</w:t>
+      </w:r>
+      <w:r>
+        <w:rPr>
+          <w:rFonts w:hint="eastAsia"/>
+          <w:b/>
+        </w:rPr>
+        <w:t>次</w:t>
+      </w:r>
+    </w:p>
+    <w:p>
+      <w:pPr>
+        <w:ind w:left="420"/>
+        <w:rPr>
+          <w:rFonts w:hint="eastAsia"/>
+          <w:b/>
+        </w:rPr>
+      </w:pPr>
+      <w:r>
+        <w:rPr>
+          <w:rFonts w:hint="eastAsia"/>
+          <w:b/>
+        </w:rPr>
+        <w:t xml:space="preserve">    server 192.168.0.101:8080 weight=3;  # 3/6</w:t>
+      </w:r>
+      <w:r>
+        <w:rPr>
+          <w:rFonts w:hint="eastAsia"/>
+          <w:b/>
+        </w:rPr>
+        <w:t>次</w:t>
+      </w:r>
+    </w:p>
+    <w:p>
+      <w:pPr>
+        <w:ind w:left="420"/>
+        <w:rPr>
+          <w:rFonts w:hint="eastAsia"/>
+          <w:b/>
+        </w:rPr>
+      </w:pPr>
+      <w:r>
+        <w:rPr>
+          <w:rFonts w:hint="eastAsia"/>
+          <w:b/>
+        </w:rPr>
+        <w:t xml:space="preserve">    server 192.168.0.102:8080 weight=1;  # 1/6</w:t>
+      </w:r>
+      <w:r>
+        <w:rPr>
+          <w:rFonts w:hint="eastAsia"/>
+          <w:b/>
+        </w:rPr>
+        <w:t>次</w:t>
+      </w:r>
+    </w:p>
+    <w:p>
+      <w:pPr>
+        <w:ind w:left="420"/>
+      </w:pPr>
+      <w:r>
+        <w:rPr>
+          <w:b/>
+        </w:rPr>
+        <w:t>}</w:t>
+      </w:r>
+    </w:p>
+    <w:p>
+      <w:pPr>
+        <w:pStyle w:val="a8"/>
+        <w:numPr>
+          <w:ilvl w:val="0"/>
+          <w:numId w:val="3"/>
+        </w:numPr>
+        <w:ind w:firstLineChars="0"/>
+      </w:pPr>
+      <w:r>
+        <w:t>M</w:t>
+      </w:r>
+      <w:r>
+        <w:rPr>
+          <w:rFonts w:hint="eastAsia"/>
+        </w:rPr>
+        <w:t>ax</w:t>
+      </w:r>
+      <w:r>
+        <w:t xml:space="preserve">_fails </w:t>
+      </w:r>
+      <w:r>
+        <w:rPr>
+          <w:rFonts w:hint="eastAsia"/>
+        </w:rPr>
+        <w:t>允许请求失败次数</w:t>
+      </w:r>
+      <w:r>
+        <w:rPr>
+          <w:rFonts w:hint="eastAsia"/>
+        </w:rPr>
+        <w:t xml:space="preserve"> </w:t>
+      </w:r>
+      <w:r>
+        <w:rPr>
+          <w:rFonts w:hint="eastAsia"/>
+        </w:rPr>
+        <w:t>默认为</w:t>
+      </w:r>
+      <w:r>
+        <w:rPr>
+          <w:rFonts w:hint="eastAsia"/>
+        </w:rPr>
+        <w:t>1</w:t>
+      </w:r>
+      <w:r>
+        <w:t xml:space="preserve"> </w:t>
+      </w:r>
+      <w:r>
+        <w:rPr>
+          <w:rFonts w:hint="eastAsia"/>
+        </w:rPr>
+        <w:t>超过最大次数后</w:t>
+      </w:r>
+      <w:r>
+        <w:rPr>
+          <w:rFonts w:hint="eastAsia"/>
+        </w:rPr>
+        <w:t xml:space="preserve"> </w:t>
+      </w:r>
+      <w:r>
+        <w:rPr>
+          <w:rFonts w:hint="eastAsia"/>
+        </w:rPr>
+        <w:t>在</w:t>
+      </w:r>
+      <w:r>
+        <w:rPr>
+          <w:rFonts w:hint="eastAsia"/>
+        </w:rPr>
+        <w:t>fail_timeout</w:t>
+      </w:r>
+      <w:r>
+        <w:rPr>
+          <w:rFonts w:hint="eastAsia"/>
+        </w:rPr>
+        <w:t>时间内不会再分发请求给该节点，如果设置为</w:t>
+      </w:r>
+      <w:r>
+        <w:rPr>
+          <w:rFonts w:hint="eastAsia"/>
+        </w:rPr>
+        <w:t>0</w:t>
+      </w:r>
+      <w:r>
+        <w:rPr>
+          <w:rFonts w:hint="eastAsia"/>
+        </w:rPr>
+        <w:t>，将永久失效</w:t>
+      </w:r>
+    </w:p>
+    <w:p>
+      <w:pPr>
+        <w:pStyle w:val="a8"/>
+        <w:numPr>
+          <w:ilvl w:val="0"/>
+          <w:numId w:val="3"/>
+        </w:numPr>
+        <w:ind w:firstLineChars="0"/>
+      </w:pPr>
+      <w:r>
+        <w:t>F</w:t>
+      </w:r>
+      <w:r>
+        <w:rPr>
+          <w:rFonts w:hint="eastAsia"/>
+        </w:rPr>
+        <w:t>ail</w:t>
+      </w:r>
+      <w:r>
+        <w:t xml:space="preserve">_timeout </w:t>
+      </w:r>
+      <w:r>
+        <w:rPr>
+          <w:rFonts w:hint="eastAsia"/>
+        </w:rPr>
+        <w:t>请求失败屏蔽请求时间</w:t>
+      </w:r>
+      <w:r>
+        <w:rPr>
+          <w:rFonts w:hint="eastAsia"/>
+        </w:rPr>
+        <w:t xml:space="preserve"> </w:t>
+      </w:r>
+      <w:r>
+        <w:rPr>
+          <w:rFonts w:hint="eastAsia"/>
+        </w:rPr>
+        <w:t>在服务器的失败次数超过</w:t>
+      </w:r>
+      <w:r>
+        <w:rPr>
+          <w:rFonts w:hint="eastAsia"/>
+        </w:rPr>
+        <w:t>max</w:t>
+      </w:r>
+      <w:r>
+        <w:t>_fails</w:t>
+      </w:r>
+      <w:r>
+        <w:rPr>
+          <w:rFonts w:hint="eastAsia"/>
+        </w:rPr>
+        <w:t>定义的值时，在这个时间内不会再有请求分配过来，时间单位为</w:t>
+      </w:r>
+      <w:r>
+        <w:rPr>
+          <w:rFonts w:hint="eastAsia"/>
+          <w:b/>
+        </w:rPr>
+        <w:t>秒</w:t>
+      </w:r>
+    </w:p>
+    <w:p>
+      <w:pPr>
+        <w:pStyle w:val="a8"/>
+        <w:numPr>
+          <w:ilvl w:val="0"/>
+          <w:numId w:val="3"/>
+        </w:numPr>
+        <w:ind w:firstLineChars="0"/>
+      </w:pPr>
+      <w:r>
+        <w:t>B</w:t>
+      </w:r>
+      <w:r>
+        <w:rPr>
+          <w:rFonts w:hint="eastAsia"/>
+        </w:rPr>
+        <w:t>ackup</w:t>
+      </w:r>
+      <w:r>
+        <w:t xml:space="preserve"> </w:t>
+      </w:r>
+      <w:r>
+        <w:rPr>
+          <w:rFonts w:hint="eastAsia"/>
+        </w:rPr>
+        <w:t>备用服务器，所有请求都挂了之后才会生效</w:t>
+      </w:r>
+    </w:p>
+    <w:p>
+      <w:pPr>
+        <w:pStyle w:val="a8"/>
+        <w:numPr>
+          <w:ilvl w:val="0"/>
+          <w:numId w:val="3"/>
+        </w:numPr>
+        <w:ind w:firstLineChars="0"/>
+      </w:pPr>
+      <w:r>
+        <w:t>M</w:t>
+      </w:r>
+      <w:r>
+        <w:rPr>
+          <w:rFonts w:hint="eastAsia"/>
+        </w:rPr>
+        <w:t>ax</w:t>
+      </w:r>
+      <w:r>
+        <w:t xml:space="preserve">_conns </w:t>
+      </w:r>
+      <w:r>
+        <w:rPr>
+          <w:rFonts w:hint="eastAsia"/>
+        </w:rPr>
+        <w:t>最大连接数量</w:t>
+      </w:r>
+      <w:r>
+        <w:rPr>
+          <w:rFonts w:hint="eastAsia"/>
+        </w:rPr>
+        <w:t xml:space="preserve"> </w:t>
+      </w:r>
+      <w:r>
+        <w:rPr>
+          <w:rFonts w:hint="eastAsia"/>
+        </w:rPr>
+        <w:t>超过这个数量将不会有新的连接分配过来</w:t>
+      </w:r>
+      <w:r>
+        <w:rPr>
+          <w:rFonts w:hint="eastAsia"/>
+        </w:rPr>
+        <w:t xml:space="preserve"> </w:t>
+      </w:r>
+      <w:r>
+        <w:rPr>
+          <w:rFonts w:hint="eastAsia"/>
+        </w:rPr>
+        <w:t>默认为</w:t>
+      </w:r>
+      <w:r>
+        <w:rPr>
+          <w:rFonts w:hint="eastAsia"/>
+        </w:rPr>
+        <w:t xml:space="preserve">0 </w:t>
+      </w:r>
+      <w:r>
+        <w:rPr>
+          <w:rFonts w:hint="eastAsia"/>
+        </w:rPr>
+        <w:t>表示不限制</w:t>
+      </w:r>
+      <w:r>
+        <w:rPr>
+          <w:rFonts w:hint="eastAsia"/>
+        </w:rPr>
+        <w:t xml:space="preserve">   1.5.9</w:t>
+      </w:r>
+      <w:r>
+        <w:rPr>
+          <w:rFonts w:hint="eastAsia"/>
+        </w:rPr>
+        <w:t>之后的版本才有这个参数</w:t>
+      </w:r>
+    </w:p>
+    <w:p>
+      <w:pPr>
+        <w:pStyle w:val="a8"/>
+        <w:numPr>
+          <w:ilvl w:val="0"/>
+          <w:numId w:val="3"/>
+        </w:numPr>
+        <w:ind w:firstLineChars="0"/>
+      </w:pPr>
+      <w:r>
+        <w:t xml:space="preserve">resolve </w:t>
+      </w:r>
+    </w:p>
+    <w:p>
+      <w:pPr>
+        <w:ind w:left="420"/>
+        <w:rPr>
+          <w:rFonts w:hint="eastAsia"/>
+        </w:rPr>
+      </w:pPr>
+      <w:r>
+        <w:rPr>
+          <w:rFonts w:hint="eastAsia"/>
+        </w:rPr>
+        <w:t>将</w:t>
+      </w:r>
+      <w:r>
+        <w:rPr>
+          <w:rFonts w:hint="eastAsia"/>
+        </w:rPr>
+        <w:t>server</w:t>
+      </w:r>
+      <w:r>
+        <w:rPr>
+          <w:rFonts w:hint="eastAsia"/>
+        </w:rPr>
+        <w:t>指令配置的域名，指定域名解析服务器。需要在</w:t>
+      </w:r>
+      <w:r>
+        <w:rPr>
+          <w:rFonts w:hint="eastAsia"/>
+        </w:rPr>
+        <w:t>http</w:t>
+      </w:r>
+      <w:r>
+        <w:rPr>
+          <w:rFonts w:hint="eastAsia"/>
+        </w:rPr>
+        <w:t>模块下配置</w:t>
+      </w:r>
+      <w:r>
+        <w:rPr>
+          <w:rFonts w:hint="eastAsia"/>
+        </w:rPr>
+        <w:t>resolver</w:t>
+      </w:r>
+      <w:r>
+        <w:rPr>
+          <w:rFonts w:hint="eastAsia"/>
+        </w:rPr>
+        <w:t>指令，指定域名解析服务</w:t>
+      </w:r>
+    </w:p>
+    <w:p>
+      <w:pPr>
+        <w:ind w:left="420"/>
+        <w:rPr>
+          <w:b/>
+        </w:rPr>
+      </w:pPr>
+      <w:r>
+        <w:rPr>
+          <w:b/>
+        </w:rPr>
+        <w:t>http {</w:t>
+      </w:r>
+    </w:p>
+    <w:p>
+      <w:pPr>
+        <w:ind w:left="420"/>
+        <w:rPr>
+          <w:rFonts w:hint="eastAsia"/>
+          <w:b/>
+        </w:rPr>
+      </w:pPr>
+      <w:r>
+        <w:rPr>
+          <w:b/>
+        </w:rPr>
+        <w:t xml:space="preserve">    resolver 10.0.0.1;</w:t>
+      </w:r>
+    </w:p>
+    <w:p>
+      <w:pPr>
+        <w:ind w:left="420"/>
+        <w:rPr>
+          <w:b/>
+        </w:rPr>
+      </w:pPr>
+      <w:r>
+        <w:rPr>
+          <w:b/>
+        </w:rPr>
+        <w:t xml:space="preserve">    upstream u {</w:t>
+      </w:r>
+    </w:p>
+    <w:p>
+      <w:pPr>
+        <w:ind w:left="420"/>
+        <w:rPr>
+          <w:b/>
+        </w:rPr>
+      </w:pPr>
+      <w:r>
+        <w:rPr>
+          <w:b/>
+        </w:rPr>
+        <w:t xml:space="preserve">        zone ...;</w:t>
+      </w:r>
+    </w:p>
+    <w:p>
+      <w:pPr>
+        <w:ind w:left="420"/>
+        <w:rPr>
+          <w:b/>
+        </w:rPr>
+      </w:pPr>
+      <w:r>
+        <w:rPr>
+          <w:b/>
+        </w:rPr>
+        <w:t xml:space="preserve">        ...</w:t>
+      </w:r>
+    </w:p>
+    <w:p>
+      <w:pPr>
+        <w:ind w:left="420"/>
+        <w:rPr>
+          <w:b/>
+        </w:rPr>
+      </w:pPr>
+      <w:r>
+        <w:rPr>
+          <w:b/>
+        </w:rPr>
+        <w:t xml:space="preserve">        server example.com resolve;</w:t>
+      </w:r>
+    </w:p>
+    <w:p>
+      <w:pPr>
+        <w:ind w:left="420"/>
+        <w:rPr>
+          <w:b/>
+        </w:rPr>
+      </w:pPr>
+      <w:r>
+        <w:rPr>
+          <w:b/>
+        </w:rPr>
+        <w:t xml:space="preserve">    }</w:t>
+      </w:r>
+    </w:p>
+    <w:p>
+      <w:pPr>
+        <w:ind w:left="420"/>
+        <w:rPr>
+          <w:b/>
+        </w:rPr>
+      </w:pPr>
+      <w:r>
+        <w:rPr>
+          <w:b/>
+        </w:rPr>
+        <w:t>}</w:t>
+      </w:r>
+    </w:p>
+    <w:p>
+      <w:pPr>
+        <w:ind w:left="420"/>
+        <w:rPr>
+          <w:b/>
+        </w:rPr>
+      </w:pPr>
+    </w:p>
+    <w:p>
+      <w:pPr>
+        <w:rPr>
+          <w:b/>
+          <w:bCs/>
+        </w:rPr>
+      </w:pPr>
+      <w:hyperlink r:id="rId31" w:history="1">
+        <w:r>
+          <w:rPr>
+            <w:rStyle w:val="a7"/>
+          </w:rPr>
+          <w:t>https://blog.csdn.net/xyang81/article/details/51702900</w:t>
+        </w:r>
+      </w:hyperlink>
+      <w:r>
+        <w:t xml:space="preserve"> </w:t>
+      </w:r>
+      <w:r>
+        <w:rPr>
+          <w:rFonts w:hint="eastAsia"/>
+          <w:b/>
+          <w:bCs/>
+        </w:rPr>
+        <w:t>Nginx</w:t>
+      </w:r>
+      <w:r>
+        <w:rPr>
+          <w:rFonts w:hint="eastAsia"/>
+          <w:b/>
+          <w:bCs/>
+        </w:rPr>
+        <w:t>负载均衡配置</w:t>
+      </w:r>
+    </w:p>
+    <w:p>
+      <w:pPr>
+        <w:rPr>
+          <w:rFonts w:hint="eastAsia"/>
+        </w:rPr>
+      </w:pPr>
+      <w:r>
+        <w:rPr>
+          <w:rFonts w:hint="eastAsia"/>
           <w:noProof/>
         </w:rPr>
+        <w:lastRenderedPageBreak/>
         <w:drawing>
-          <wp:inline distT="0" distB="0" distL="0" distR="0" wp14:anchorId="08779C38" wp14:editId="6FB0C77D">
-            <wp:extent cx="3457575" cy="1590675"/>
-            <wp:effectExtent l="0" t="0" r="9525" b="9525"/>
-            <wp:docPr id="23" name="图片 23"/>
+          <wp:inline distT="0" distB="0" distL="0" distR="0">
+            <wp:extent cx="5274310" cy="8686165"/>
+            <wp:effectExtent l="0" t="0" r="2540" b="635"/>
+            <wp:docPr id="18" name="图片 18"/>
             <wp:cNvGraphicFramePr>
               <a:graphicFrameLocks xmlns:a="http://schemas.openxmlformats.org/drawingml/2006/main" noChangeAspect="1"/>
             </wp:cNvGraphicFramePr>
@@ -4936,11 +5303,17 @@
               <a:graphicData uri="http://schemas.openxmlformats.org/drawingml/2006/picture">
                 <pic:pic xmlns:pic="http://schemas.openxmlformats.org/drawingml/2006/picture">
                   <pic:nvPicPr>
-                    <pic:cNvPr id="1" name=""/>
+                    <pic:cNvPr id="18" name="Nginx负载均衡配置 .png"/>
                     <pic:cNvPicPr/>
                   </pic:nvPicPr>
                   <pic:blipFill>
-                    <a:blip r:embed="rId30"/>
+                    <a:blip r:embed="rId32">
+                      <a:extLst>
+                        <a:ext uri="{28A0092B-C50C-407E-A947-70E740481C1C}">
+                          <a14:useLocalDpi xmlns:a14="http://schemas.microsoft.com/office/drawing/2010/main" val="0"/>
+                        </a:ext>
+                      </a:extLst>
+                    </a:blip>
                     <a:stretch>
                       <a:fillRect/>
                     </a:stretch>
@@ -4948,7 +5321,7 @@
                   <pic:spPr>
                     <a:xfrm>
                       <a:off x="0" y="0"/>
-                      <a:ext cx="3457575" cy="1590675"/>
+                      <a:ext cx="5274310" cy="8686165"/>
                     </a:xfrm>
                     <a:prstGeom prst="rect">
                       <a:avLst/>
@@ -4971,42 +5344,7 @@
     <w:p>
       <w:pPr>
         <w:rPr>
-          <w:color w:val="000000" w:themeColor="text1"/>
-        </w:rPr>
-      </w:pPr>
-      <w:r>
-        <w:rPr>
-          <w:rFonts w:hint="eastAsia"/>
-          <w:color w:val="000000" w:themeColor="text1"/>
-        </w:rPr>
-        <w:t>负载均衡</w:t>
-      </w:r>
-      <w:r>
-        <w:rPr>
-          <w:rFonts w:hint="eastAsia"/>
-          <w:color w:val="000000" w:themeColor="text1"/>
-        </w:rPr>
-        <w:t>，配置与</w:t>
-      </w:r>
-      <w:r>
-        <w:rPr>
-          <w:rFonts w:hint="eastAsia"/>
-          <w:color w:val="000000" w:themeColor="text1"/>
-        </w:rPr>
-        <w:t>server</w:t>
-      </w:r>
-      <w:r>
-        <w:rPr>
-          <w:rFonts w:hint="eastAsia"/>
-          <w:color w:val="000000" w:themeColor="text1"/>
-        </w:rPr>
-        <w:t>平级</w:t>
-      </w:r>
-    </w:p>
-    <w:p>
-      <w:pPr>
-        <w:rPr>
-          <w:color w:val="000000" w:themeColor="text1"/>
+          <w:color w:val="FF0000"/>
         </w:rPr>
       </w:pPr>
       <w:r>
@@ -5014,355 +5352,10 @@
           <w:noProof/>
         </w:rPr>
         <w:drawing>
-          <wp:inline distT="0" distB="0" distL="0" distR="0" wp14:anchorId="60EB292A" wp14:editId="1B943FE1">
-            <wp:extent cx="5274310" cy="1838325"/>
-            <wp:effectExtent l="0" t="0" r="2540" b="9525"/>
-            <wp:docPr id="24" name="图片 24"/>
-            <wp:cNvGraphicFramePr>
-              <a:graphicFrameLocks xmlns:a="http://schemas.openxmlformats.org/drawingml/2006/main" noChangeAspect="1"/>
-            </wp:cNvGraphicFramePr>
-            <a:graphic xmlns:a="http://schemas.openxmlformats.org/drawingml/2006/main">
-              <a:graphicData uri="http://schemas.openxmlformats.org/drawingml/2006/picture">
-                <pic:pic xmlns:pic="http://schemas.openxmlformats.org/drawingml/2006/picture">
-                  <pic:nvPicPr>
-                    <pic:cNvPr id="1" name=""/>
-                    <pic:cNvPicPr/>
-                  </pic:nvPicPr>
-                  <pic:blipFill>
-                    <a:blip r:embed="rId31"/>
-                    <a:stretch>
-                      <a:fillRect/>
-                    </a:stretch>
-                  </pic:blipFill>
-                  <pic:spPr>
-                    <a:xfrm>
-                      <a:off x="0" y="0"/>
-                      <a:ext cx="5274310" cy="1838325"/>
-                    </a:xfrm>
-                    <a:prstGeom prst="rect">
-                      <a:avLst/>
-                    </a:prstGeom>
-                  </pic:spPr>
-                </pic:pic>
-              </a:graphicData>
-            </a:graphic>
-          </wp:inline>
-        </w:drawing>
-      </w:r>
-    </w:p>
-    <w:p>
-      <w:pPr>
-        <w:rPr>
-          <w:color w:val="000000" w:themeColor="text1"/>
-        </w:rPr>
-      </w:pPr>
-      <w:r>
-        <w:rPr>
-          <w:color w:val="000000" w:themeColor="text1"/>
-        </w:rPr>
-        <w:t>W</w:t>
-      </w:r>
-      <w:r>
-        <w:rPr>
-          <w:rFonts w:hint="eastAsia"/>
-          <w:color w:val="000000" w:themeColor="text1"/>
-        </w:rPr>
-        <w:t>eight</w:t>
-      </w:r>
-      <w:r>
-        <w:rPr>
-          <w:color w:val="000000" w:themeColor="text1"/>
-        </w:rPr>
-        <w:t xml:space="preserve">  </w:t>
-      </w:r>
-      <w:r>
-        <w:rPr>
-          <w:rFonts w:hint="eastAsia"/>
-          <w:color w:val="000000" w:themeColor="text1"/>
-        </w:rPr>
-        <w:t>权重</w:t>
-      </w:r>
-      <w:r>
-        <w:rPr>
-          <w:rFonts w:hint="eastAsia"/>
-          <w:color w:val="000000" w:themeColor="text1"/>
-        </w:rPr>
-        <w:t xml:space="preserve"> </w:t>
-      </w:r>
-      <w:r>
-        <w:rPr>
-          <w:color w:val="000000" w:themeColor="text1"/>
-        </w:rPr>
-        <w:t xml:space="preserve"> </w:t>
-      </w:r>
-      <w:r>
-        <w:rPr>
-          <w:rFonts w:hint="eastAsia"/>
-          <w:color w:val="000000" w:themeColor="text1"/>
-        </w:rPr>
-        <w:t>数值越大权重越大</w:t>
-      </w:r>
-      <w:r>
-        <w:rPr>
-          <w:rFonts w:hint="eastAsia"/>
-          <w:color w:val="000000" w:themeColor="text1"/>
-        </w:rPr>
-        <w:t xml:space="preserve"> </w:t>
-      </w:r>
-      <w:r>
-        <w:rPr>
-          <w:color w:val="000000" w:themeColor="text1"/>
-        </w:rPr>
-        <w:t xml:space="preserve"> </w:t>
-      </w:r>
-      <w:r>
-        <w:rPr>
-          <w:rFonts w:hint="eastAsia"/>
-          <w:color w:val="000000" w:themeColor="text1"/>
-        </w:rPr>
-        <w:t>接受请求越多</w:t>
-      </w:r>
-    </w:p>
-    <w:p>
-      <w:pPr>
-        <w:rPr>
-          <w:color w:val="000000" w:themeColor="text1"/>
-        </w:rPr>
-      </w:pPr>
-      <w:proofErr w:type="spellStart"/>
-      <w:r>
-        <w:rPr>
-          <w:color w:val="000000" w:themeColor="text1"/>
-        </w:rPr>
-        <w:t>M</w:t>
-      </w:r>
-      <w:r>
-        <w:rPr>
-          <w:rFonts w:hint="eastAsia"/>
-          <w:color w:val="000000" w:themeColor="text1"/>
-        </w:rPr>
-        <w:t>ax</w:t>
-      </w:r>
-      <w:r>
-        <w:rPr>
-          <w:color w:val="000000" w:themeColor="text1"/>
-        </w:rPr>
-        <w:t>_fails</w:t>
-      </w:r>
-      <w:proofErr w:type="spellEnd"/>
-      <w:r>
-        <w:rPr>
-          <w:color w:val="000000" w:themeColor="text1"/>
-        </w:rPr>
-        <w:t xml:space="preserve">  </w:t>
-      </w:r>
-      <w:r>
-        <w:rPr>
-          <w:rFonts w:hint="eastAsia"/>
-          <w:color w:val="000000" w:themeColor="text1"/>
-        </w:rPr>
-        <w:t>失败尝试次数</w:t>
-      </w:r>
-      <w:r>
-        <w:rPr>
-          <w:rFonts w:hint="eastAsia"/>
-          <w:color w:val="000000" w:themeColor="text1"/>
-        </w:rPr>
-        <w:t xml:space="preserve"> </w:t>
-      </w:r>
-      <w:r>
-        <w:rPr>
-          <w:color w:val="000000" w:themeColor="text1"/>
-        </w:rPr>
-        <w:t xml:space="preserve">  </w:t>
-      </w:r>
-      <w:r>
-        <w:rPr>
-          <w:rFonts w:hint="eastAsia"/>
-          <w:color w:val="000000" w:themeColor="text1"/>
-        </w:rPr>
-        <w:t>超出错误次数认为节点出现故障</w:t>
-      </w:r>
-    </w:p>
-    <w:p>
-      <w:pPr>
-        <w:rPr>
-          <w:color w:val="000000" w:themeColor="text1"/>
-        </w:rPr>
-      </w:pPr>
-      <w:proofErr w:type="spellStart"/>
-      <w:r>
-        <w:rPr>
-          <w:color w:val="000000" w:themeColor="text1"/>
-        </w:rPr>
-        <w:t>F</w:t>
-      </w:r>
-      <w:r>
-        <w:rPr>
-          <w:rFonts w:hint="eastAsia"/>
-          <w:color w:val="000000" w:themeColor="text1"/>
-        </w:rPr>
-        <w:t>ail</w:t>
-      </w:r>
-      <w:r>
-        <w:rPr>
-          <w:color w:val="000000" w:themeColor="text1"/>
-        </w:rPr>
-        <w:t>_timeout</w:t>
-      </w:r>
-      <w:proofErr w:type="spellEnd"/>
-      <w:r>
-        <w:rPr>
-          <w:color w:val="000000" w:themeColor="text1"/>
-        </w:rPr>
-        <w:t xml:space="preserve"> </w:t>
-      </w:r>
-      <w:r>
-        <w:rPr>
-          <w:rFonts w:hint="eastAsia"/>
-          <w:color w:val="000000" w:themeColor="text1"/>
-        </w:rPr>
-        <w:t>尝试连接最大时间</w:t>
-      </w:r>
-    </w:p>
-    <w:p>
-      <w:pPr>
-        <w:rPr>
-          <w:color w:val="000000" w:themeColor="text1"/>
-        </w:rPr>
-      </w:pPr>
-      <w:r>
-        <w:rPr>
-          <w:rFonts w:hint="eastAsia"/>
-          <w:color w:val="000000" w:themeColor="text1"/>
-        </w:rPr>
-        <w:t>除了添加</w:t>
-      </w:r>
-      <w:r>
-        <w:rPr>
-          <w:rFonts w:hint="eastAsia"/>
-          <w:color w:val="000000" w:themeColor="text1"/>
-        </w:rPr>
-        <w:t>upstream</w:t>
-      </w:r>
-      <w:r>
-        <w:rPr>
-          <w:rFonts w:hint="eastAsia"/>
-          <w:color w:val="000000" w:themeColor="text1"/>
-        </w:rPr>
-        <w:t>节点</w:t>
-      </w:r>
-      <w:r>
-        <w:rPr>
-          <w:rFonts w:hint="eastAsia"/>
-          <w:color w:val="000000" w:themeColor="text1"/>
-        </w:rPr>
-        <w:t xml:space="preserve"> </w:t>
-      </w:r>
-      <w:r>
-        <w:rPr>
-          <w:color w:val="000000" w:themeColor="text1"/>
-        </w:rPr>
-        <w:t xml:space="preserve"> </w:t>
-      </w:r>
-      <w:r>
-        <w:rPr>
-          <w:rFonts w:hint="eastAsia"/>
-          <w:color w:val="000000" w:themeColor="text1"/>
-        </w:rPr>
-        <w:t>还要添加对应</w:t>
-      </w:r>
-      <w:r>
-        <w:rPr>
-          <w:rFonts w:hint="eastAsia"/>
-          <w:color w:val="000000" w:themeColor="text1"/>
-        </w:rPr>
-        <w:t>location</w:t>
-      </w:r>
-      <w:r>
-        <w:rPr>
-          <w:color w:val="000000" w:themeColor="text1"/>
-        </w:rPr>
-        <w:t xml:space="preserve"> </w:t>
-      </w:r>
-      <w:r>
-        <w:rPr>
-          <w:rFonts w:hint="eastAsia"/>
-          <w:color w:val="000000" w:themeColor="text1"/>
-        </w:rPr>
-        <w:t>节点将访问</w:t>
-      </w:r>
-      <w:r>
-        <w:rPr>
-          <w:rFonts w:hint="eastAsia"/>
-          <w:color w:val="000000" w:themeColor="text1"/>
-        </w:rPr>
-        <w:t>负载到指定的节点中</w:t>
-      </w:r>
-    </w:p>
-    <w:p>
-      <w:pPr>
-        <w:rPr>
-          <w:color w:val="000000" w:themeColor="text1"/>
-        </w:rPr>
-      </w:pPr>
-      <w:r>
-        <w:rPr>
-          <w:noProof/>
-        </w:rPr>
-        <w:lastRenderedPageBreak/>
-        <w:drawing>
-          <wp:inline distT="0" distB="0" distL="0" distR="0" wp14:anchorId="28DC72CE" wp14:editId="565F4925">
-            <wp:extent cx="4476750" cy="1657350"/>
-            <wp:effectExtent l="0" t="0" r="0" b="0"/>
-            <wp:docPr id="25" name="图片 25"/>
-            <wp:cNvGraphicFramePr>
-              <a:graphicFrameLocks xmlns:a="http://schemas.openxmlformats.org/drawingml/2006/main" noChangeAspect="1"/>
-            </wp:cNvGraphicFramePr>
-            <a:graphic xmlns:a="http://schemas.openxmlformats.org/drawingml/2006/main">
-              <a:graphicData uri="http://schemas.openxmlformats.org/drawingml/2006/picture">
-                <pic:pic xmlns:pic="http://schemas.openxmlformats.org/drawingml/2006/picture">
-                  <pic:nvPicPr>
-                    <pic:cNvPr id="1" name=""/>
-                    <pic:cNvPicPr/>
-                  </pic:nvPicPr>
-                  <pic:blipFill>
-                    <a:blip r:embed="rId32"/>
-                    <a:stretch>
-                      <a:fillRect/>
-                    </a:stretch>
-                  </pic:blipFill>
-                  <pic:spPr>
-                    <a:xfrm>
-                      <a:off x="0" y="0"/>
-                      <a:ext cx="4476750" cy="1657350"/>
-                    </a:xfrm>
-                    <a:prstGeom prst="rect">
-                      <a:avLst/>
-                    </a:prstGeom>
-                  </pic:spPr>
-                </pic:pic>
-              </a:graphicData>
-            </a:graphic>
-          </wp:inline>
-        </w:drawing>
-      </w:r>
-    </w:p>
-    <w:p>
-      <w:pPr>
-        <w:rPr>
-          <w:color w:val="000000" w:themeColor="text1"/>
-        </w:rPr>
-      </w:pPr>
-      <w:r>
-        <w:rPr>
-          <w:noProof/>
-        </w:rPr>
-        <w:drawing>
-          <wp:inline distT="0" distB="0" distL="0" distR="0" wp14:anchorId="5471F699" wp14:editId="77A049BB">
-            <wp:extent cx="5274310" cy="647065"/>
-            <wp:effectExtent l="0" t="0" r="2540" b="635"/>
-            <wp:docPr id="26" name="图片 26"/>
+          <wp:inline distT="0" distB="0" distL="0" distR="0" wp14:anchorId="08779C38" wp14:editId="6FB0C77D">
+            <wp:extent cx="3457575" cy="1590675"/>
+            <wp:effectExtent l="0" t="0" r="9525" b="9525"/>
+            <wp:docPr id="23" name="图片 23"/>
             <wp:cNvGraphicFramePr>
               <a:graphicFrameLocks xmlns:a="http://schemas.openxmlformats.org/drawingml/2006/main" noChangeAspect="1"/>
             </wp:cNvGraphicFramePr>
@@ -5382,7 +5375,7 @@
                   <pic:spPr>
                     <a:xfrm>
                       <a:off x="0" y="0"/>
-                      <a:ext cx="5274310" cy="647065"/>
+                      <a:ext cx="3457575" cy="1590675"/>
                     </a:xfrm>
                     <a:prstGeom prst="rect">
                       <a:avLst/>
@@ -5398,18 +5391,60 @@
     <w:p>
       <w:pPr>
         <w:rPr>
+          <w:color w:val="FF0000"/>
+        </w:rPr>
+      </w:pPr>
+    </w:p>
+    <w:p>
+      <w:pPr>
+        <w:rPr>
           <w:color w:val="000000" w:themeColor="text1"/>
         </w:rPr>
       </w:pPr>
       <w:r>
         <w:rPr>
+          <w:rFonts w:hint="eastAsia"/>
+          <w:color w:val="000000" w:themeColor="text1"/>
+        </w:rPr>
+        <w:t>负载均衡</w:t>
+      </w:r>
+      <w:r>
+        <w:rPr>
+          <w:rFonts w:hint="eastAsia"/>
+          <w:color w:val="000000" w:themeColor="text1"/>
+        </w:rPr>
+        <w:t>，配置与</w:t>
+      </w:r>
+      <w:r>
+        <w:rPr>
+          <w:rFonts w:hint="eastAsia"/>
+          <w:color w:val="000000" w:themeColor="text1"/>
+        </w:rPr>
+        <w:t>server</w:t>
+      </w:r>
+      <w:r>
+        <w:rPr>
+          <w:rFonts w:hint="eastAsia"/>
+          <w:color w:val="000000" w:themeColor="text1"/>
+        </w:rPr>
+        <w:t>平级</w:t>
+      </w:r>
+    </w:p>
+    <w:p>
+      <w:pPr>
+        <w:rPr>
+          <w:color w:val="000000" w:themeColor="text1"/>
+        </w:rPr>
+      </w:pPr>
+      <w:r>
+        <w:rPr>
           <w:noProof/>
         </w:rPr>
         <w:drawing>
-          <wp:inline distT="0" distB="0" distL="0" distR="0" wp14:anchorId="52E0FAF6" wp14:editId="287C55D0">
-            <wp:extent cx="3286125" cy="819150"/>
-            <wp:effectExtent l="0" t="0" r="9525" b="0"/>
-            <wp:docPr id="27" name="图片 27"/>
+          <wp:inline distT="0" distB="0" distL="0" distR="0" wp14:anchorId="60EB292A" wp14:editId="1B943FE1">
+            <wp:extent cx="5274310" cy="1838325"/>
+            <wp:effectExtent l="0" t="0" r="2540" b="9525"/>
+            <wp:docPr id="24" name="图片 24"/>
             <wp:cNvGraphicFramePr>
               <a:graphicFrameLocks xmlns:a="http://schemas.openxmlformats.org/drawingml/2006/main" noChangeAspect="1"/>
             </wp:cNvGraphicFramePr>
@@ -5429,6 +5464,381 @@
                   <pic:spPr>
                     <a:xfrm>
                       <a:off x="0" y="0"/>
+                      <a:ext cx="5274310" cy="1838325"/>
+                    </a:xfrm>
+                    <a:prstGeom prst="rect">
+                      <a:avLst/>
+                    </a:prstGeom>
+                  </pic:spPr>
+                </pic:pic>
+              </a:graphicData>
+            </a:graphic>
+          </wp:inline>
+        </w:drawing>
+      </w:r>
+    </w:p>
+    <w:p>
+      <w:pPr>
+        <w:rPr>
+          <w:color w:val="000000" w:themeColor="text1"/>
+        </w:rPr>
+      </w:pPr>
+      <w:r>
+        <w:rPr>
+          <w:color w:val="000000" w:themeColor="text1"/>
+        </w:rPr>
+        <w:t>W</w:t>
+      </w:r>
+      <w:r>
+        <w:rPr>
+          <w:rFonts w:hint="eastAsia"/>
+          <w:color w:val="000000" w:themeColor="text1"/>
+        </w:rPr>
+        <w:t>eight</w:t>
+      </w:r>
+      <w:r>
+        <w:rPr>
+          <w:color w:val="000000" w:themeColor="text1"/>
+        </w:rPr>
+        <w:t xml:space="preserve">  </w:t>
+      </w:r>
+      <w:r>
+        <w:rPr>
+          <w:rFonts w:hint="eastAsia"/>
+          <w:color w:val="000000" w:themeColor="text1"/>
+        </w:rPr>
+        <w:t>权重</w:t>
+      </w:r>
+      <w:r>
+        <w:rPr>
+          <w:rFonts w:hint="eastAsia"/>
+          <w:color w:val="000000" w:themeColor="text1"/>
+        </w:rPr>
+        <w:t xml:space="preserve"> </w:t>
+      </w:r>
+      <w:r>
+        <w:rPr>
+          <w:color w:val="000000" w:themeColor="text1"/>
+        </w:rPr>
+        <w:t xml:space="preserve"> </w:t>
+      </w:r>
+      <w:r>
+        <w:rPr>
+          <w:rFonts w:hint="eastAsia"/>
+          <w:color w:val="000000" w:themeColor="text1"/>
+        </w:rPr>
+        <w:t>数值越大权重越大</w:t>
+      </w:r>
+      <w:r>
+        <w:rPr>
+          <w:rFonts w:hint="eastAsia"/>
+          <w:color w:val="000000" w:themeColor="text1"/>
+        </w:rPr>
+        <w:t xml:space="preserve"> </w:t>
+      </w:r>
+      <w:r>
+        <w:rPr>
+          <w:color w:val="000000" w:themeColor="text1"/>
+        </w:rPr>
+        <w:t xml:space="preserve"> </w:t>
+      </w:r>
+      <w:r>
+        <w:rPr>
+          <w:rFonts w:hint="eastAsia"/>
+          <w:color w:val="000000" w:themeColor="text1"/>
+        </w:rPr>
+        <w:t>接受请求越多</w:t>
+      </w:r>
+    </w:p>
+    <w:p>
+      <w:pPr>
+        <w:rPr>
+          <w:color w:val="000000" w:themeColor="text1"/>
+        </w:rPr>
+      </w:pPr>
+      <w:r>
+        <w:rPr>
+          <w:color w:val="000000" w:themeColor="text1"/>
+        </w:rPr>
+        <w:t>M</w:t>
+      </w:r>
+      <w:r>
+        <w:rPr>
+          <w:rFonts w:hint="eastAsia"/>
+          <w:color w:val="000000" w:themeColor="text1"/>
+        </w:rPr>
+        <w:t>ax</w:t>
+      </w:r>
+      <w:r>
+        <w:rPr>
+          <w:color w:val="000000" w:themeColor="text1"/>
+        </w:rPr>
+        <w:t xml:space="preserve">_fails  </w:t>
+      </w:r>
+      <w:r>
+        <w:rPr>
+          <w:rFonts w:hint="eastAsia"/>
+          <w:color w:val="000000" w:themeColor="text1"/>
+        </w:rPr>
+        <w:t>失败尝试次数</w:t>
+      </w:r>
+      <w:r>
+        <w:rPr>
+          <w:rFonts w:hint="eastAsia"/>
+          <w:color w:val="000000" w:themeColor="text1"/>
+        </w:rPr>
+        <w:t xml:space="preserve"> </w:t>
+      </w:r>
+      <w:r>
+        <w:rPr>
+          <w:color w:val="000000" w:themeColor="text1"/>
+        </w:rPr>
+        <w:t xml:space="preserve">  </w:t>
+      </w:r>
+      <w:r>
+        <w:rPr>
+          <w:rFonts w:hint="eastAsia"/>
+          <w:color w:val="000000" w:themeColor="text1"/>
+        </w:rPr>
+        <w:t>超出错误次数认为节点出现故障</w:t>
+      </w:r>
+    </w:p>
+    <w:p>
+      <w:pPr>
+        <w:rPr>
+          <w:color w:val="000000" w:themeColor="text1"/>
+        </w:rPr>
+      </w:pPr>
+      <w:r>
+        <w:rPr>
+          <w:color w:val="000000" w:themeColor="text1"/>
+        </w:rPr>
+        <w:t>F</w:t>
+      </w:r>
+      <w:r>
+        <w:rPr>
+          <w:rFonts w:hint="eastAsia"/>
+          <w:color w:val="000000" w:themeColor="text1"/>
+        </w:rPr>
+        <w:t>ail</w:t>
+      </w:r>
+      <w:r>
+        <w:rPr>
+          <w:color w:val="000000" w:themeColor="text1"/>
+        </w:rPr>
+        <w:t xml:space="preserve">_timeout </w:t>
+      </w:r>
+      <w:r>
+        <w:rPr>
+          <w:rFonts w:hint="eastAsia"/>
+          <w:color w:val="000000" w:themeColor="text1"/>
+        </w:rPr>
+        <w:t>尝试连接最大时间</w:t>
+      </w:r>
+    </w:p>
+    <w:p>
+      <w:pPr>
+        <w:rPr>
+          <w:color w:val="000000" w:themeColor="text1"/>
+        </w:rPr>
+      </w:pPr>
+      <w:r>
+        <w:rPr>
+          <w:rFonts w:hint="eastAsia"/>
+          <w:color w:val="000000" w:themeColor="text1"/>
+        </w:rPr>
+        <w:t>除了添加</w:t>
+      </w:r>
+      <w:r>
+        <w:rPr>
+          <w:rFonts w:hint="eastAsia"/>
+          <w:color w:val="000000" w:themeColor="text1"/>
+        </w:rPr>
+        <w:t>upstream</w:t>
+      </w:r>
+      <w:r>
+        <w:rPr>
+          <w:rFonts w:hint="eastAsia"/>
+          <w:color w:val="000000" w:themeColor="text1"/>
+        </w:rPr>
+        <w:t>节点</w:t>
+      </w:r>
+      <w:r>
+        <w:rPr>
+          <w:rFonts w:hint="eastAsia"/>
+          <w:color w:val="000000" w:themeColor="text1"/>
+        </w:rPr>
+        <w:t xml:space="preserve"> </w:t>
+      </w:r>
+      <w:r>
+        <w:rPr>
+          <w:color w:val="000000" w:themeColor="text1"/>
+        </w:rPr>
+        <w:t xml:space="preserve"> </w:t>
+      </w:r>
+      <w:r>
+        <w:rPr>
+          <w:rFonts w:hint="eastAsia"/>
+          <w:color w:val="000000" w:themeColor="text1"/>
+        </w:rPr>
+        <w:t>还要添加对应</w:t>
+      </w:r>
+      <w:r>
+        <w:rPr>
+          <w:rFonts w:hint="eastAsia"/>
+          <w:color w:val="000000" w:themeColor="text1"/>
+        </w:rPr>
+        <w:t>location</w:t>
+      </w:r>
+      <w:r>
+        <w:rPr>
+          <w:color w:val="000000" w:themeColor="text1"/>
+        </w:rPr>
+        <w:t xml:space="preserve"> </w:t>
+      </w:r>
+      <w:r>
+        <w:rPr>
+          <w:rFonts w:hint="eastAsia"/>
+          <w:color w:val="000000" w:themeColor="text1"/>
+        </w:rPr>
+        <w:t>节点将访问</w:t>
+      </w:r>
+      <w:r>
+        <w:rPr>
+          <w:rFonts w:hint="eastAsia"/>
+          <w:color w:val="000000" w:themeColor="text1"/>
+        </w:rPr>
+        <w:t>负载到指定的节点中</w:t>
+      </w:r>
+    </w:p>
+    <w:p>
+      <w:pPr>
+        <w:rPr>
+          <w:color w:val="000000" w:themeColor="text1"/>
+        </w:rPr>
+      </w:pPr>
+      <w:r>
+        <w:rPr>
+          <w:noProof/>
+        </w:rPr>
+        <w:drawing>
+          <wp:inline distT="0" distB="0" distL="0" distR="0" wp14:anchorId="28DC72CE" wp14:editId="565F4925">
+            <wp:extent cx="4476750" cy="1657350"/>
+            <wp:effectExtent l="0" t="0" r="0" b="0"/>
+            <wp:docPr id="25" name="图片 25"/>
+            <wp:cNvGraphicFramePr>
+              <a:graphicFrameLocks xmlns:a="http://schemas.openxmlformats.org/drawingml/2006/main" noChangeAspect="1"/>
+            </wp:cNvGraphicFramePr>
+            <a:graphic xmlns:a="http://schemas.openxmlformats.org/drawingml/2006/main">
+              <a:graphicData uri="http://schemas.openxmlformats.org/drawingml/2006/picture">
+                <pic:pic xmlns:pic="http://schemas.openxmlformats.org/drawingml/2006/picture">
+                  <pic:nvPicPr>
+                    <pic:cNvPr id="1" name=""/>
+                    <pic:cNvPicPr/>
+                  </pic:nvPicPr>
+                  <pic:blipFill>
+                    <a:blip r:embed="rId35"/>
+                    <a:stretch>
+                      <a:fillRect/>
+                    </a:stretch>
+                  </pic:blipFill>
+                  <pic:spPr>
+                    <a:xfrm>
+                      <a:off x="0" y="0"/>
+                      <a:ext cx="4476750" cy="1657350"/>
+                    </a:xfrm>
+                    <a:prstGeom prst="rect">
+                      <a:avLst/>
+                    </a:prstGeom>
+                  </pic:spPr>
+                </pic:pic>
+              </a:graphicData>
+            </a:graphic>
+          </wp:inline>
+        </w:drawing>
+      </w:r>
+    </w:p>
+    <w:p>
+      <w:pPr>
+        <w:rPr>
+          <w:color w:val="000000" w:themeColor="text1"/>
+        </w:rPr>
+      </w:pPr>
+      <w:r>
+        <w:rPr>
+          <w:noProof/>
+        </w:rPr>
+        <w:drawing>
+          <wp:inline distT="0" distB="0" distL="0" distR="0" wp14:anchorId="5471F699" wp14:editId="77A049BB">
+            <wp:extent cx="5274310" cy="647065"/>
+            <wp:effectExtent l="0" t="0" r="2540" b="635"/>
+            <wp:docPr id="26" name="图片 26"/>
+            <wp:cNvGraphicFramePr>
+              <a:graphicFrameLocks xmlns:a="http://schemas.openxmlformats.org/drawingml/2006/main" noChangeAspect="1"/>
+            </wp:cNvGraphicFramePr>
+            <a:graphic xmlns:a="http://schemas.openxmlformats.org/drawingml/2006/main">
+              <a:graphicData uri="http://schemas.openxmlformats.org/drawingml/2006/picture">
+                <pic:pic xmlns:pic="http://schemas.openxmlformats.org/drawingml/2006/picture">
+                  <pic:nvPicPr>
+                    <pic:cNvPr id="1" name=""/>
+                    <pic:cNvPicPr/>
+                  </pic:nvPicPr>
+                  <pic:blipFill>
+                    <a:blip r:embed="rId36"/>
+                    <a:stretch>
+                      <a:fillRect/>
+                    </a:stretch>
+                  </pic:blipFill>
+                  <pic:spPr>
+                    <a:xfrm>
+                      <a:off x="0" y="0"/>
+                      <a:ext cx="5274310" cy="647065"/>
+                    </a:xfrm>
+                    <a:prstGeom prst="rect">
+                      <a:avLst/>
+                    </a:prstGeom>
+                  </pic:spPr>
+                </pic:pic>
+              </a:graphicData>
+            </a:graphic>
+          </wp:inline>
+        </w:drawing>
+      </w:r>
+    </w:p>
+    <w:p>
+      <w:pPr>
+        <w:rPr>
+          <w:color w:val="000000" w:themeColor="text1"/>
+        </w:rPr>
+      </w:pPr>
+      <w:r>
+        <w:rPr>
+          <w:noProof/>
+        </w:rPr>
+        <w:drawing>
+          <wp:inline distT="0" distB="0" distL="0" distR="0" wp14:anchorId="52E0FAF6" wp14:editId="287C55D0">
+            <wp:extent cx="3286125" cy="819150"/>
+            <wp:effectExtent l="0" t="0" r="9525" b="0"/>
+            <wp:docPr id="27" name="图片 27"/>
+            <wp:cNvGraphicFramePr>
+              <a:graphicFrameLocks xmlns:a="http://schemas.openxmlformats.org/drawingml/2006/main" noChangeAspect="1"/>
+            </wp:cNvGraphicFramePr>
+            <a:graphic xmlns:a="http://schemas.openxmlformats.org/drawingml/2006/main">
+              <a:graphicData uri="http://schemas.openxmlformats.org/drawingml/2006/picture">
+                <pic:pic xmlns:pic="http://schemas.openxmlformats.org/drawingml/2006/picture">
+                  <pic:nvPicPr>
+                    <pic:cNvPr id="1" name=""/>
+                    <pic:cNvPicPr/>
+                  </pic:nvPicPr>
+                  <pic:blipFill>
+                    <a:blip r:embed="rId37"/>
+                    <a:stretch>
+                      <a:fillRect/>
+                    </a:stretch>
+                  </pic:blipFill>
+                  <pic:spPr>
+                    <a:xfrm>
+                      <a:off x="0" y="0"/>
                       <a:ext cx="3286125" cy="819150"/>
                     </a:xfrm>
                     <a:prstGeom prst="rect">
@@ -5445,15 +5855,14 @@
     <w:p>
       <w:pPr>
         <w:rPr>
-          <w:rFonts w:hint="eastAsia"/>
           <w:color w:val="FF0000"/>
         </w:rPr>
       </w:pPr>
-      <w:proofErr w:type="spellStart"/>
       <w:r>
         <w:rPr>
           <w:color w:val="FF0000"/>
         </w:rPr>
+        <w:lastRenderedPageBreak/>
         <w:t>J</w:t>
       </w:r>
       <w:r>
@@ -5463,13 +5872,42 @@
         </w:rPr>
         <w:t>ps</w:t>
       </w:r>
-      <w:proofErr w:type="spellEnd"/>
       <w:r>
         <w:rPr>
           <w:rFonts w:hint="eastAsia"/>
           <w:color w:val="FF0000"/>
         </w:rPr>
         <w:t>命令含义</w:t>
+      </w:r>
+      <w:r>
+        <w:rPr>
+          <w:rFonts w:hint="eastAsia"/>
+          <w:color w:val="FF0000"/>
+        </w:rPr>
+        <w:t>：</w:t>
+      </w:r>
+      <w:bookmarkStart w:id="0" w:name="_GoBack"/>
+      <w:bookmarkEnd w:id="0"/>
+      <w:r>
+        <w:rPr>
+          <w:rFonts w:hint="eastAsia"/>
+          <w:color w:val="FF0000"/>
+        </w:rPr>
+        <w:t>查看</w:t>
+      </w:r>
+      <w:r>
+        <w:rPr>
+          <w:rFonts w:hint="eastAsia"/>
+          <w:color w:val="FF0000"/>
+        </w:rPr>
+        <w:t>java</w:t>
+      </w:r>
+      <w:r>
+        <w:rPr>
+          <w:rFonts w:hint="eastAsia"/>
+          <w:color w:val="FF0000"/>
+        </w:rPr>
+        <w:t>平台服务列表</w:t>
       </w:r>
     </w:p>
     <w:sectPr>
@@ -5483,7 +5921,7 @@
 </file>
 
 <file path=word/endnotes.xml><?xml version="1.0" encoding="utf-8"?>
-<w:endnotes xmlns:wpc="http://schemas.microsoft.com/office/word/2010/wordprocessingCanvas" xmlns:cx="http://schemas.microsoft.com/office/drawing/2014/chartex" xmlns:cx1="http://schemas.microsoft.com/office/drawing/2015/9/8/chartex" xmlns:cx2="http://schemas.microsoft.com/office/drawing/2015/10/21/chartex" xmlns:cx3="http://schemas.microsoft.com/office/drawing/2016/5/9/chartex" xmlns:cx4="http://schemas.microsoft.com/office/drawing/2016/5/10/chartex" xmlns:cx5="http://schemas.microsoft.com/office/drawing/2016/5/11/chartex" xmlns:cx6="http://schemas.microsoft.com/office/drawing/2016/5/12/chartex" xmlns:cx7="http://schemas.microsoft.com/office/drawing/2016/5/13/chartex" xmlns:cx8="http://schemas.microsoft.com/office/drawing/2016/5/14/chartex" xmlns:mc="http://schemas.openxmlformats.org/markup-compatibility/2006" xmlns:aink="http://schemas.microsoft.com/office/drawing/2016/ink" xmlns:am3d="http://schemas.microsoft.com/office/drawing/2017/model3d" xmlns:o="urn:schemas-microsoft-com:office:office" xmlns:r="http://schemas.openxmlformats.org/officeDocument/2006/relationships" xmlns:m="http://schemas.openxmlformats.org/officeDocument/2006/math" xmlns:v="urn:schemas-microsoft-com:vml" xmlns:wp14="http://schemas.microsoft.com/office/word/2010/wordprocessingDrawing" xmlns:wp="http://schemas.openxmlformats.org/drawingml/2006/wordprocessingDrawing" xmlns:w10="urn:schemas-microsoft-com:office:word" xmlns:w="http://schemas.openxmlformats.org/wordprocessingml/2006/main" xmlns:w14="http://schemas.microsoft.com/office/word/2010/wordml" xmlns:w15="http://schemas.microsoft.com/office/word/2012/wordml" xmlns:w16cid="http://schemas.microsoft.com/office/word/2016/wordml/cid" xmlns:w16se="http://schemas.microsoft.com/office/word/2015/wordml/symex" xmlns:wpg="http://schemas.microsoft.com/office/word/2010/wordprocessingGroup" xmlns:wpi="http://schemas.microsoft.com/office/word/2010/wordprocessingInk" xmlns:wne="http://schemas.microsoft.com/office/word/2006/wordml" xmlns:wps="http://schemas.microsoft.com/office/word/2010/wordprocessingShape" mc:Ignorable="w14 w15 w16se w16cid wp14">
+<w:endnotes xmlns:wpc="http://schemas.microsoft.com/office/word/2010/wordprocessingCanvas" xmlns:cx="http://schemas.microsoft.com/office/drawing/2014/chartex" xmlns:mc="http://schemas.openxmlformats.org/markup-compatibility/2006" xmlns:o="urn:schemas-microsoft-com:office:office" xmlns:r="http://schemas.openxmlformats.org/officeDocument/2006/relationships" xmlns:m="http://schemas.openxmlformats.org/officeDocument/2006/math" xmlns:v="urn:schemas-microsoft-com:vml" xmlns:wp14="http://schemas.microsoft.com/office/word/2010/wordprocessingDrawing" xmlns:wp="http://schemas.openxmlformats.org/drawingml/2006/wordprocessingDrawing" xmlns:w10="urn:schemas-microsoft-com:office:word" xmlns:w="http://schemas.openxmlformats.org/wordprocessingml/2006/main" xmlns:w14="http://schemas.microsoft.com/office/word/2010/wordml" xmlns:w15="http://schemas.microsoft.com/office/word/2012/wordml" xmlns:w16se="http://schemas.microsoft.com/office/word/2015/wordml/symex" xmlns:wpg="http://schemas.microsoft.com/office/word/2010/wordprocessingGroup" xmlns:wpi="http://schemas.microsoft.com/office/word/2010/wordprocessingInk" xmlns:wne="http://schemas.microsoft.com/office/word/2006/wordml" xmlns:wps="http://schemas.microsoft.com/office/word/2010/wordprocessingShape" mc:Ignorable="w14 w15 w16se wp14">
   <w:endnote w:type="separator" w:id="-1">
     <w:p>
       <w:r>
@@ -5502,7 +5940,7 @@
 </file>
 
 <file path=word/footnotes.xml><?xml version="1.0" encoding="utf-8"?>
-<w:footnotes xmlns:wpc="http://schemas.microsoft.com/office/word/2010/wordprocessingCanvas" xmlns:cx="http://schemas.microsoft.com/office/drawing/2014/chartex" xmlns:cx1="http://schemas.microsoft.com/office/drawing/2015/9/8/chartex" xmlns:cx2="http://schemas.microsoft.com/office/drawing/2015/10/21/chartex" xmlns:cx3="http://schemas.microsoft.com/office/drawing/2016/5/9/chartex" xmlns:cx4="http://schemas.microsoft.com/office/drawing/2016/5/10/chartex" xmlns:cx5="http://schemas.microsoft.com/office/drawing/2016/5/11/chartex" xmlns:cx6="http://schemas.microsoft.com/office/drawing/2016/5/12/chartex" xmlns:cx7="http://schemas.microsoft.com/office/drawing/2016/5/13/chartex" xmlns:cx8="http://schemas.microsoft.com/office/drawing/2016/5/14/chartex" xmlns:mc="http://schemas.openxmlformats.org/markup-compatibility/2006" xmlns:aink="http://schemas.microsoft.com/office/drawing/2016/ink" xmlns:am3d="http://schemas.microsoft.com/office/drawing/2017/model3d" xmlns:o="urn:schemas-microsoft-com:office:office" xmlns:r="http://schemas.openxmlformats.org/officeDocument/2006/relationships" xmlns:m="http://schemas.openxmlformats.org/officeDocument/2006/math" xmlns:v="urn:schemas-microsoft-com:vml" xmlns:wp14="http://schemas.microsoft.com/office/word/2010/wordprocessingDrawing" xmlns:wp="http://schemas.openxmlformats.org/drawingml/2006/wordprocessingDrawing" xmlns:w10="urn:schemas-microsoft-com:office:word" xmlns:w="http://schemas.openxmlformats.org/wordprocessingml/2006/main" xmlns:w14="http://schemas.microsoft.com/office/word/2010/wordml" xmlns:w15="http://schemas.microsoft.com/office/word/2012/wordml" xmlns:w16cid="http://schemas.microsoft.com/office/word/2016/wordml/cid" xmlns:w16se="http://schemas.microsoft.com/office/word/2015/wordml/symex" xmlns:wpg="http://schemas.microsoft.com/office/word/2010/wordprocessingGroup" xmlns:wpi="http://schemas.microsoft.com/office/word/2010/wordprocessingInk" xmlns:wne="http://schemas.microsoft.com/office/word/2006/wordml" xmlns:wps="http://schemas.microsoft.com/office/word/2010/wordprocessingShape" mc:Ignorable="w14 w15 w16se w16cid wp14">
+<w:footnotes xmlns:wpc="http://schemas.microsoft.com/office/word/2010/wordprocessingCanvas" xmlns:cx="http://schemas.microsoft.com/office/drawing/2014/chartex" xmlns:mc="http://schemas.openxmlformats.org/markup-compatibility/2006" xmlns:o="urn:schemas-microsoft-com:office:office" xmlns:r="http://schemas.openxmlformats.org/officeDocument/2006/relationships" xmlns:m="http://schemas.openxmlformats.org/officeDocument/2006/math" xmlns:v="urn:schemas-microsoft-com:vml" xmlns:wp14="http://schemas.microsoft.com/office/word/2010/wordprocessingDrawing" xmlns:wp="http://schemas.openxmlformats.org/drawingml/2006/wordprocessingDrawing" xmlns:w10="urn:schemas-microsoft-com:office:word" xmlns:w="http://schemas.openxmlformats.org/wordprocessingml/2006/main" xmlns:w14="http://schemas.microsoft.com/office/word/2010/wordml" xmlns:w15="http://schemas.microsoft.com/office/word/2012/wordml" xmlns:w16se="http://schemas.microsoft.com/office/word/2015/wordml/symex" xmlns:wpg="http://schemas.microsoft.com/office/word/2010/wordprocessingGroup" xmlns:wpi="http://schemas.microsoft.com/office/word/2010/wordprocessingInk" xmlns:wne="http://schemas.microsoft.com/office/word/2006/wordml" xmlns:wps="http://schemas.microsoft.com/office/word/2010/wordprocessingShape" mc:Ignorable="w14 w15 w16se wp14">
   <w:footnote w:type="separator" w:id="-1">
     <w:p>
       <w:r>
@@ -5521,11 +5959,11 @@
 </file>
 
 <file path=word/numbering.xml><?xml version="1.0" encoding="utf-8"?>
-<w:numbering xmlns:wpc="http://schemas.microsoft.com/office/word/2010/wordprocessingCanvas" xmlns:cx="http://schemas.microsoft.com/office/drawing/2014/chartex" xmlns:cx1="http://schemas.microsoft.com/office/drawing/2015/9/8/chartex" xmlns:cx2="http://schemas.microsoft.com/office/drawing/2015/10/21/chartex" xmlns:cx3="http://schemas.microsoft.com/office/drawing/2016/5/9/chartex" xmlns:cx4="http://schemas.microsoft.com/office/drawing/2016/5/10/chartex" xmlns:cx5="http://schemas.microsoft.com/office/drawing/2016/5/11/chartex" xmlns:cx6="http://schemas.microsoft.com/office/drawing/2016/5/12/chartex" xmlns:cx7="http://schemas.microsoft.com/office/drawing/2016/5/13/chartex" xmlns:cx8="http://schemas.microsoft.com/office/drawing/2016/5/14/chartex" xmlns:mc="http://schemas.openxmlformats.org/markup-compatibility/2006" xmlns:aink="http://schemas.microsoft.com/office/drawing/2016/ink" xmlns:am3d="http://schemas.microsoft.com/office/drawing/2017/model3d" xmlns:o="urn:schemas-microsoft-com:office:office" xmlns:r="http://schemas.openxmlformats.org/officeDocument/2006/relationships" xmlns:m="http://schemas.openxmlformats.org/officeDocument/2006/math" xmlns:v="urn:schemas-microsoft-com:vml" xmlns:wp14="http://schemas.microsoft.com/office/word/2010/wordprocessingDrawing" xmlns:wp="http://schemas.openxmlformats.org/drawingml/2006/wordprocessingDrawing" xmlns:w10="urn:schemas-microsoft-com:office:word" xmlns:w="http://schemas.openxmlformats.org/wordprocessingml/2006/main" xmlns:w14="http://schemas.microsoft.com/office/word/2010/wordml" xmlns:w15="http://schemas.microsoft.com/office/word/2012/wordml" xmlns:w16cid="http://schemas.microsoft.com/office/word/2016/wordml/cid" xmlns:w16se="http://schemas.microsoft.com/office/word/2015/wordml/symex" xmlns:wpg="http://schemas.microsoft.com/office/word/2010/wordprocessingGroup" xmlns:wpi="http://schemas.microsoft.com/office/word/2010/wordprocessingInk" xmlns:wne="http://schemas.microsoft.com/office/word/2006/wordml" xmlns:wps="http://schemas.microsoft.com/office/word/2010/wordprocessingShape" mc:Ignorable="w14 w15 w16se w16cid wp14">
+<w:numbering xmlns:wpc="http://schemas.microsoft.com/office/word/2010/wordprocessingCanvas" xmlns:cx="http://schemas.microsoft.com/office/drawing/2014/chartex" xmlns:mc="http://schemas.openxmlformats.org/markup-compatibility/2006" xmlns:o="urn:schemas-microsoft-com:office:office" xmlns:r="http://schemas.openxmlformats.org/officeDocument/2006/relationships" xmlns:m="http://schemas.openxmlformats.org/officeDocument/2006/math" xmlns:v="urn:schemas-microsoft-com:vml" xmlns:wp14="http://schemas.microsoft.com/office/word/2010/wordprocessingDrawing" xmlns:wp="http://schemas.openxmlformats.org/drawingml/2006/wordprocessingDrawing" xmlns:w10="urn:schemas-microsoft-com:office:word" xmlns:w="http://schemas.openxmlformats.org/wordprocessingml/2006/main" xmlns:w14="http://schemas.microsoft.com/office/word/2010/wordml" xmlns:w15="http://schemas.microsoft.com/office/word/2012/wordml" xmlns:w16se="http://schemas.microsoft.com/office/word/2015/wordml/symex" xmlns:wpg="http://schemas.microsoft.com/office/word/2010/wordprocessingGroup" xmlns:wpi="http://schemas.microsoft.com/office/word/2010/wordprocessingInk" xmlns:wne="http://schemas.microsoft.com/office/word/2006/wordml" xmlns:wps="http://schemas.microsoft.com/office/word/2010/wordprocessingShape" mc:Ignorable="w14 w15 w16se wp14">
   <w:abstractNum w:abstractNumId="0" w15:restartNumberingAfterBreak="0">
-    <w:nsid w:val="6E7D7635"/>
+    <w:nsid w:val="3C5417F9"/>
     <w:multiLevelType w:val="hybridMultilevel"/>
-    <w:tmpl w:val="1D4A23F2"/>
+    <w:tmpl w:val="D9E827F8"/>
     <w:lvl w:ilvl="0" w:tplc="04090001">
       <w:start w:val="1"/>
       <w:numFmt w:val="bullet"/>
@@ -5635,14 +6073,219 @@
       </w:rPr>
     </w:lvl>
   </w:abstractNum>
+  <w:abstractNum w:abstractNumId="1" w15:restartNumberingAfterBreak="0">
+    <w:nsid w:val="560F4E97"/>
+    <w:multiLevelType w:val="hybridMultilevel"/>
+    <w:tmpl w:val="B1D4A838"/>
+    <w:lvl w:ilvl="0" w:tplc="0409000F">
+      <w:start w:val="1"/>
+      <w:numFmt w:val="decimal"/>
+      <w:lvlText w:val="%1."/>
+      <w:lvlJc w:val="left"/>
+      <w:pPr>
+        <w:ind w:left="840" w:hanging="420"/>
+      </w:pPr>
+    </w:lvl>
+    <w:lvl w:ilvl="1" w:tplc="04090019" w:tentative="1">
+      <w:start w:val="1"/>
+      <w:numFmt w:val="lowerLetter"/>
+      <w:lvlText w:val="%2)"/>
+      <w:lvlJc w:val="left"/>
+      <w:pPr>
+        <w:ind w:left="1260" w:hanging="420"/>
+      </w:pPr>
+    </w:lvl>
+    <w:lvl w:ilvl="2" w:tplc="0409001B" w:tentative="1">
+      <w:start w:val="1"/>
+      <w:numFmt w:val="lowerRoman"/>
+      <w:lvlText w:val="%3."/>
+      <w:lvlJc w:val="right"/>
+      <w:pPr>
+        <w:ind w:left="1680" w:hanging="420"/>
+      </w:pPr>
+    </w:lvl>
+    <w:lvl w:ilvl="3" w:tplc="0409000F" w:tentative="1">
+      <w:start w:val="1"/>
+      <w:numFmt w:val="decimal"/>
+      <w:lvlText w:val="%4."/>
+      <w:lvlJc w:val="left"/>
+      <w:pPr>
+        <w:ind w:left="2100" w:hanging="420"/>
+      </w:pPr>
+    </w:lvl>
+    <w:lvl w:ilvl="4" w:tplc="04090019" w:tentative="1">
+      <w:start w:val="1"/>
+      <w:numFmt w:val="lowerLetter"/>
+      <w:lvlText w:val="%5)"/>
+      <w:lvlJc w:val="left"/>
+      <w:pPr>
+        <w:ind w:left="2520" w:hanging="420"/>
+      </w:pPr>
+    </w:lvl>
+    <w:lvl w:ilvl="5" w:tplc="0409001B" w:tentative="1">
+      <w:start w:val="1"/>
+      <w:numFmt w:val="lowerRoman"/>
+      <w:lvlText w:val="%6."/>
+      <w:lvlJc w:val="right"/>
+      <w:pPr>
+        <w:ind w:left="2940" w:hanging="420"/>
+      </w:pPr>
+    </w:lvl>
+    <w:lvl w:ilvl="6" w:tplc="0409000F" w:tentative="1">
+      <w:start w:val="1"/>
+      <w:numFmt w:val="decimal"/>
+      <w:lvlText w:val="%7."/>
+      <w:lvlJc w:val="left"/>
+      <w:pPr>
+        <w:ind w:left="3360" w:hanging="420"/>
+      </w:pPr>
+    </w:lvl>
+    <w:lvl w:ilvl="7" w:tplc="04090019" w:tentative="1">
+      <w:start w:val="1"/>
+      <w:numFmt w:val="lowerLetter"/>
+      <w:lvlText w:val="%8)"/>
+      <w:lvlJc w:val="left"/>
+      <w:pPr>
+        <w:ind w:left="3780" w:hanging="420"/>
+      </w:pPr>
+    </w:lvl>
+    <w:lvl w:ilvl="8" w:tplc="0409001B" w:tentative="1">
+      <w:start w:val="1"/>
+      <w:numFmt w:val="lowerRoman"/>
+      <w:lvlText w:val="%9."/>
+      <w:lvlJc w:val="right"/>
+      <w:pPr>
+        <w:ind w:left="4200" w:hanging="420"/>
+      </w:pPr>
+    </w:lvl>
+  </w:abstractNum>
+  <w:abstractNum w:abstractNumId="2" w15:restartNumberingAfterBreak="0">
+    <w:nsid w:val="6E7D7635"/>
+    <w:multiLevelType w:val="hybridMultilevel"/>
+    <w:tmpl w:val="1D4A23F2"/>
+    <w:lvl w:ilvl="0" w:tplc="04090001">
+      <w:start w:val="1"/>
+      <w:numFmt w:val="bullet"/>
+      <w:lvlText w:val=""/>
+      <w:lvlJc w:val="left"/>
+      <w:pPr>
+        <w:ind w:left="420" w:hanging="420"/>
+      </w:pPr>
+      <w:rPr>
+        <w:rFonts w:ascii="Wingdings" w:hAnsi="Wingdings" w:hint="default"/>
+      </w:rPr>
+    </w:lvl>
+    <w:lvl w:ilvl="1" w:tplc="04090003" w:tentative="1">
+      <w:start w:val="1"/>
+      <w:numFmt w:val="bullet"/>
+      <w:lvlText w:val=""/>
+      <w:lvlJc w:val="left"/>
+      <w:pPr>
+        <w:ind w:left="840" w:hanging="420"/>
+      </w:pPr>
+      <w:rPr>
+        <w:rFonts w:ascii="Wingdings" w:hAnsi="Wingdings" w:hint="default"/>
+      </w:rPr>
+    </w:lvl>
+    <w:lvl w:ilvl="2" w:tplc="04090005" w:tentative="1">
+      <w:start w:val="1"/>
+      <w:numFmt w:val="bullet"/>
+      <w:lvlText w:val=""/>
+      <w:lvlJc w:val="left"/>
+      <w:pPr>
+        <w:ind w:left="1260" w:hanging="420"/>
+      </w:pPr>
+      <w:rPr>
+        <w:rFonts w:ascii="Wingdings" w:hAnsi="Wingdings" w:hint="default"/>
+      </w:rPr>
+    </w:lvl>
+    <w:lvl w:ilvl="3" w:tplc="04090001" w:tentative="1">
+      <w:start w:val="1"/>
+      <w:numFmt w:val="bullet"/>
+      <w:lvlText w:val=""/>
+      <w:lvlJc w:val="left"/>
+      <w:pPr>
+        <w:ind w:left="1680" w:hanging="420"/>
+      </w:pPr>
+      <w:rPr>
+        <w:rFonts w:ascii="Wingdings" w:hAnsi="Wingdings" w:hint="default"/>
+      </w:rPr>
+    </w:lvl>
+    <w:lvl w:ilvl="4" w:tplc="04090003" w:tentative="1">
+      <w:start w:val="1"/>
+      <w:numFmt w:val="bullet"/>
+      <w:lvlText w:val=""/>
+      <w:lvlJc w:val="left"/>
+      <w:pPr>
+        <w:ind w:left="2100" w:hanging="420"/>
+      </w:pPr>
+      <w:rPr>
+        <w:rFonts w:ascii="Wingdings" w:hAnsi="Wingdings" w:hint="default"/>
+      </w:rPr>
+    </w:lvl>
+    <w:lvl w:ilvl="5" w:tplc="04090005" w:tentative="1">
+      <w:start w:val="1"/>
+      <w:numFmt w:val="bullet"/>
+      <w:lvlText w:val=""/>
+      <w:lvlJc w:val="left"/>
+      <w:pPr>
+        <w:ind w:left="2520" w:hanging="420"/>
+      </w:pPr>
+      <w:rPr>
+        <w:rFonts w:ascii="Wingdings" w:hAnsi="Wingdings" w:hint="default"/>
+      </w:rPr>
+    </w:lvl>
+    <w:lvl w:ilvl="6" w:tplc="04090001" w:tentative="1">
+      <w:start w:val="1"/>
+      <w:numFmt w:val="bullet"/>
+      <w:lvlText w:val=""/>
+      <w:lvlJc w:val="left"/>
+      <w:pPr>
+        <w:ind w:left="2940" w:hanging="420"/>
+      </w:pPr>
+      <w:rPr>
+        <w:rFonts w:ascii="Wingdings" w:hAnsi="Wingdings" w:hint="default"/>
+      </w:rPr>
+    </w:lvl>
+    <w:lvl w:ilvl="7" w:tplc="04090003" w:tentative="1">
+      <w:start w:val="1"/>
+      <w:numFmt w:val="bullet"/>
+      <w:lvlText w:val=""/>
+      <w:lvlJc w:val="left"/>
+      <w:pPr>
+        <w:ind w:left="3360" w:hanging="420"/>
+      </w:pPr>
+      <w:rPr>
+        <w:rFonts w:ascii="Wingdings" w:hAnsi="Wingdings" w:hint="default"/>
+      </w:rPr>
+    </w:lvl>
+    <w:lvl w:ilvl="8" w:tplc="04090005" w:tentative="1">
+      <w:start w:val="1"/>
+      <w:numFmt w:val="bullet"/>
+      <w:lvlText w:val=""/>
+      <w:lvlJc w:val="left"/>
+      <w:pPr>
+        <w:ind w:left="3780" w:hanging="420"/>
+      </w:pPr>
+      <w:rPr>
+        <w:rFonts w:ascii="Wingdings" w:hAnsi="Wingdings" w:hint="default"/>
+      </w:rPr>
+    </w:lvl>
+  </w:abstractNum>
   <w:num w:numId="1">
+    <w:abstractNumId w:val="2"/>
+  </w:num>
+  <w:num w:numId="2">
     <w:abstractNumId w:val="0"/>
+  </w:num>
+  <w:num w:numId="3">
+    <w:abstractNumId w:val="1"/>
   </w:num>
 </w:numbering>
 </file>
 
 <file path=word/styles.xml><?xml version="1.0" encoding="utf-8"?>
-<w:styles xmlns:mc="http://schemas.openxmlformats.org/markup-compatibility/2006" xmlns:r="http://schemas.openxmlformats.org/officeDocument/2006/relationships" xmlns:w="http://schemas.openxmlformats.org/wordprocessingml/2006/main" xmlns:w14="http://schemas.microsoft.com/office/word/2010/wordml" xmlns:w15="http://schemas.microsoft.com/office/word/2012/wordml" xmlns:w16cid="http://schemas.microsoft.com/office/word/2016/wordml/cid" xmlns:w16se="http://schemas.microsoft.com/office/word/2015/wordml/symex" mc:Ignorable="w14 w15 w16se w16cid">
+<w:styles xmlns:mc="http://schemas.openxmlformats.org/markup-compatibility/2006" xmlns:r="http://schemas.openxmlformats.org/officeDocument/2006/relationships" xmlns:w="http://schemas.openxmlformats.org/wordprocessingml/2006/main" xmlns:w14="http://schemas.microsoft.com/office/word/2010/wordml" xmlns:w15="http://schemas.microsoft.com/office/word/2012/wordml" xmlns:w16se="http://schemas.microsoft.com/office/word/2015/wordml/symex" mc:Ignorable="w14 w15 w16se">
   <w:docDefaults>
     <w:rPrDefault>
       <w:rPr>
@@ -5655,7 +6298,7 @@
     </w:rPrDefault>
     <w:pPrDefault/>
   </w:docDefaults>
-  <w:latentStyles w:defLockedState="0" w:defUIPriority="99" w:defSemiHidden="0" w:defUnhideWhenUsed="0" w:defQFormat="0" w:count="375">
+  <w:latentStyles w:defLockedState="0" w:defUIPriority="99" w:defSemiHidden="0" w:defUnhideWhenUsed="0" w:defQFormat="0" w:count="371">
     <w:lsdException w:name="Normal" w:uiPriority="0" w:qFormat="1"/>
     <w:lsdException w:name="heading 1" w:uiPriority="9" w:qFormat="1"/>
     <w:lsdException w:name="heading 2" w:semiHidden="1" w:uiPriority="9" w:unhideWhenUsed="1" w:qFormat="1"/>
@@ -5761,6 +6404,7 @@
     <w:lsdException w:name="HTML Sample" w:semiHidden="1" w:unhideWhenUsed="1"/>
     <w:lsdException w:name="HTML Typewriter" w:semiHidden="1" w:unhideWhenUsed="1"/>
     <w:lsdException w:name="HTML Variable" w:semiHidden="1" w:unhideWhenUsed="1"/>
+    <w:lsdException w:name="Normal Table" w:semiHidden="1" w:unhideWhenUsed="1"/>
     <w:lsdException w:name="annotation subject" w:semiHidden="1" w:unhideWhenUsed="1"/>
     <w:lsdException w:name="No List" w:semiHidden="1" w:unhideWhenUsed="1"/>
     <w:lsdException w:name="Outline List 1" w:semiHidden="1" w:unhideWhenUsed="1"/>
@@ -5804,8 +6448,10 @@
     <w:lsdException w:name="Table Elegant" w:semiHidden="1" w:unhideWhenUsed="1"/>
     <w:lsdException w:name="Table Professional" w:semiHidden="1" w:unhideWhenUsed="1"/>
     <w:lsdException w:name="Table Subtle 1" w:semiHidden="1" w:unhideWhenUsed="1"/>
+    <w:lsdException w:name="Table Subtle 2" w:semiHidden="1" w:unhideWhenUsed="1"/>
     <w:lsdException w:name="Table Web 1" w:semiHidden="1" w:unhideWhenUsed="1"/>
     <w:lsdException w:name="Table Web 2" w:semiHidden="1" w:unhideWhenUsed="1"/>
+    <w:lsdException w:name="Table Web 3" w:semiHidden="1" w:unhideWhenUsed="1"/>
     <w:lsdException w:name="Balloon Text" w:semiHidden="1" w:unhideWhenUsed="1"/>
     <w:lsdException w:name="Table Grid" w:uiPriority="39"/>
     <w:lsdException w:name="Table Theme" w:semiHidden="1" w:unhideWhenUsed="1"/>
@@ -6024,10 +6670,6 @@
     <w:lsdException w:name="List Table 5 Dark Accent 6" w:uiPriority="50"/>
     <w:lsdException w:name="List Table 6 Colorful Accent 6" w:uiPriority="51"/>
     <w:lsdException w:name="List Table 7 Colorful Accent 6" w:uiPriority="52"/>
-    <w:lsdException w:name="Mention" w:semiHidden="1" w:unhideWhenUsed="1"/>
-    <w:lsdException w:name="Smart Hyperlink" w:semiHidden="1" w:unhideWhenUsed="1"/>
-    <w:lsdException w:name="Hashtag" w:semiHidden="1" w:unhideWhenUsed="1"/>
-    <w:lsdException w:name="Unresolved Mention" w:semiHidden="1" w:unhideWhenUsed="1"/>
   </w:latentStyles>
   <w:style w:type="paragraph" w:default="1" w:styleId="a">
     <w:name w:val="Normal"/>
@@ -6036,6 +6678,28 @@
       <w:widowControl w:val="0"/>
       <w:jc w:val="both"/>
     </w:pPr>
+  </w:style>
+  <w:style w:type="paragraph" w:styleId="1">
+    <w:name w:val="heading 1"/>
+    <w:basedOn w:val="a"/>
+    <w:next w:val="a"/>
+    <w:link w:val="10"/>
+    <w:uiPriority w:val="9"/>
+    <w:qFormat/>
+    <w:rsid w:val="004003E6"/>
+    <w:pPr>
+      <w:keepNext/>
+      <w:keepLines/>
+      <w:spacing w:before="340" w:after="330" w:line="578" w:lineRule="auto"/>
+      <w:outlineLvl w:val="0"/>
+    </w:pPr>
+    <w:rPr>
+      <w:b/>
+      <w:bCs/>
+      <w:kern w:val="44"/>
+      <w:sz w:val="44"/>
+      <w:szCs w:val="44"/>
+    </w:rPr>
   </w:style>
   <w:style w:type="paragraph" w:styleId="2">
     <w:name w:val="heading 2"/>
@@ -6060,10 +6724,31 @@
       <w:szCs w:val="32"/>
     </w:rPr>
   </w:style>
+  <w:style w:type="paragraph" w:styleId="3">
+    <w:name w:val="heading 3"/>
+    <w:basedOn w:val="a"/>
+    <w:next w:val="a"/>
+    <w:link w:val="30"/>
+    <w:uiPriority w:val="9"/>
+    <w:unhideWhenUsed/>
+    <w:qFormat/>
+    <w:rsid w:val="0058760C"/>
+    <w:pPr>
+      <w:keepNext/>
+      <w:keepLines/>
+      <w:spacing w:before="260" w:after="260" w:line="416" w:lineRule="auto"/>
+      <w:outlineLvl w:val="2"/>
+    </w:pPr>
+    <w:rPr>
+      <w:b/>
+      <w:bCs/>
+      <w:sz w:val="32"/>
+      <w:szCs w:val="32"/>
+    </w:rPr>
+  </w:style>
   <w:style w:type="character" w:default="1" w:styleId="a0">
     <w:name w:val="Default Paragraph Font"/>
     <w:uiPriority w:val="1"/>
-    <w:semiHidden/>
     <w:unhideWhenUsed/>
   </w:style>
   <w:style w:type="table" w:default="1" w:styleId="a1">
@@ -6156,7 +6841,6 @@
     <w:name w:val="Hyperlink"/>
     <w:basedOn w:val="a0"/>
     <w:uiPriority w:val="99"/>
-    <w:semiHidden/>
     <w:unhideWhenUsed/>
     <w:rsid w:val="00BB314A"/>
     <w:rPr>
@@ -6227,6 +6911,33 @@
     <w:uiPriority w:val="99"/>
     <w:semiHidden/>
     <w:rsid w:val="00793174"/>
+  </w:style>
+  <w:style w:type="character" w:customStyle="1" w:styleId="30">
+    <w:name w:val="标题 3 字符"/>
+    <w:basedOn w:val="a0"/>
+    <w:link w:val="3"/>
+    <w:uiPriority w:val="9"/>
+    <w:rsid w:val="0058760C"/>
+    <w:rPr>
+      <w:b/>
+      <w:bCs/>
+      <w:sz w:val="32"/>
+      <w:szCs w:val="32"/>
+    </w:rPr>
+  </w:style>
+  <w:style w:type="character" w:customStyle="1" w:styleId="10">
+    <w:name w:val="标题 1 字符"/>
+    <w:basedOn w:val="a0"/>
+    <w:link w:val="1"/>
+    <w:uiPriority w:val="9"/>
+    <w:rsid w:val="004003E6"/>
+    <w:rPr>
+      <w:b/>
+      <w:bCs/>
+      <w:kern w:val="44"/>
+      <w:sz w:val="44"/>
+      <w:szCs w:val="44"/>
+    </w:rPr>
   </w:style>
 </w:styles>
 </file>
@@ -6497,7 +7208,7 @@
 </file>
 
 <file path=customXml/itemProps1.xml><?xml version="1.0" encoding="utf-8"?>
-<ds:datastoreItem xmlns:ds="http://schemas.openxmlformats.org/officeDocument/2006/customXml" ds:itemID="{79B4AC8B-76A3-4F62-B54A-52722AA69B50}">
+<ds:datastoreItem xmlns:ds="http://schemas.openxmlformats.org/officeDocument/2006/customXml" ds:itemID="{D7D6AE0C-630D-4C86-BCDD-4240F2B050E0}">
   <ds:schemaRefs>
     <ds:schemaRef ds:uri="http://schemas.openxmlformats.org/officeDocument/2006/bibliography"/>
   </ds:schemaRefs>

</xml_diff>